<commit_message>
UC-05.Udregn.Sigma.n opdateret (nu uden areal)
</commit_message>
<xml_diff>
--- a/Analyse/UC-05.Udregn.Sigma.n.docx
+++ b/Analyse/UC-05.Udregn.Sigma.n.docx
@@ -1,10 +1,10 @@
 
 <file path=word/document.xml><?xml version="1.0" encoding="utf-8"?>
-<w:document xmlns:wpc="http://schemas.microsoft.com/office/word/2010/wordprocessingCanvas" xmlns:cx="http://schemas.microsoft.com/office/drawing/2014/chartex" xmlns:cx1="http://schemas.microsoft.com/office/drawing/2015/9/8/chartex" xmlns:cx2="http://schemas.microsoft.com/office/drawing/2015/10/21/chartex" xmlns:mc="http://schemas.openxmlformats.org/markup-compatibility/2006" xmlns:o="urn:schemas-microsoft-com:office:office" xmlns:r="http://schemas.openxmlformats.org/officeDocument/2006/relationships" xmlns:m="http://schemas.openxmlformats.org/officeDocument/2006/math" xmlns:v="urn:schemas-microsoft-com:vml" xmlns:wp14="http://schemas.microsoft.com/office/word/2010/wordprocessingDrawing" xmlns:wp="http://schemas.openxmlformats.org/drawingml/2006/wordprocessingDrawing" xmlns:w10="urn:schemas-microsoft-com:office:word" xmlns:w="http://schemas.openxmlformats.org/wordprocessingml/2006/main" xmlns:w14="http://schemas.microsoft.com/office/word/2010/wordml" xmlns:w15="http://schemas.microsoft.com/office/word/2012/wordml" xmlns:w16se="http://schemas.microsoft.com/office/word/2015/wordml/symex" xmlns:wpg="http://schemas.microsoft.com/office/word/2010/wordprocessingGroup" xmlns:wpi="http://schemas.microsoft.com/office/word/2010/wordprocessingInk" xmlns:wne="http://schemas.microsoft.com/office/word/2006/wordml" xmlns:wps="http://schemas.microsoft.com/office/word/2010/wordprocessingShape" mc:Ignorable="w14 w15 w16se wp14">
+<w:document xmlns:wpc="http://schemas.microsoft.com/office/word/2010/wordprocessingCanvas" xmlns:mc="http://schemas.openxmlformats.org/markup-compatibility/2006" xmlns:o="urn:schemas-microsoft-com:office:office" xmlns:r="http://schemas.openxmlformats.org/officeDocument/2006/relationships" xmlns:m="http://schemas.openxmlformats.org/officeDocument/2006/math" xmlns:v="urn:schemas-microsoft-com:vml" xmlns:wp14="http://schemas.microsoft.com/office/word/2010/wordprocessingDrawing" xmlns:wp="http://schemas.openxmlformats.org/drawingml/2006/wordprocessingDrawing" xmlns:w10="urn:schemas-microsoft-com:office:word" xmlns:w="http://schemas.openxmlformats.org/wordprocessingml/2006/main" xmlns:w14="http://schemas.microsoft.com/office/word/2010/wordml" xmlns:wpg="http://schemas.microsoft.com/office/word/2010/wordprocessingGroup" xmlns:wpi="http://schemas.microsoft.com/office/word/2010/wordprocessingInk" xmlns:wne="http://schemas.microsoft.com/office/word/2006/wordml" xmlns:wps="http://schemas.microsoft.com/office/word/2010/wordprocessingShape" mc:Ignorable="w14 wp14">
   <w:body>
     <w:p>
       <w:pPr>
-        <w:pStyle w:val="Heading1"/>
+        <w:pStyle w:val="Overskrift1"/>
         <w:spacing w:before="0"/>
         <w:rPr>
           <w:sz w:val="32"/>
@@ -23,30 +23,55 @@
         <w:t xml:space="preserve">: </w:t>
       </w:r>
       <w:r>
-        <w:t>Udregn Σ</w:t>
+        <w:t xml:space="preserve">Udregn </w:t>
+      </w:r>
+      <w:proofErr w:type="spellStart"/>
+      <w:r>
+        <w:t>Σ</w:t>
       </w:r>
       <w:r>
         <w:t>n</w:t>
       </w:r>
-    </w:p>
-    <w:p>
-      <w:pPr>
-        <w:pStyle w:val="Heading2"/>
-        <w:rPr>
-          <w:rFonts w:asciiTheme="minorHAnsi" w:hAnsiTheme="minorHAnsi"/>
-          <w:b/>
-          <w:color w:val="auto"/>
-          <w:sz w:val="28"/>
-        </w:rPr>
-      </w:pPr>
-      <w:r>
-        <w:rPr>
-          <w:rFonts w:asciiTheme="minorHAnsi" w:hAnsiTheme="minorHAnsi"/>
-          <w:b/>
-          <w:color w:val="auto"/>
-          <w:sz w:val="28"/>
-        </w:rPr>
-        <w:t>Afgrænsning (Scope)</w:t>
+      <w:proofErr w:type="spellEnd"/>
+    </w:p>
+    <w:p>
+      <w:pPr>
+        <w:pStyle w:val="Overskrift2"/>
+        <w:rPr>
+          <w:rFonts w:asciiTheme="minorHAnsi" w:hAnsiTheme="minorHAnsi"/>
+          <w:b/>
+          <w:color w:val="auto"/>
+          <w:sz w:val="28"/>
+        </w:rPr>
+      </w:pPr>
+      <w:r>
+        <w:rPr>
+          <w:rFonts w:asciiTheme="minorHAnsi" w:hAnsiTheme="minorHAnsi"/>
+          <w:b/>
+          <w:color w:val="auto"/>
+          <w:sz w:val="28"/>
+        </w:rPr>
+        <w:t>Afgrænsning (</w:t>
+      </w:r>
+      <w:proofErr w:type="spellStart"/>
+      <w:r>
+        <w:rPr>
+          <w:rFonts w:asciiTheme="minorHAnsi" w:hAnsiTheme="minorHAnsi"/>
+          <w:b/>
+          <w:color w:val="auto"/>
+          <w:sz w:val="28"/>
+        </w:rPr>
+        <w:t>Scope</w:t>
+      </w:r>
+      <w:proofErr w:type="spellEnd"/>
+      <w:r>
+        <w:rPr>
+          <w:rFonts w:asciiTheme="minorHAnsi" w:hAnsiTheme="minorHAnsi"/>
+          <w:b/>
+          <w:color w:val="auto"/>
+          <w:sz w:val="28"/>
+        </w:rPr>
+        <w:t>)</w:t>
       </w:r>
     </w:p>
     <w:p>
@@ -56,7 +81,7 @@
     </w:p>
     <w:p>
       <w:pPr>
-        <w:pStyle w:val="Heading2"/>
+        <w:pStyle w:val="Overskrift2"/>
         <w:rPr>
           <w:rFonts w:asciiTheme="minorHAnsi" w:hAnsiTheme="minorHAnsi"/>
           <w:b/>
@@ -81,22 +106,62 @@
     </w:p>
     <w:p>
       <w:pPr>
-        <w:pStyle w:val="Heading2"/>
-        <w:rPr>
-          <w:rFonts w:asciiTheme="minorHAnsi" w:hAnsiTheme="minorHAnsi"/>
-          <w:b/>
-          <w:color w:val="auto"/>
-          <w:sz w:val="28"/>
-        </w:rPr>
-      </w:pPr>
-      <w:r>
-        <w:rPr>
-          <w:rFonts w:asciiTheme="minorHAnsi" w:hAnsiTheme="minorHAnsi"/>
-          <w:b/>
-          <w:color w:val="auto"/>
-          <w:sz w:val="28"/>
-        </w:rPr>
-        <w:t>Primær aktør (Primary Actor)</w:t>
+        <w:pStyle w:val="Overskrift2"/>
+        <w:rPr>
+          <w:rFonts w:asciiTheme="minorHAnsi" w:hAnsiTheme="minorHAnsi"/>
+          <w:b/>
+          <w:color w:val="auto"/>
+          <w:sz w:val="28"/>
+        </w:rPr>
+      </w:pPr>
+      <w:r>
+        <w:rPr>
+          <w:rFonts w:asciiTheme="minorHAnsi" w:hAnsiTheme="minorHAnsi"/>
+          <w:b/>
+          <w:color w:val="auto"/>
+          <w:sz w:val="28"/>
+        </w:rPr>
+        <w:t>Primær aktør (</w:t>
+      </w:r>
+      <w:proofErr w:type="spellStart"/>
+      <w:r>
+        <w:rPr>
+          <w:rFonts w:asciiTheme="minorHAnsi" w:hAnsiTheme="minorHAnsi"/>
+          <w:b/>
+          <w:color w:val="auto"/>
+          <w:sz w:val="28"/>
+        </w:rPr>
+        <w:t>Primary</w:t>
+      </w:r>
+      <w:proofErr w:type="spellEnd"/>
+      <w:r>
+        <w:rPr>
+          <w:rFonts w:asciiTheme="minorHAnsi" w:hAnsiTheme="minorHAnsi"/>
+          <w:b/>
+          <w:color w:val="auto"/>
+          <w:sz w:val="28"/>
+        </w:rPr>
+        <w:t xml:space="preserve"> </w:t>
+      </w:r>
+      <w:proofErr w:type="spellStart"/>
+      <w:r>
+        <w:rPr>
+          <w:rFonts w:asciiTheme="minorHAnsi" w:hAnsiTheme="minorHAnsi"/>
+          <w:b/>
+          <w:color w:val="auto"/>
+          <w:sz w:val="28"/>
+        </w:rPr>
+        <w:t>Actor</w:t>
+      </w:r>
+      <w:proofErr w:type="spellEnd"/>
+      <w:r>
+        <w:rPr>
+          <w:rFonts w:asciiTheme="minorHAnsi" w:hAnsiTheme="minorHAnsi"/>
+          <w:b/>
+          <w:color w:val="auto"/>
+          <w:sz w:val="28"/>
+        </w:rPr>
+        <w:t>)</w:t>
       </w:r>
     </w:p>
     <w:p>
@@ -106,22 +171,62 @@
     </w:p>
     <w:p>
       <w:pPr>
-        <w:pStyle w:val="Heading2"/>
-        <w:rPr>
-          <w:rFonts w:asciiTheme="minorHAnsi" w:hAnsiTheme="minorHAnsi"/>
-          <w:b/>
-          <w:color w:val="auto"/>
-          <w:sz w:val="28"/>
-        </w:rPr>
-      </w:pPr>
-      <w:r>
-        <w:rPr>
-          <w:rFonts w:asciiTheme="minorHAnsi" w:hAnsiTheme="minorHAnsi"/>
-          <w:b/>
-          <w:color w:val="auto"/>
-          <w:sz w:val="28"/>
-        </w:rPr>
-        <w:t>Interessenter og interesser (Stakeholders and Interests)</w:t>
+        <w:pStyle w:val="Overskrift2"/>
+        <w:rPr>
+          <w:rFonts w:asciiTheme="minorHAnsi" w:hAnsiTheme="minorHAnsi"/>
+          <w:b/>
+          <w:color w:val="auto"/>
+          <w:sz w:val="28"/>
+        </w:rPr>
+      </w:pPr>
+      <w:r>
+        <w:rPr>
+          <w:rFonts w:asciiTheme="minorHAnsi" w:hAnsiTheme="minorHAnsi"/>
+          <w:b/>
+          <w:color w:val="auto"/>
+          <w:sz w:val="28"/>
+        </w:rPr>
+        <w:t>Interessenter og interesser (</w:t>
+      </w:r>
+      <w:proofErr w:type="spellStart"/>
+      <w:r>
+        <w:rPr>
+          <w:rFonts w:asciiTheme="minorHAnsi" w:hAnsiTheme="minorHAnsi"/>
+          <w:b/>
+          <w:color w:val="auto"/>
+          <w:sz w:val="28"/>
+        </w:rPr>
+        <w:t>Stakeholders</w:t>
+      </w:r>
+      <w:proofErr w:type="spellEnd"/>
+      <w:r>
+        <w:rPr>
+          <w:rFonts w:asciiTheme="minorHAnsi" w:hAnsiTheme="minorHAnsi"/>
+          <w:b/>
+          <w:color w:val="auto"/>
+          <w:sz w:val="28"/>
+        </w:rPr>
+        <w:t xml:space="preserve"> and </w:t>
+      </w:r>
+      <w:proofErr w:type="spellStart"/>
+      <w:r>
+        <w:rPr>
+          <w:rFonts w:asciiTheme="minorHAnsi" w:hAnsiTheme="minorHAnsi"/>
+          <w:b/>
+          <w:color w:val="auto"/>
+          <w:sz w:val="28"/>
+        </w:rPr>
+        <w:t>Interests</w:t>
+      </w:r>
+      <w:proofErr w:type="spellEnd"/>
+      <w:r>
+        <w:rPr>
+          <w:rFonts w:asciiTheme="minorHAnsi" w:hAnsiTheme="minorHAnsi"/>
+          <w:b/>
+          <w:color w:val="auto"/>
+          <w:sz w:val="28"/>
+        </w:rPr>
+        <w:t>)</w:t>
       </w:r>
     </w:p>
     <w:p>
@@ -134,22 +239,42 @@
     </w:p>
     <w:p>
       <w:pPr>
-        <w:pStyle w:val="Heading2"/>
-        <w:rPr>
-          <w:rFonts w:asciiTheme="minorHAnsi" w:hAnsiTheme="minorHAnsi"/>
-          <w:b/>
-          <w:color w:val="auto"/>
-          <w:sz w:val="28"/>
-        </w:rPr>
-      </w:pPr>
-      <w:r>
-        <w:rPr>
-          <w:rFonts w:asciiTheme="minorHAnsi" w:hAnsiTheme="minorHAnsi"/>
-          <w:b/>
-          <w:color w:val="auto"/>
-          <w:sz w:val="28"/>
-        </w:rPr>
-        <w:t>Forudsætninger (Preconditions)</w:t>
+        <w:pStyle w:val="Overskrift2"/>
+        <w:rPr>
+          <w:rFonts w:asciiTheme="minorHAnsi" w:hAnsiTheme="minorHAnsi"/>
+          <w:b/>
+          <w:color w:val="auto"/>
+          <w:sz w:val="28"/>
+        </w:rPr>
+      </w:pPr>
+      <w:r>
+        <w:rPr>
+          <w:rFonts w:asciiTheme="minorHAnsi" w:hAnsiTheme="minorHAnsi"/>
+          <w:b/>
+          <w:color w:val="auto"/>
+          <w:sz w:val="28"/>
+        </w:rPr>
+        <w:t>Forudsætninger (</w:t>
+      </w:r>
+      <w:proofErr w:type="spellStart"/>
+      <w:r>
+        <w:rPr>
+          <w:rFonts w:asciiTheme="minorHAnsi" w:hAnsiTheme="minorHAnsi"/>
+          <w:b/>
+          <w:color w:val="auto"/>
+          <w:sz w:val="28"/>
+        </w:rPr>
+        <w:t>Preconditions</w:t>
+      </w:r>
+      <w:proofErr w:type="spellEnd"/>
+      <w:r>
+        <w:rPr>
+          <w:rFonts w:asciiTheme="minorHAnsi" w:hAnsiTheme="minorHAnsi"/>
+          <w:b/>
+          <w:color w:val="auto"/>
+          <w:sz w:val="28"/>
+        </w:rPr>
+        <w:t>)</w:t>
       </w:r>
     </w:p>
     <w:p>
@@ -159,29 +284,74 @@
     </w:p>
     <w:p>
       <w:pPr>
-        <w:pStyle w:val="Heading2"/>
-        <w:rPr>
-          <w:rFonts w:asciiTheme="minorHAnsi" w:hAnsiTheme="minorHAnsi"/>
-          <w:b/>
-          <w:color w:val="auto"/>
-        </w:rPr>
-      </w:pPr>
-      <w:r>
-        <w:rPr>
-          <w:rFonts w:asciiTheme="minorHAnsi" w:hAnsiTheme="minorHAnsi"/>
-          <w:b/>
-          <w:color w:val="auto"/>
-          <w:sz w:val="28"/>
-        </w:rPr>
-        <w:t>Succesgaranti (Success Guarantee / Postconditions)</w:t>
-      </w:r>
-    </w:p>
-    <w:p>
+        <w:pStyle w:val="Overskrift2"/>
+        <w:rPr>
+          <w:rFonts w:asciiTheme="minorHAnsi" w:hAnsiTheme="minorHAnsi"/>
+          <w:b/>
+          <w:color w:val="auto"/>
+        </w:rPr>
+      </w:pPr>
+      <w:r>
+        <w:rPr>
+          <w:rFonts w:asciiTheme="minorHAnsi" w:hAnsiTheme="minorHAnsi"/>
+          <w:b/>
+          <w:color w:val="auto"/>
+          <w:sz w:val="28"/>
+        </w:rPr>
+        <w:t xml:space="preserve">Succesgaranti (Success </w:t>
+      </w:r>
+      <w:proofErr w:type="spellStart"/>
+      <w:r>
+        <w:rPr>
+          <w:rFonts w:asciiTheme="minorHAnsi" w:hAnsiTheme="minorHAnsi"/>
+          <w:b/>
+          <w:color w:val="auto"/>
+          <w:sz w:val="28"/>
+        </w:rPr>
+        <w:t>Guarantee</w:t>
+      </w:r>
+      <w:proofErr w:type="spellEnd"/>
+      <w:r>
+        <w:rPr>
+          <w:rFonts w:asciiTheme="minorHAnsi" w:hAnsiTheme="minorHAnsi"/>
+          <w:b/>
+          <w:color w:val="auto"/>
+          <w:sz w:val="28"/>
+        </w:rPr>
+        <w:t xml:space="preserve"> / </w:t>
+      </w:r>
+      <w:proofErr w:type="spellStart"/>
+      <w:r>
+        <w:rPr>
+          <w:rFonts w:asciiTheme="minorHAnsi" w:hAnsiTheme="minorHAnsi"/>
+          <w:b/>
+          <w:color w:val="auto"/>
+          <w:sz w:val="28"/>
+        </w:rPr>
+        <w:t>Postconditions</w:t>
+      </w:r>
+      <w:proofErr w:type="spellEnd"/>
+      <w:r>
+        <w:rPr>
+          <w:rFonts w:asciiTheme="minorHAnsi" w:hAnsiTheme="minorHAnsi"/>
+          <w:b/>
+          <w:color w:val="auto"/>
+          <w:sz w:val="28"/>
+        </w:rPr>
+        <w:t>)</w:t>
+      </w:r>
+    </w:p>
+    <w:p>
+      <w:proofErr w:type="spellStart"/>
       <w:r>
         <w:t>Σ</w:t>
       </w:r>
       <w:r>
-        <w:t>n er korrekt udregnet</w:t>
+        <w:t>n</w:t>
+      </w:r>
+      <w:proofErr w:type="spellEnd"/>
+      <w:r>
+        <w:t xml:space="preserve"> er korrekt udregnet</w:t>
       </w:r>
       <w:r>
         <w:t>.</w:t>
@@ -189,7 +359,7 @@
     </w:p>
     <w:p>
       <w:pPr>
-        <w:pStyle w:val="Heading2"/>
+        <w:pStyle w:val="Overskrift2"/>
         <w:rPr>
           <w:rFonts w:asciiTheme="minorHAnsi" w:hAnsiTheme="minorHAnsi"/>
           <w:b/>
@@ -208,7 +378,7 @@
     </w:p>
     <w:p>
       <w:pPr>
-        <w:pStyle w:val="ListParagraph"/>
+        <w:pStyle w:val="Listeafsnit"/>
         <w:numPr>
           <w:ilvl w:val="0"/>
           <w:numId w:val="2"/>
@@ -226,7 +396,7 @@
     </w:p>
     <w:p>
       <w:pPr>
-        <w:pStyle w:val="ListParagraph"/>
+        <w:pStyle w:val="Listeafsnit"/>
         <w:numPr>
           <w:ilvl w:val="0"/>
           <w:numId w:val="2"/>
@@ -238,16 +408,18 @@
       <w:r>
         <w:t xml:space="preserve"> </w:t>
       </w:r>
-      <w:r>
-        <w:t>Fn og areal A</w:t>
-      </w:r>
+      <w:proofErr w:type="spellStart"/>
+      <w:r>
+        <w:t>Fn</w:t>
+      </w:r>
+      <w:proofErr w:type="spellEnd"/>
       <w:r>
         <w:t>.</w:t>
       </w:r>
     </w:p>
     <w:p>
       <w:pPr>
-        <w:pStyle w:val="ListParagraph"/>
+        <w:pStyle w:val="Listeafsnit"/>
         <w:numPr>
           <w:ilvl w:val="0"/>
           <w:numId w:val="2"/>
@@ -259,23 +431,35 @@
       <w:r>
         <w:t xml:space="preserve"> </w:t>
       </w:r>
+      <w:proofErr w:type="spellStart"/>
       <w:r>
         <w:t>Σ</w:t>
       </w:r>
       <w:r>
         <w:t>n</w:t>
       </w:r>
+      <w:proofErr w:type="spellEnd"/>
       <w:r>
         <w:t xml:space="preserve"> (</w:t>
       </w:r>
+      <w:proofErr w:type="spellStart"/>
       <w:r>
         <w:t>Σ</w:t>
       </w:r>
       <w:r>
         <w:t>n</w:t>
       </w:r>
-      <w:r>
-        <w:t>=Fn/A)</w:t>
+      <w:proofErr w:type="spellEnd"/>
+      <w:r>
+        <w:t>=</w:t>
+      </w:r>
+      <w:proofErr w:type="spellStart"/>
+      <w:r>
+        <w:t>Fn</w:t>
+      </w:r>
+      <w:proofErr w:type="spellEnd"/>
+      <w:r>
+        <w:t>/A)</w:t>
       </w:r>
       <w:r>
         <w:t>.</w:t>
@@ -283,7 +467,7 @@
     </w:p>
     <w:p>
       <w:pPr>
-        <w:pStyle w:val="ListParagraph"/>
+        <w:pStyle w:val="Listeafsnit"/>
         <w:numPr>
           <w:ilvl w:val="0"/>
           <w:numId w:val="2"/>
@@ -293,15 +477,20 @@
         <w:t>Systemet oplyser resultatet</w:t>
       </w:r>
       <w:r>
-        <w:t xml:space="preserve"> af regnstykket</w:t>
-      </w:r>
+        <w:t xml:space="preserve"> af </w:t>
+      </w:r>
+      <w:proofErr w:type="spellStart"/>
+      <w:r>
+        <w:t>regnstykket</w:t>
+      </w:r>
+      <w:proofErr w:type="spellEnd"/>
       <w:r>
         <w:t>.</w:t>
       </w:r>
     </w:p>
     <w:p>
       <w:pPr>
-        <w:pStyle w:val="Heading2"/>
+        <w:pStyle w:val="Overskrift2"/>
         <w:rPr>
           <w:rFonts w:asciiTheme="minorHAnsi" w:hAnsiTheme="minorHAnsi"/>
           <w:b/>
@@ -321,7 +510,7 @@
     </w:p>
     <w:p>
       <w:pPr>
-        <w:pStyle w:val="Heading3"/>
+        <w:pStyle w:val="Overskrift3"/>
         <w:rPr>
           <w:rFonts w:asciiTheme="minorHAnsi" w:hAnsiTheme="minorHAnsi"/>
           <w:color w:val="auto"/>
@@ -343,14 +532,16 @@
         </w:rPr>
         <w:t xml:space="preserve">a. Hvis </w:t>
       </w:r>
+      <w:proofErr w:type="spellStart"/>
       <w:r>
         <w:rPr>
           <w:rFonts w:asciiTheme="minorHAnsi" w:hAnsiTheme="minorHAnsi"/>
           <w:color w:val="auto"/>
           <w:sz w:val="22"/>
         </w:rPr>
-        <w:t>Fn eller A</w:t>
-      </w:r>
+        <w:t>Fn</w:t>
+      </w:r>
+      <w:proofErr w:type="spellEnd"/>
       <w:r>
         <w:rPr>
           <w:rFonts w:asciiTheme="minorHAnsi" w:hAnsiTheme="minorHAnsi"/>
@@ -362,7 +553,7 @@
     </w:p>
     <w:p>
       <w:pPr>
-        <w:pStyle w:val="ListParagraph"/>
+        <w:pStyle w:val="Listeafsnit"/>
         <w:numPr>
           <w:ilvl w:val="0"/>
           <w:numId w:val="1"/>
@@ -381,7 +572,7 @@
     </w:p>
     <w:p>
       <w:pPr>
-        <w:pStyle w:val="ListParagraph"/>
+        <w:pStyle w:val="Listeafsnit"/>
         <w:numPr>
           <w:ilvl w:val="0"/>
           <w:numId w:val="1"/>
@@ -400,7 +591,7 @@
     </w:p>
     <w:p>
       <w:pPr>
-        <w:pStyle w:val="Heading3"/>
+        <w:pStyle w:val="Overskrift3"/>
         <w:rPr>
           <w:rFonts w:asciiTheme="minorHAnsi" w:hAnsiTheme="minorHAnsi"/>
           <w:color w:val="auto"/>
@@ -428,22 +619,78 @@
           <w:color w:val="auto"/>
           <w:sz w:val="22"/>
         </w:rPr>
-        <w:t xml:space="preserve"> Fn eller A</w:t>
-      </w:r>
-      <w:bookmarkStart w:id="3" w:name="_GoBack"/>
-      <w:bookmarkEnd w:id="3"/>
+        <w:t xml:space="preserve"> </w:t>
+      </w:r>
+      <w:proofErr w:type="spellStart"/>
       <w:r>
         <w:rPr>
           <w:rFonts w:asciiTheme="minorHAnsi" w:hAnsiTheme="minorHAnsi"/>
           <w:color w:val="auto"/>
           <w:sz w:val="22"/>
         </w:rPr>
-        <w:t xml:space="preserve"> er lige med 0, er negative tal eller slet ikke tal.</w:t>
-      </w:r>
-    </w:p>
-    <w:p>
-      <w:pPr>
-        <w:pStyle w:val="ListParagraph"/>
+        <w:t>Fn</w:t>
+      </w:r>
+      <w:proofErr w:type="spellEnd"/>
+      <w:r>
+        <w:rPr>
+          <w:rFonts w:asciiTheme="minorHAnsi" w:hAnsiTheme="minorHAnsi"/>
+          <w:color w:val="auto"/>
+          <w:sz w:val="22"/>
+        </w:rPr>
+        <w:t xml:space="preserve"> </w:t>
+      </w:r>
+      <w:r>
+        <w:rPr>
+          <w:rFonts w:asciiTheme="minorHAnsi" w:hAnsiTheme="minorHAnsi"/>
+          <w:color w:val="auto"/>
+          <w:sz w:val="22"/>
+        </w:rPr>
+        <w:t>er lig</w:t>
+      </w:r>
+      <w:r>
+        <w:rPr>
+          <w:rFonts w:asciiTheme="minorHAnsi" w:hAnsiTheme="minorHAnsi"/>
+          <w:color w:val="auto"/>
+          <w:sz w:val="22"/>
+        </w:rPr>
+        <w:t xml:space="preserve"> med 0, er </w:t>
+      </w:r>
+      <w:r>
+        <w:rPr>
+          <w:rFonts w:asciiTheme="minorHAnsi" w:hAnsiTheme="minorHAnsi"/>
+          <w:color w:val="auto"/>
+          <w:sz w:val="22"/>
+        </w:rPr>
+        <w:t>et negativt</w:t>
+      </w:r>
+      <w:r>
+        <w:rPr>
+          <w:rFonts w:asciiTheme="minorHAnsi" w:hAnsiTheme="minorHAnsi"/>
+          <w:color w:val="auto"/>
+          <w:sz w:val="22"/>
+        </w:rPr>
+        <w:t xml:space="preserve"> tal eller slet ikke </w:t>
+      </w:r>
+      <w:r>
+        <w:rPr>
+          <w:rFonts w:asciiTheme="minorHAnsi" w:hAnsiTheme="minorHAnsi"/>
+          <w:color w:val="auto"/>
+          <w:sz w:val="22"/>
+        </w:rPr>
+        <w:t xml:space="preserve">et </w:t>
+      </w:r>
+      <w:r>
+        <w:rPr>
+          <w:rFonts w:asciiTheme="minorHAnsi" w:hAnsiTheme="minorHAnsi"/>
+          <w:color w:val="auto"/>
+          <w:sz w:val="22"/>
+        </w:rPr>
+        <w:t>tal.</w:t>
+      </w:r>
+    </w:p>
+    <w:p>
+      <w:pPr>
+        <w:pStyle w:val="Listeafsnit"/>
         <w:numPr>
           <w:ilvl w:val="0"/>
           <w:numId w:val="4"/>
@@ -462,7 +709,7 @@
     </w:p>
     <w:p>
       <w:pPr>
-        <w:pStyle w:val="ListParagraph"/>
+        <w:pStyle w:val="Listeafsnit"/>
         <w:numPr>
           <w:ilvl w:val="0"/>
           <w:numId w:val="4"/>
@@ -481,22 +728,42 @@
     </w:p>
     <w:p>
       <w:pPr>
-        <w:pStyle w:val="Heading2"/>
-        <w:rPr>
-          <w:rFonts w:asciiTheme="minorHAnsi" w:hAnsiTheme="minorHAnsi"/>
-          <w:b/>
-          <w:color w:val="auto"/>
-          <w:sz w:val="28"/>
-        </w:rPr>
-      </w:pPr>
-      <w:r>
-        <w:rPr>
-          <w:rFonts w:asciiTheme="minorHAnsi" w:hAnsiTheme="minorHAnsi"/>
-          <w:b/>
-          <w:color w:val="auto"/>
-          <w:sz w:val="28"/>
-        </w:rPr>
-        <w:t>Ikke-funktionelle krav (Special Requirements)</w:t>
+        <w:pStyle w:val="Overskrift2"/>
+        <w:rPr>
+          <w:rFonts w:asciiTheme="minorHAnsi" w:hAnsiTheme="minorHAnsi"/>
+          <w:b/>
+          <w:color w:val="auto"/>
+          <w:sz w:val="28"/>
+        </w:rPr>
+      </w:pPr>
+      <w:r>
+        <w:rPr>
+          <w:rFonts w:asciiTheme="minorHAnsi" w:hAnsiTheme="minorHAnsi"/>
+          <w:b/>
+          <w:color w:val="auto"/>
+          <w:sz w:val="28"/>
+        </w:rPr>
+        <w:t xml:space="preserve">Ikke-funktionelle krav (Special </w:t>
+      </w:r>
+      <w:proofErr w:type="spellStart"/>
+      <w:r>
+        <w:rPr>
+          <w:rFonts w:asciiTheme="minorHAnsi" w:hAnsiTheme="minorHAnsi"/>
+          <w:b/>
+          <w:color w:val="auto"/>
+          <w:sz w:val="28"/>
+        </w:rPr>
+        <w:t>Requirements</w:t>
+      </w:r>
+      <w:proofErr w:type="spellEnd"/>
+      <w:r>
+        <w:rPr>
+          <w:rFonts w:asciiTheme="minorHAnsi" w:hAnsiTheme="minorHAnsi"/>
+          <w:b/>
+          <w:color w:val="auto"/>
+          <w:sz w:val="28"/>
+        </w:rPr>
+        <w:t>)</w:t>
       </w:r>
     </w:p>
     <w:p>
@@ -507,12 +774,20 @@
         <w:t>riet kan gennemføres på højest 10</w:t>
       </w:r>
       <w:r>
-        <w:t xml:space="preserve"> sekunder i 80% af tilfældene.</w:t>
-      </w:r>
-    </w:p>
-    <w:p>
-      <w:pPr>
-        <w:pStyle w:val="Heading3"/>
+        <w:t xml:space="preserve"> sekunder i </w:t>
+      </w:r>
+      <w:proofErr w:type="gramStart"/>
+      <w:r>
+        <w:t>80%</w:t>
+      </w:r>
+      <w:proofErr w:type="gramEnd"/>
+      <w:r>
+        <w:t xml:space="preserve"> af tilfældene.</w:t>
+      </w:r>
+    </w:p>
+    <w:p>
+      <w:pPr>
+        <w:pStyle w:val="Overskrift3"/>
         <w:rPr>
           <w:rFonts w:asciiTheme="minorHAnsi" w:hAnsiTheme="minorHAnsi"/>
           <w:b/>
@@ -521,23 +796,74 @@
           <w:lang w:val="en-US"/>
         </w:rPr>
       </w:pPr>
-      <w:r>
-        <w:rPr>
-          <w:rStyle w:val="Heading2Char"/>
+      <w:proofErr w:type="spellStart"/>
+      <w:r>
+        <w:rPr>
+          <w:rStyle w:val="Overskrift2Tegn"/>
           <w:rFonts w:asciiTheme="minorHAnsi" w:hAnsiTheme="minorHAnsi"/>
           <w:color w:val="auto"/>
           <w:lang w:val="en-US"/>
         </w:rPr>
-        <w:t>Teknologier og dataformater (Technology and Data Variations List</w:t>
-      </w:r>
-      <w:r>
-        <w:rPr>
-          <w:rFonts w:asciiTheme="minorHAnsi" w:hAnsiTheme="minorHAnsi"/>
-          <w:b/>
-          <w:color w:val="auto"/>
-          <w:sz w:val="28"/>
+        <w:t>Teknologier</w:t>
+      </w:r>
+      <w:proofErr w:type="spellEnd"/>
+      <w:r>
+        <w:rPr>
+          <w:rStyle w:val="Overskrift2Tegn"/>
+          <w:rFonts w:asciiTheme="minorHAnsi" w:hAnsiTheme="minorHAnsi"/>
+          <w:color w:val="auto"/>
           <w:lang w:val="en-US"/>
         </w:rPr>
+        <w:t xml:space="preserve"> </w:t>
+      </w:r>
+      <w:proofErr w:type="spellStart"/>
+      <w:r>
+        <w:rPr>
+          <w:rStyle w:val="Overskrift2Tegn"/>
+          <w:rFonts w:asciiTheme="minorHAnsi" w:hAnsiTheme="minorHAnsi"/>
+          <w:color w:val="auto"/>
+          <w:lang w:val="en-US"/>
+        </w:rPr>
+        <w:t>og</w:t>
+      </w:r>
+      <w:proofErr w:type="spellEnd"/>
+      <w:r>
+        <w:rPr>
+          <w:rStyle w:val="Overskrift2Tegn"/>
+          <w:rFonts w:asciiTheme="minorHAnsi" w:hAnsiTheme="minorHAnsi"/>
+          <w:color w:val="auto"/>
+          <w:lang w:val="en-US"/>
+        </w:rPr>
+        <w:t xml:space="preserve"> </w:t>
+      </w:r>
+      <w:proofErr w:type="spellStart"/>
+      <w:r>
+        <w:rPr>
+          <w:rStyle w:val="Overskrift2Tegn"/>
+          <w:rFonts w:asciiTheme="minorHAnsi" w:hAnsiTheme="minorHAnsi"/>
+          <w:color w:val="auto"/>
+          <w:lang w:val="en-US"/>
+        </w:rPr>
+        <w:t>dataformater</w:t>
+      </w:r>
+      <w:proofErr w:type="spellEnd"/>
+      <w:r>
+        <w:rPr>
+          <w:rStyle w:val="Overskrift2Tegn"/>
+          <w:rFonts w:asciiTheme="minorHAnsi" w:hAnsiTheme="minorHAnsi"/>
+          <w:color w:val="auto"/>
+          <w:lang w:val="en-US"/>
+        </w:rPr>
+        <w:t xml:space="preserve"> (Technology and Data Variations List</w:t>
+      </w:r>
+      <w:r>
+        <w:rPr>
+          <w:rFonts w:asciiTheme="minorHAnsi" w:hAnsiTheme="minorHAnsi"/>
+          <w:b/>
+          <w:color w:val="auto"/>
+          <w:sz w:val="28"/>
+          <w:lang w:val="en-US"/>
+        </w:rPr>
         <w:t>)</w:t>
       </w:r>
     </w:p>
@@ -556,7 +882,7 @@
     </w:p>
     <w:p>
       <w:pPr>
-        <w:pStyle w:val="Heading2"/>
+        <w:pStyle w:val="Overskrift2"/>
         <w:rPr>
           <w:rFonts w:asciiTheme="minorHAnsi" w:hAnsiTheme="minorHAnsi"/>
           <w:b/>
@@ -565,6 +891,7 @@
           <w:lang w:val="en-US"/>
         </w:rPr>
       </w:pPr>
+      <w:proofErr w:type="spellStart"/>
       <w:r>
         <w:rPr>
           <w:rFonts w:asciiTheme="minorHAnsi" w:hAnsiTheme="minorHAnsi"/>
@@ -573,7 +900,18 @@
           <w:sz w:val="28"/>
           <w:lang w:val="en-US"/>
         </w:rPr>
-        <w:t>Hyppighed (Frequency of Occurrence)</w:t>
+        <w:t>Hyppighed</w:t>
+      </w:r>
+      <w:proofErr w:type="spellEnd"/>
+      <w:r>
+        <w:rPr>
+          <w:rFonts w:asciiTheme="minorHAnsi" w:hAnsiTheme="minorHAnsi"/>
+          <w:b/>
+          <w:color w:val="auto"/>
+          <w:sz w:val="28"/>
+          <w:lang w:val="en-US"/>
+        </w:rPr>
+        <w:t xml:space="preserve"> (Frequency of Occurrence)</w:t>
       </w:r>
     </w:p>
     <w:p>
@@ -583,19 +921,21 @@
       <w:r>
         <w:t xml:space="preserve">den studerende ønsker at udregne </w:t>
       </w:r>
+      <w:proofErr w:type="spellStart"/>
       <w:r>
         <w:t>Σ</w:t>
       </w:r>
       <w:r>
         <w:t>n</w:t>
       </w:r>
+      <w:proofErr w:type="spellEnd"/>
       <w:r>
         <w:t>.</w:t>
       </w:r>
     </w:p>
     <w:p>
       <w:pPr>
-        <w:pStyle w:val="Heading2"/>
+        <w:pStyle w:val="Overskrift2"/>
         <w:rPr>
           <w:rFonts w:asciiTheme="minorHAnsi" w:hAnsiTheme="minorHAnsi"/>
           <w:b/>
@@ -612,7 +952,6 @@
           <w:sz w:val="28"/>
           <w:lang w:val="en-US"/>
         </w:rPr>
-        <w:lastRenderedPageBreak/>
         <w:t>Diverse (Miscellaneous)</w:t>
       </w:r>
     </w:p>
@@ -640,8 +979,8 @@
 </file>
 
 <file path=word/numbering.xml><?xml version="1.0" encoding="utf-8"?>
-<w:numbering xmlns:wpc="http://schemas.microsoft.com/office/word/2010/wordprocessingCanvas" xmlns:cx="http://schemas.microsoft.com/office/drawing/2014/chartex" xmlns:cx1="http://schemas.microsoft.com/office/drawing/2015/9/8/chartex" xmlns:cx2="http://schemas.microsoft.com/office/drawing/2015/10/21/chartex" xmlns:mc="http://schemas.openxmlformats.org/markup-compatibility/2006" xmlns:o="urn:schemas-microsoft-com:office:office" xmlns:r="http://schemas.openxmlformats.org/officeDocument/2006/relationships" xmlns:m="http://schemas.openxmlformats.org/officeDocument/2006/math" xmlns:v="urn:schemas-microsoft-com:vml" xmlns:wp14="http://schemas.microsoft.com/office/word/2010/wordprocessingDrawing" xmlns:wp="http://schemas.openxmlformats.org/drawingml/2006/wordprocessingDrawing" xmlns:w10="urn:schemas-microsoft-com:office:word" xmlns:w="http://schemas.openxmlformats.org/wordprocessingml/2006/main" xmlns:w14="http://schemas.microsoft.com/office/word/2010/wordml" xmlns:w15="http://schemas.microsoft.com/office/word/2012/wordml" xmlns:w16se="http://schemas.microsoft.com/office/word/2015/wordml/symex" xmlns:wpg="http://schemas.microsoft.com/office/word/2010/wordprocessingGroup" xmlns:wpi="http://schemas.microsoft.com/office/word/2010/wordprocessingInk" xmlns:wne="http://schemas.microsoft.com/office/word/2006/wordml" xmlns:wps="http://schemas.microsoft.com/office/word/2010/wordprocessingShape" mc:Ignorable="w14 w15 w16se wp14">
-  <w:abstractNum w:abstractNumId="0" w15:restartNumberingAfterBreak="0">
+<w:numbering xmlns:wpc="http://schemas.microsoft.com/office/word/2010/wordprocessingCanvas" xmlns:mc="http://schemas.openxmlformats.org/markup-compatibility/2006" xmlns:o="urn:schemas-microsoft-com:office:office" xmlns:r="http://schemas.openxmlformats.org/officeDocument/2006/relationships" xmlns:m="http://schemas.openxmlformats.org/officeDocument/2006/math" xmlns:v="urn:schemas-microsoft-com:vml" xmlns:wp14="http://schemas.microsoft.com/office/word/2010/wordprocessingDrawing" xmlns:wp="http://schemas.openxmlformats.org/drawingml/2006/wordprocessingDrawing" xmlns:w10="urn:schemas-microsoft-com:office:word" xmlns:w="http://schemas.openxmlformats.org/wordprocessingml/2006/main" xmlns:w14="http://schemas.microsoft.com/office/word/2010/wordml" xmlns:wpg="http://schemas.microsoft.com/office/word/2010/wordprocessingGroup" xmlns:wpi="http://schemas.microsoft.com/office/word/2010/wordprocessingInk" xmlns:wne="http://schemas.microsoft.com/office/word/2006/wordml" xmlns:wps="http://schemas.microsoft.com/office/word/2010/wordprocessingShape" mc:Ignorable="w14 wp14">
+  <w:abstractNum w:abstractNumId="0">
     <w:nsid w:val="482D3193"/>
     <w:multiLevelType w:val="hybridMultilevel"/>
     <w:tmpl w:val="158854A8"/>
@@ -727,7 +1066,7 @@
       </w:pPr>
     </w:lvl>
   </w:abstractNum>
-  <w:abstractNum w:abstractNumId="1" w15:restartNumberingAfterBreak="0">
+  <w:abstractNum w:abstractNumId="1">
     <w:nsid w:val="6FC826AF"/>
     <w:multiLevelType w:val="hybridMultilevel"/>
     <w:tmpl w:val="732CBDEE"/>
@@ -816,7 +1155,7 @@
       </w:pPr>
     </w:lvl>
   </w:abstractNum>
-  <w:abstractNum w:abstractNumId="2" w15:restartNumberingAfterBreak="0">
+  <w:abstractNum w:abstractNumId="2">
     <w:nsid w:val="6FCB1948"/>
     <w:multiLevelType w:val="hybridMultilevel"/>
     <w:tmpl w:val="158854A8"/>
@@ -902,7 +1241,7 @@
       </w:pPr>
     </w:lvl>
   </w:abstractNum>
-  <w:abstractNum w:abstractNumId="3" w15:restartNumberingAfterBreak="0">
+  <w:abstractNum w:abstractNumId="3">
     <w:nsid w:val="73A97AB3"/>
     <w:multiLevelType w:val="hybridMultilevel"/>
     <w:tmpl w:val="01C2A7A0"/>
@@ -1004,7 +1343,7 @@
 </file>
 
 <file path=word/styles.xml><?xml version="1.0" encoding="utf-8"?>
-<w:styles xmlns:mc="http://schemas.openxmlformats.org/markup-compatibility/2006" xmlns:r="http://schemas.openxmlformats.org/officeDocument/2006/relationships" xmlns:w="http://schemas.openxmlformats.org/wordprocessingml/2006/main" xmlns:w14="http://schemas.microsoft.com/office/word/2010/wordml" xmlns:w15="http://schemas.microsoft.com/office/word/2012/wordml" xmlns:w16se="http://schemas.microsoft.com/office/word/2015/wordml/symex" mc:Ignorable="w14 w15 w16se">
+<w:styles xmlns:mc="http://schemas.openxmlformats.org/markup-compatibility/2006" xmlns:r="http://schemas.openxmlformats.org/officeDocument/2006/relationships" xmlns:w="http://schemas.openxmlformats.org/wordprocessingml/2006/main" xmlns:w14="http://schemas.microsoft.com/office/word/2010/wordml" mc:Ignorable="w14">
   <w:docDefaults>
     <w:rPrDefault>
       <w:rPr>
@@ -1020,379 +1359,144 @@
       </w:pPr>
     </w:pPrDefault>
   </w:docDefaults>
-  <w:latentStyles w:defLockedState="0" w:defUIPriority="99" w:defSemiHidden="0" w:defUnhideWhenUsed="0" w:defQFormat="0" w:count="372">
-    <w:lsdException w:name="Normal" w:uiPriority="0" w:qFormat="1"/>
-    <w:lsdException w:name="heading 1" w:uiPriority="9" w:qFormat="1"/>
-    <w:lsdException w:name="heading 2" w:semiHidden="1" w:uiPriority="9" w:unhideWhenUsed="1" w:qFormat="1"/>
-    <w:lsdException w:name="heading 3" w:semiHidden="1" w:uiPriority="9" w:unhideWhenUsed="1" w:qFormat="1"/>
-    <w:lsdException w:name="heading 4" w:semiHidden="1" w:uiPriority="9" w:unhideWhenUsed="1" w:qFormat="1"/>
-    <w:lsdException w:name="heading 5" w:semiHidden="1" w:uiPriority="9" w:unhideWhenUsed="1" w:qFormat="1"/>
-    <w:lsdException w:name="heading 6" w:semiHidden="1" w:uiPriority="9" w:unhideWhenUsed="1" w:qFormat="1"/>
-    <w:lsdException w:name="heading 7" w:semiHidden="1" w:uiPriority="9" w:unhideWhenUsed="1" w:qFormat="1"/>
-    <w:lsdException w:name="heading 8" w:semiHidden="1" w:uiPriority="9" w:unhideWhenUsed="1" w:qFormat="1"/>
-    <w:lsdException w:name="heading 9" w:semiHidden="1" w:uiPriority="9" w:unhideWhenUsed="1" w:qFormat="1"/>
-    <w:lsdException w:name="index 1" w:semiHidden="1" w:unhideWhenUsed="1"/>
-    <w:lsdException w:name="index 2" w:semiHidden="1" w:unhideWhenUsed="1"/>
-    <w:lsdException w:name="index 3" w:semiHidden="1" w:unhideWhenUsed="1"/>
-    <w:lsdException w:name="index 4" w:semiHidden="1" w:unhideWhenUsed="1"/>
-    <w:lsdException w:name="index 5" w:semiHidden="1" w:unhideWhenUsed="1"/>
-    <w:lsdException w:name="index 6" w:semiHidden="1" w:unhideWhenUsed="1"/>
-    <w:lsdException w:name="index 7" w:semiHidden="1" w:unhideWhenUsed="1"/>
-    <w:lsdException w:name="index 8" w:semiHidden="1" w:unhideWhenUsed="1"/>
-    <w:lsdException w:name="index 9" w:semiHidden="1" w:unhideWhenUsed="1"/>
-    <w:lsdException w:name="toc 1" w:semiHidden="1" w:uiPriority="39" w:unhideWhenUsed="1"/>
-    <w:lsdException w:name="toc 2" w:semiHidden="1" w:uiPriority="39" w:unhideWhenUsed="1"/>
-    <w:lsdException w:name="toc 3" w:semiHidden="1" w:uiPriority="39" w:unhideWhenUsed="1"/>
-    <w:lsdException w:name="toc 4" w:semiHidden="1" w:uiPriority="39" w:unhideWhenUsed="1"/>
-    <w:lsdException w:name="toc 5" w:semiHidden="1" w:uiPriority="39" w:unhideWhenUsed="1"/>
-    <w:lsdException w:name="toc 6" w:semiHidden="1" w:uiPriority="39" w:unhideWhenUsed="1"/>
-    <w:lsdException w:name="toc 7" w:semiHidden="1" w:uiPriority="39" w:unhideWhenUsed="1"/>
-    <w:lsdException w:name="toc 8" w:semiHidden="1" w:uiPriority="39" w:unhideWhenUsed="1"/>
-    <w:lsdException w:name="toc 9" w:semiHidden="1" w:uiPriority="39" w:unhideWhenUsed="1"/>
-    <w:lsdException w:name="Normal Indent" w:semiHidden="1" w:unhideWhenUsed="1"/>
-    <w:lsdException w:name="footnote text" w:semiHidden="1" w:unhideWhenUsed="1"/>
-    <w:lsdException w:name="annotation text" w:semiHidden="1" w:unhideWhenUsed="1"/>
-    <w:lsdException w:name="header" w:semiHidden="1" w:unhideWhenUsed="1"/>
-    <w:lsdException w:name="footer" w:semiHidden="1" w:unhideWhenUsed="1"/>
-    <w:lsdException w:name="index heading" w:semiHidden="1" w:unhideWhenUsed="1"/>
-    <w:lsdException w:name="caption" w:semiHidden="1" w:uiPriority="35" w:unhideWhenUsed="1" w:qFormat="1"/>
-    <w:lsdException w:name="table of figures" w:semiHidden="1" w:unhideWhenUsed="1"/>
-    <w:lsdException w:name="envelope address" w:semiHidden="1" w:unhideWhenUsed="1"/>
-    <w:lsdException w:name="envelope return" w:semiHidden="1" w:unhideWhenUsed="1"/>
-    <w:lsdException w:name="footnote reference" w:semiHidden="1" w:unhideWhenUsed="1"/>
-    <w:lsdException w:name="annotation reference" w:semiHidden="1" w:unhideWhenUsed="1"/>
-    <w:lsdException w:name="line number" w:semiHidden="1" w:unhideWhenUsed="1"/>
-    <w:lsdException w:name="page number" w:semiHidden="1" w:unhideWhenUsed="1"/>
-    <w:lsdException w:name="endnote reference" w:semiHidden="1" w:unhideWhenUsed="1"/>
-    <w:lsdException w:name="endnote text" w:semiHidden="1" w:unhideWhenUsed="1"/>
-    <w:lsdException w:name="table of authorities" w:semiHidden="1" w:unhideWhenUsed="1"/>
-    <w:lsdException w:name="macro" w:semiHidden="1" w:unhideWhenUsed="1"/>
-    <w:lsdException w:name="toa heading" w:semiHidden="1" w:unhideWhenUsed="1"/>
-    <w:lsdException w:name="List" w:semiHidden="1" w:unhideWhenUsed="1"/>
-    <w:lsdException w:name="List Bullet" w:semiHidden="1" w:unhideWhenUsed="1"/>
-    <w:lsdException w:name="List Number" w:semiHidden="1" w:unhideWhenUsed="1"/>
-    <w:lsdException w:name="List 2" w:semiHidden="1" w:unhideWhenUsed="1"/>
-    <w:lsdException w:name="List 3" w:semiHidden="1" w:unhideWhenUsed="1"/>
-    <w:lsdException w:name="List 4" w:semiHidden="1" w:unhideWhenUsed="1"/>
-    <w:lsdException w:name="List 5" w:semiHidden="1" w:unhideWhenUsed="1"/>
-    <w:lsdException w:name="List Bullet 2" w:semiHidden="1" w:unhideWhenUsed="1"/>
-    <w:lsdException w:name="List Bullet 3" w:semiHidden="1" w:unhideWhenUsed="1"/>
-    <w:lsdException w:name="List Bullet 4" w:semiHidden="1" w:unhideWhenUsed="1"/>
-    <w:lsdException w:name="List Bullet 5" w:semiHidden="1" w:unhideWhenUsed="1"/>
-    <w:lsdException w:name="List Number 2" w:semiHidden="1" w:unhideWhenUsed="1"/>
-    <w:lsdException w:name="List Number 3" w:semiHidden="1" w:unhideWhenUsed="1"/>
-    <w:lsdException w:name="List Number 4" w:semiHidden="1" w:unhideWhenUsed="1"/>
-    <w:lsdException w:name="List Number 5" w:semiHidden="1" w:unhideWhenUsed="1"/>
-    <w:lsdException w:name="Title" w:uiPriority="10" w:qFormat="1"/>
-    <w:lsdException w:name="Closing" w:semiHidden="1" w:unhideWhenUsed="1"/>
-    <w:lsdException w:name="Signature" w:semiHidden="1" w:unhideWhenUsed="1"/>
-    <w:lsdException w:name="Default Paragraph Font" w:semiHidden="1" w:uiPriority="1" w:unhideWhenUsed="1"/>
-    <w:lsdException w:name="Body Text" w:semiHidden="1" w:unhideWhenUsed="1"/>
-    <w:lsdException w:name="Body Text Indent" w:semiHidden="1" w:unhideWhenUsed="1"/>
-    <w:lsdException w:name="List Continue" w:semiHidden="1" w:unhideWhenUsed="1"/>
-    <w:lsdException w:name="List Continue 2" w:semiHidden="1" w:unhideWhenUsed="1"/>
-    <w:lsdException w:name="List Continue 3" w:semiHidden="1" w:unhideWhenUsed="1"/>
-    <w:lsdException w:name="List Continue 4" w:semiHidden="1" w:unhideWhenUsed="1"/>
-    <w:lsdException w:name="List Continue 5" w:semiHidden="1" w:unhideWhenUsed="1"/>
-    <w:lsdException w:name="Message Header" w:semiHidden="1" w:unhideWhenUsed="1"/>
-    <w:lsdException w:name="Subtitle" w:uiPriority="11" w:qFormat="1"/>
-    <w:lsdException w:name="Salutation" w:semiHidden="1" w:unhideWhenUsed="1"/>
-    <w:lsdException w:name="Date" w:semiHidden="1" w:unhideWhenUsed="1"/>
-    <w:lsdException w:name="Body Text First Indent" w:semiHidden="1" w:unhideWhenUsed="1"/>
-    <w:lsdException w:name="Body Text First Indent 2" w:semiHidden="1" w:unhideWhenUsed="1"/>
-    <w:lsdException w:name="Note Heading" w:semiHidden="1" w:unhideWhenUsed="1"/>
-    <w:lsdException w:name="Body Text 2" w:semiHidden="1" w:unhideWhenUsed="1"/>
-    <w:lsdException w:name="Body Text 3" w:semiHidden="1" w:unhideWhenUsed="1"/>
-    <w:lsdException w:name="Body Text Indent 2" w:semiHidden="1" w:unhideWhenUsed="1"/>
-    <w:lsdException w:name="Body Text Indent 3" w:semiHidden="1" w:unhideWhenUsed="1"/>
-    <w:lsdException w:name="Block Text" w:semiHidden="1" w:unhideWhenUsed="1"/>
-    <w:lsdException w:name="Hyperlink" w:semiHidden="1" w:unhideWhenUsed="1"/>
-    <w:lsdException w:name="FollowedHyperlink" w:semiHidden="1" w:unhideWhenUsed="1"/>
-    <w:lsdException w:name="Strong" w:uiPriority="22" w:qFormat="1"/>
-    <w:lsdException w:name="Emphasis" w:uiPriority="20" w:qFormat="1"/>
-    <w:lsdException w:name="Document Map" w:semiHidden="1" w:unhideWhenUsed="1"/>
-    <w:lsdException w:name="Plain Text" w:semiHidden="1" w:unhideWhenUsed="1"/>
-    <w:lsdException w:name="E-mail Signature" w:semiHidden="1" w:unhideWhenUsed="1"/>
-    <w:lsdException w:name="HTML Top of Form" w:semiHidden="1" w:unhideWhenUsed="1"/>
-    <w:lsdException w:name="HTML Bottom of Form" w:semiHidden="1" w:unhideWhenUsed="1"/>
-    <w:lsdException w:name="Normal (Web)" w:semiHidden="1" w:unhideWhenUsed="1"/>
-    <w:lsdException w:name="HTML Acronym" w:semiHidden="1" w:unhideWhenUsed="1"/>
-    <w:lsdException w:name="HTML Address" w:semiHidden="1" w:unhideWhenUsed="1"/>
-    <w:lsdException w:name="HTML Cite" w:semiHidden="1" w:unhideWhenUsed="1"/>
-    <w:lsdException w:name="HTML Code" w:semiHidden="1" w:unhideWhenUsed="1"/>
-    <w:lsdException w:name="HTML Definition" w:semiHidden="1" w:unhideWhenUsed="1"/>
-    <w:lsdException w:name="HTML Keyboard" w:semiHidden="1" w:unhideWhenUsed="1"/>
-    <w:lsdException w:name="HTML Preformatted" w:semiHidden="1" w:unhideWhenUsed="1"/>
-    <w:lsdException w:name="HTML Sample" w:semiHidden="1" w:unhideWhenUsed="1"/>
-    <w:lsdException w:name="HTML Typewriter" w:semiHidden="1" w:unhideWhenUsed="1"/>
-    <w:lsdException w:name="HTML Variable" w:semiHidden="1" w:unhideWhenUsed="1"/>
-    <w:lsdException w:name="Normal Table" w:semiHidden="1" w:unhideWhenUsed="1"/>
-    <w:lsdException w:name="annotation subject" w:semiHidden="1" w:unhideWhenUsed="1"/>
-    <w:lsdException w:name="No List" w:semiHidden="1" w:unhideWhenUsed="1"/>
-    <w:lsdException w:name="Outline List 1" w:semiHidden="1" w:unhideWhenUsed="1"/>
-    <w:lsdException w:name="Outline List 2" w:semiHidden="1" w:unhideWhenUsed="1"/>
-    <w:lsdException w:name="Outline List 3" w:semiHidden="1" w:unhideWhenUsed="1"/>
-    <w:lsdException w:name="Table Simple 1" w:semiHidden="1" w:unhideWhenUsed="1"/>
-    <w:lsdException w:name="Table Simple 2" w:semiHidden="1" w:unhideWhenUsed="1"/>
-    <w:lsdException w:name="Table Simple 3" w:semiHidden="1" w:unhideWhenUsed="1"/>
-    <w:lsdException w:name="Table Classic 1" w:semiHidden="1" w:unhideWhenUsed="1"/>
-    <w:lsdException w:name="Table Classic 2" w:semiHidden="1" w:unhideWhenUsed="1"/>
-    <w:lsdException w:name="Table Classic 3" w:semiHidden="1" w:unhideWhenUsed="1"/>
-    <w:lsdException w:name="Table Classic 4" w:semiHidden="1" w:unhideWhenUsed="1"/>
-    <w:lsdException w:name="Table Colorful 1" w:semiHidden="1" w:unhideWhenUsed="1"/>
-    <w:lsdException w:name="Table Colorful 2" w:semiHidden="1" w:unhideWhenUsed="1"/>
-    <w:lsdException w:name="Table Colorful 3" w:semiHidden="1" w:unhideWhenUsed="1"/>
-    <w:lsdException w:name="Table Columns 1" w:semiHidden="1" w:unhideWhenUsed="1"/>
-    <w:lsdException w:name="Table Columns 2" w:semiHidden="1" w:unhideWhenUsed="1"/>
-    <w:lsdException w:name="Table Columns 3" w:semiHidden="1" w:unhideWhenUsed="1"/>
-    <w:lsdException w:name="Table Columns 4" w:semiHidden="1" w:unhideWhenUsed="1"/>
-    <w:lsdException w:name="Table Columns 5" w:semiHidden="1" w:unhideWhenUsed="1"/>
-    <w:lsdException w:name="Table Grid 1" w:semiHidden="1" w:unhideWhenUsed="1"/>
-    <w:lsdException w:name="Table Grid 2" w:semiHidden="1" w:unhideWhenUsed="1"/>
-    <w:lsdException w:name="Table Grid 3" w:semiHidden="1" w:unhideWhenUsed="1"/>
-    <w:lsdException w:name="Table Grid 4" w:semiHidden="1" w:unhideWhenUsed="1"/>
-    <w:lsdException w:name="Table Grid 5" w:semiHidden="1" w:unhideWhenUsed="1"/>
-    <w:lsdException w:name="Table Grid 6" w:semiHidden="1" w:unhideWhenUsed="1"/>
-    <w:lsdException w:name="Table Grid 7" w:semiHidden="1" w:unhideWhenUsed="1"/>
-    <w:lsdException w:name="Table Grid 8" w:semiHidden="1" w:unhideWhenUsed="1"/>
-    <w:lsdException w:name="Table List 1" w:semiHidden="1" w:unhideWhenUsed="1"/>
-    <w:lsdException w:name="Table List 2" w:semiHidden="1" w:unhideWhenUsed="1"/>
-    <w:lsdException w:name="Table List 3" w:semiHidden="1" w:unhideWhenUsed="1"/>
-    <w:lsdException w:name="Table List 4" w:semiHidden="1" w:unhideWhenUsed="1"/>
-    <w:lsdException w:name="Table List 5" w:semiHidden="1" w:unhideWhenUsed="1"/>
-    <w:lsdException w:name="Table List 6" w:semiHidden="1" w:unhideWhenUsed="1"/>
-    <w:lsdException w:name="Table List 7" w:semiHidden="1" w:unhideWhenUsed="1"/>
-    <w:lsdException w:name="Table List 8" w:semiHidden="1" w:unhideWhenUsed="1"/>
-    <w:lsdException w:name="Table 3D effects 1" w:semiHidden="1" w:unhideWhenUsed="1"/>
-    <w:lsdException w:name="Table 3D effects 2" w:semiHidden="1" w:unhideWhenUsed="1"/>
-    <w:lsdException w:name="Table 3D effects 3" w:semiHidden="1" w:unhideWhenUsed="1"/>
-    <w:lsdException w:name="Table Contemporary" w:semiHidden="1" w:unhideWhenUsed="1"/>
-    <w:lsdException w:name="Table Elegant" w:semiHidden="1" w:unhideWhenUsed="1"/>
-    <w:lsdException w:name="Table Professional" w:semiHidden="1" w:unhideWhenUsed="1"/>
-    <w:lsdException w:name="Table Subtle 1" w:semiHidden="1" w:unhideWhenUsed="1"/>
-    <w:lsdException w:name="Table Subtle 2" w:semiHidden="1" w:unhideWhenUsed="1"/>
-    <w:lsdException w:name="Table Web 1" w:semiHidden="1" w:unhideWhenUsed="1"/>
-    <w:lsdException w:name="Table Web 2" w:semiHidden="1" w:unhideWhenUsed="1"/>
-    <w:lsdException w:name="Table Web 3" w:semiHidden="1" w:unhideWhenUsed="1"/>
-    <w:lsdException w:name="Balloon Text" w:semiHidden="1" w:unhideWhenUsed="1"/>
-    <w:lsdException w:name="Table Grid" w:uiPriority="39"/>
-    <w:lsdException w:name="Table Theme" w:semiHidden="1" w:unhideWhenUsed="1"/>
-    <w:lsdException w:name="Placeholder Text" w:semiHidden="1"/>
-    <w:lsdException w:name="No Spacing" w:uiPriority="1" w:qFormat="1"/>
-    <w:lsdException w:name="Light Shading" w:uiPriority="60"/>
-    <w:lsdException w:name="Light List" w:uiPriority="61"/>
-    <w:lsdException w:name="Light Grid" w:uiPriority="62"/>
-    <w:lsdException w:name="Medium Shading 1" w:uiPriority="63"/>
-    <w:lsdException w:name="Medium Shading 2" w:uiPriority="64"/>
-    <w:lsdException w:name="Medium List 1" w:uiPriority="65"/>
-    <w:lsdException w:name="Medium List 2" w:uiPriority="66"/>
-    <w:lsdException w:name="Medium Grid 1" w:uiPriority="67"/>
-    <w:lsdException w:name="Medium Grid 2" w:uiPriority="68"/>
-    <w:lsdException w:name="Medium Grid 3" w:uiPriority="69"/>
-    <w:lsdException w:name="Dark List" w:uiPriority="70"/>
-    <w:lsdException w:name="Colorful Shading" w:uiPriority="71"/>
-    <w:lsdException w:name="Colorful List" w:uiPriority="72"/>
-    <w:lsdException w:name="Colorful Grid" w:uiPriority="73"/>
-    <w:lsdException w:name="Light Shading Accent 1" w:uiPriority="60"/>
-    <w:lsdException w:name="Light List Accent 1" w:uiPriority="61"/>
-    <w:lsdException w:name="Light Grid Accent 1" w:uiPriority="62"/>
-    <w:lsdException w:name="Medium Shading 1 Accent 1" w:uiPriority="63"/>
-    <w:lsdException w:name="Medium Shading 2 Accent 1" w:uiPriority="64"/>
-    <w:lsdException w:name="Medium List 1 Accent 1" w:uiPriority="65"/>
-    <w:lsdException w:name="Revision" w:semiHidden="1"/>
-    <w:lsdException w:name="List Paragraph" w:uiPriority="34" w:qFormat="1"/>
-    <w:lsdException w:name="Quote" w:uiPriority="29" w:qFormat="1"/>
-    <w:lsdException w:name="Intense Quote" w:uiPriority="30" w:qFormat="1"/>
-    <w:lsdException w:name="Medium List 2 Accent 1" w:uiPriority="66"/>
-    <w:lsdException w:name="Medium Grid 1 Accent 1" w:uiPriority="67"/>
-    <w:lsdException w:name="Medium Grid 2 Accent 1" w:uiPriority="68"/>
-    <w:lsdException w:name="Medium Grid 3 Accent 1" w:uiPriority="69"/>
-    <w:lsdException w:name="Dark List Accent 1" w:uiPriority="70"/>
-    <w:lsdException w:name="Colorful Shading Accent 1" w:uiPriority="71"/>
-    <w:lsdException w:name="Colorful List Accent 1" w:uiPriority="72"/>
-    <w:lsdException w:name="Colorful Grid Accent 1" w:uiPriority="73"/>
-    <w:lsdException w:name="Light Shading Accent 2" w:uiPriority="60"/>
-    <w:lsdException w:name="Light List Accent 2" w:uiPriority="61"/>
-    <w:lsdException w:name="Light Grid Accent 2" w:uiPriority="62"/>
-    <w:lsdException w:name="Medium Shading 1 Accent 2" w:uiPriority="63"/>
-    <w:lsdException w:name="Medium Shading 2 Accent 2" w:uiPriority="64"/>
-    <w:lsdException w:name="Medium List 1 Accent 2" w:uiPriority="65"/>
-    <w:lsdException w:name="Medium List 2 Accent 2" w:uiPriority="66"/>
-    <w:lsdException w:name="Medium Grid 1 Accent 2" w:uiPriority="67"/>
-    <w:lsdException w:name="Medium Grid 2 Accent 2" w:uiPriority="68"/>
-    <w:lsdException w:name="Medium Grid 3 Accent 2" w:uiPriority="69"/>
-    <w:lsdException w:name="Dark List Accent 2" w:uiPriority="70"/>
-    <w:lsdException w:name="Colorful Shading Accent 2" w:uiPriority="71"/>
-    <w:lsdException w:name="Colorful List Accent 2" w:uiPriority="72"/>
-    <w:lsdException w:name="Colorful Grid Accent 2" w:uiPriority="73"/>
-    <w:lsdException w:name="Light Shading Accent 3" w:uiPriority="60"/>
-    <w:lsdException w:name="Light List Accent 3" w:uiPriority="61"/>
-    <w:lsdException w:name="Light Grid Accent 3" w:uiPriority="62"/>
-    <w:lsdException w:name="Medium Shading 1 Accent 3" w:uiPriority="63"/>
-    <w:lsdException w:name="Medium Shading 2 Accent 3" w:uiPriority="64"/>
-    <w:lsdException w:name="Medium List 1 Accent 3" w:uiPriority="65"/>
-    <w:lsdException w:name="Medium List 2 Accent 3" w:uiPriority="66"/>
-    <w:lsdException w:name="Medium Grid 1 Accent 3" w:uiPriority="67"/>
-    <w:lsdException w:name="Medium Grid 2 Accent 3" w:uiPriority="68"/>
-    <w:lsdException w:name="Medium Grid 3 Accent 3" w:uiPriority="69"/>
-    <w:lsdException w:name="Dark List Accent 3" w:uiPriority="70"/>
-    <w:lsdException w:name="Colorful Shading Accent 3" w:uiPriority="71"/>
-    <w:lsdException w:name="Colorful List Accent 3" w:uiPriority="72"/>
-    <w:lsdException w:name="Colorful Grid Accent 3" w:uiPriority="73"/>
-    <w:lsdException w:name="Light Shading Accent 4" w:uiPriority="60"/>
-    <w:lsdException w:name="Light List Accent 4" w:uiPriority="61"/>
-    <w:lsdException w:name="Light Grid Accent 4" w:uiPriority="62"/>
-    <w:lsdException w:name="Medium Shading 1 Accent 4" w:uiPriority="63"/>
-    <w:lsdException w:name="Medium Shading 2 Accent 4" w:uiPriority="64"/>
-    <w:lsdException w:name="Medium List 1 Accent 4" w:uiPriority="65"/>
-    <w:lsdException w:name="Medium List 2 Accent 4" w:uiPriority="66"/>
-    <w:lsdException w:name="Medium Grid 1 Accent 4" w:uiPriority="67"/>
-    <w:lsdException w:name="Medium Grid 2 Accent 4" w:uiPriority="68"/>
-    <w:lsdException w:name="Medium Grid 3 Accent 4" w:uiPriority="69"/>
-    <w:lsdException w:name="Dark List Accent 4" w:uiPriority="70"/>
-    <w:lsdException w:name="Colorful Shading Accent 4" w:uiPriority="71"/>
-    <w:lsdException w:name="Colorful List Accent 4" w:uiPriority="72"/>
-    <w:lsdException w:name="Colorful Grid Accent 4" w:uiPriority="73"/>
-    <w:lsdException w:name="Light Shading Accent 5" w:uiPriority="60"/>
-    <w:lsdException w:name="Light List Accent 5" w:uiPriority="61"/>
-    <w:lsdException w:name="Light Grid Accent 5" w:uiPriority="62"/>
-    <w:lsdException w:name="Medium Shading 1 Accent 5" w:uiPriority="63"/>
-    <w:lsdException w:name="Medium Shading 2 Accent 5" w:uiPriority="64"/>
-    <w:lsdException w:name="Medium List 1 Accent 5" w:uiPriority="65"/>
-    <w:lsdException w:name="Medium List 2 Accent 5" w:uiPriority="66"/>
-    <w:lsdException w:name="Medium Grid 1 Accent 5" w:uiPriority="67"/>
-    <w:lsdException w:name="Medium Grid 2 Accent 5" w:uiPriority="68"/>
-    <w:lsdException w:name="Medium Grid 3 Accent 5" w:uiPriority="69"/>
-    <w:lsdException w:name="Dark List Accent 5" w:uiPriority="70"/>
-    <w:lsdException w:name="Colorful Shading Accent 5" w:uiPriority="71"/>
-    <w:lsdException w:name="Colorful List Accent 5" w:uiPriority="72"/>
-    <w:lsdException w:name="Colorful Grid Accent 5" w:uiPriority="73"/>
-    <w:lsdException w:name="Light Shading Accent 6" w:uiPriority="60"/>
-    <w:lsdException w:name="Light List Accent 6" w:uiPriority="61"/>
-    <w:lsdException w:name="Light Grid Accent 6" w:uiPriority="62"/>
-    <w:lsdException w:name="Medium Shading 1 Accent 6" w:uiPriority="63"/>
-    <w:lsdException w:name="Medium Shading 2 Accent 6" w:uiPriority="64"/>
-    <w:lsdException w:name="Medium List 1 Accent 6" w:uiPriority="65"/>
-    <w:lsdException w:name="Medium List 2 Accent 6" w:uiPriority="66"/>
-    <w:lsdException w:name="Medium Grid 1 Accent 6" w:uiPriority="67"/>
-    <w:lsdException w:name="Medium Grid 2 Accent 6" w:uiPriority="68"/>
-    <w:lsdException w:name="Medium Grid 3 Accent 6" w:uiPriority="69"/>
-    <w:lsdException w:name="Dark List Accent 6" w:uiPriority="70"/>
-    <w:lsdException w:name="Colorful Shading Accent 6" w:uiPriority="71"/>
-    <w:lsdException w:name="Colorful List Accent 6" w:uiPriority="72"/>
-    <w:lsdException w:name="Colorful Grid Accent 6" w:uiPriority="73"/>
-    <w:lsdException w:name="Subtle Emphasis" w:uiPriority="19" w:qFormat="1"/>
-    <w:lsdException w:name="Intense Emphasis" w:uiPriority="21" w:qFormat="1"/>
-    <w:lsdException w:name="Subtle Reference" w:uiPriority="31" w:qFormat="1"/>
-    <w:lsdException w:name="Intense Reference" w:uiPriority="32" w:qFormat="1"/>
-    <w:lsdException w:name="Book Title" w:uiPriority="33" w:qFormat="1"/>
-    <w:lsdException w:name="Bibliography" w:semiHidden="1" w:uiPriority="37" w:unhideWhenUsed="1"/>
-    <w:lsdException w:name="TOC Heading" w:semiHidden="1" w:uiPriority="39" w:unhideWhenUsed="1" w:qFormat="1"/>
-    <w:lsdException w:name="Plain Table 1" w:uiPriority="41"/>
-    <w:lsdException w:name="Plain Table 2" w:uiPriority="42"/>
-    <w:lsdException w:name="Plain Table 3" w:uiPriority="43"/>
-    <w:lsdException w:name="Plain Table 4" w:uiPriority="44"/>
-    <w:lsdException w:name="Plain Table 5" w:uiPriority="45"/>
-    <w:lsdException w:name="Grid Table Light" w:uiPriority="40"/>
-    <w:lsdException w:name="Grid Table 1 Light" w:uiPriority="46"/>
-    <w:lsdException w:name="Grid Table 2" w:uiPriority="47"/>
-    <w:lsdException w:name="Grid Table 3" w:uiPriority="48"/>
-    <w:lsdException w:name="Grid Table 4" w:uiPriority="49"/>
-    <w:lsdException w:name="Grid Table 5 Dark" w:uiPriority="50"/>
-    <w:lsdException w:name="Grid Table 6 Colorful" w:uiPriority="51"/>
-    <w:lsdException w:name="Grid Table 7 Colorful" w:uiPriority="52"/>
-    <w:lsdException w:name="Grid Table 1 Light Accent 1" w:uiPriority="46"/>
-    <w:lsdException w:name="Grid Table 2 Accent 1" w:uiPriority="47"/>
-    <w:lsdException w:name="Grid Table 3 Accent 1" w:uiPriority="48"/>
-    <w:lsdException w:name="Grid Table 4 Accent 1" w:uiPriority="49"/>
-    <w:lsdException w:name="Grid Table 5 Dark Accent 1" w:uiPriority="50"/>
-    <w:lsdException w:name="Grid Table 6 Colorful Accent 1" w:uiPriority="51"/>
-    <w:lsdException w:name="Grid Table 7 Colorful Accent 1" w:uiPriority="52"/>
-    <w:lsdException w:name="Grid Table 1 Light Accent 2" w:uiPriority="46"/>
-    <w:lsdException w:name="Grid Table 2 Accent 2" w:uiPriority="47"/>
-    <w:lsdException w:name="Grid Table 3 Accent 2" w:uiPriority="48"/>
-    <w:lsdException w:name="Grid Table 4 Accent 2" w:uiPriority="49"/>
-    <w:lsdException w:name="Grid Table 5 Dark Accent 2" w:uiPriority="50"/>
-    <w:lsdException w:name="Grid Table 6 Colorful Accent 2" w:uiPriority="51"/>
-    <w:lsdException w:name="Grid Table 7 Colorful Accent 2" w:uiPriority="52"/>
-    <w:lsdException w:name="Grid Table 1 Light Accent 3" w:uiPriority="46"/>
-    <w:lsdException w:name="Grid Table 2 Accent 3" w:uiPriority="47"/>
-    <w:lsdException w:name="Grid Table 3 Accent 3" w:uiPriority="48"/>
-    <w:lsdException w:name="Grid Table 4 Accent 3" w:uiPriority="49"/>
-    <w:lsdException w:name="Grid Table 5 Dark Accent 3" w:uiPriority="50"/>
-    <w:lsdException w:name="Grid Table 6 Colorful Accent 3" w:uiPriority="51"/>
-    <w:lsdException w:name="Grid Table 7 Colorful Accent 3" w:uiPriority="52"/>
-    <w:lsdException w:name="Grid Table 1 Light Accent 4" w:uiPriority="46"/>
-    <w:lsdException w:name="Grid Table 2 Accent 4" w:uiPriority="47"/>
-    <w:lsdException w:name="Grid Table 3 Accent 4" w:uiPriority="48"/>
-    <w:lsdException w:name="Grid Table 4 Accent 4" w:uiPriority="49"/>
-    <w:lsdException w:name="Grid Table 5 Dark Accent 4" w:uiPriority="50"/>
-    <w:lsdException w:name="Grid Table 6 Colorful Accent 4" w:uiPriority="51"/>
-    <w:lsdException w:name="Grid Table 7 Colorful Accent 4" w:uiPriority="52"/>
-    <w:lsdException w:name="Grid Table 1 Light Accent 5" w:uiPriority="46"/>
-    <w:lsdException w:name="Grid Table 2 Accent 5" w:uiPriority="47"/>
-    <w:lsdException w:name="Grid Table 3 Accent 5" w:uiPriority="48"/>
-    <w:lsdException w:name="Grid Table 4 Accent 5" w:uiPriority="49"/>
-    <w:lsdException w:name="Grid Table 5 Dark Accent 5" w:uiPriority="50"/>
-    <w:lsdException w:name="Grid Table 6 Colorful Accent 5" w:uiPriority="51"/>
-    <w:lsdException w:name="Grid Table 7 Colorful Accent 5" w:uiPriority="52"/>
-    <w:lsdException w:name="Grid Table 1 Light Accent 6" w:uiPriority="46"/>
-    <w:lsdException w:name="Grid Table 2 Accent 6" w:uiPriority="47"/>
-    <w:lsdException w:name="Grid Table 3 Accent 6" w:uiPriority="48"/>
-    <w:lsdException w:name="Grid Table 4 Accent 6" w:uiPriority="49"/>
-    <w:lsdException w:name="Grid Table 5 Dark Accent 6" w:uiPriority="50"/>
-    <w:lsdException w:name="Grid Table 6 Colorful Accent 6" w:uiPriority="51"/>
-    <w:lsdException w:name="Grid Table 7 Colorful Accent 6" w:uiPriority="52"/>
-    <w:lsdException w:name="List Table 1 Light" w:uiPriority="46"/>
-    <w:lsdException w:name="List Table 2" w:uiPriority="47"/>
-    <w:lsdException w:name="List Table 3" w:uiPriority="48"/>
-    <w:lsdException w:name="List Table 4" w:uiPriority="49"/>
-    <w:lsdException w:name="List Table 5 Dark" w:uiPriority="50"/>
-    <w:lsdException w:name="List Table 6 Colorful" w:uiPriority="51"/>
-    <w:lsdException w:name="List Table 7 Colorful" w:uiPriority="52"/>
-    <w:lsdException w:name="List Table 1 Light Accent 1" w:uiPriority="46"/>
-    <w:lsdException w:name="List Table 2 Accent 1" w:uiPriority="47"/>
-    <w:lsdException w:name="List Table 3 Accent 1" w:uiPriority="48"/>
-    <w:lsdException w:name="List Table 4 Accent 1" w:uiPriority="49"/>
-    <w:lsdException w:name="List Table 5 Dark Accent 1" w:uiPriority="50"/>
-    <w:lsdException w:name="List Table 6 Colorful Accent 1" w:uiPriority="51"/>
-    <w:lsdException w:name="List Table 7 Colorful Accent 1" w:uiPriority="52"/>
-    <w:lsdException w:name="List Table 1 Light Accent 2" w:uiPriority="46"/>
-    <w:lsdException w:name="List Table 2 Accent 2" w:uiPriority="47"/>
-    <w:lsdException w:name="List Table 3 Accent 2" w:uiPriority="48"/>
-    <w:lsdException w:name="List Table 4 Accent 2" w:uiPriority="49"/>
-    <w:lsdException w:name="List Table 5 Dark Accent 2" w:uiPriority="50"/>
-    <w:lsdException w:name="List Table 6 Colorful Accent 2" w:uiPriority="51"/>
-    <w:lsdException w:name="List Table 7 Colorful Accent 2" w:uiPriority="52"/>
-    <w:lsdException w:name="List Table 1 Light Accent 3" w:uiPriority="46"/>
-    <w:lsdException w:name="List Table 2 Accent 3" w:uiPriority="47"/>
-    <w:lsdException w:name="List Table 3 Accent 3" w:uiPriority="48"/>
-    <w:lsdException w:name="List Table 4 Accent 3" w:uiPriority="49"/>
-    <w:lsdException w:name="List Table 5 Dark Accent 3" w:uiPriority="50"/>
-    <w:lsdException w:name="List Table 6 Colorful Accent 3" w:uiPriority="51"/>
-    <w:lsdException w:name="List Table 7 Colorful Accent 3" w:uiPriority="52"/>
-    <w:lsdException w:name="List Table 1 Light Accent 4" w:uiPriority="46"/>
-    <w:lsdException w:name="List Table 2 Accent 4" w:uiPriority="47"/>
-    <w:lsdException w:name="List Table 3 Accent 4" w:uiPriority="48"/>
-    <w:lsdException w:name="List Table 4 Accent 4" w:uiPriority="49"/>
-    <w:lsdException w:name="List Table 5 Dark Accent 4" w:uiPriority="50"/>
-    <w:lsdException w:name="List Table 6 Colorful Accent 4" w:uiPriority="51"/>
-    <w:lsdException w:name="List Table 7 Colorful Accent 4" w:uiPriority="52"/>
-    <w:lsdException w:name="List Table 1 Light Accent 5" w:uiPriority="46"/>
-    <w:lsdException w:name="List Table 2 Accent 5" w:uiPriority="47"/>
-    <w:lsdException w:name="List Table 3 Accent 5" w:uiPriority="48"/>
-    <w:lsdException w:name="List Table 4 Accent 5" w:uiPriority="49"/>
-    <w:lsdException w:name="List Table 5 Dark Accent 5" w:uiPriority="50"/>
-    <w:lsdException w:name="List Table 6 Colorful Accent 5" w:uiPriority="51"/>
-    <w:lsdException w:name="List Table 7 Colorful Accent 5" w:uiPriority="52"/>
-    <w:lsdException w:name="List Table 1 Light Accent 6" w:uiPriority="46"/>
-    <w:lsdException w:name="List Table 2 Accent 6" w:uiPriority="47"/>
-    <w:lsdException w:name="List Table 3 Accent 6" w:uiPriority="48"/>
-    <w:lsdException w:name="List Table 4 Accent 6" w:uiPriority="49"/>
-    <w:lsdException w:name="List Table 5 Dark Accent 6" w:uiPriority="50"/>
-    <w:lsdException w:name="List Table 6 Colorful Accent 6" w:uiPriority="51"/>
-    <w:lsdException w:name="List Table 7 Colorful Accent 6" w:uiPriority="52"/>
-    <w:lsdException w:name="Mention" w:semiHidden="1" w:unhideWhenUsed="1"/>
+  <w:latentStyles w:defLockedState="0" w:defUIPriority="99" w:defSemiHidden="1" w:defUnhideWhenUsed="1" w:defQFormat="0" w:count="267">
+    <w:lsdException w:name="Normal" w:semiHidden="0" w:uiPriority="0" w:unhideWhenUsed="0" w:qFormat="1"/>
+    <w:lsdException w:name="heading 1" w:semiHidden="0" w:uiPriority="9" w:unhideWhenUsed="0" w:qFormat="1"/>
+    <w:lsdException w:name="heading 2" w:uiPriority="9" w:qFormat="1"/>
+    <w:lsdException w:name="heading 3" w:uiPriority="9" w:qFormat="1"/>
+    <w:lsdException w:name="heading 4" w:uiPriority="9" w:qFormat="1"/>
+    <w:lsdException w:name="heading 5" w:uiPriority="9" w:qFormat="1"/>
+    <w:lsdException w:name="heading 6" w:uiPriority="9" w:qFormat="1"/>
+    <w:lsdException w:name="heading 7" w:uiPriority="9" w:qFormat="1"/>
+    <w:lsdException w:name="heading 8" w:uiPriority="9" w:qFormat="1"/>
+    <w:lsdException w:name="heading 9" w:uiPriority="9" w:qFormat="1"/>
+    <w:lsdException w:name="toc 1" w:uiPriority="39"/>
+    <w:lsdException w:name="toc 2" w:uiPriority="39"/>
+    <w:lsdException w:name="toc 3" w:uiPriority="39"/>
+    <w:lsdException w:name="toc 4" w:uiPriority="39"/>
+    <w:lsdException w:name="toc 5" w:uiPriority="39"/>
+    <w:lsdException w:name="toc 6" w:uiPriority="39"/>
+    <w:lsdException w:name="toc 7" w:uiPriority="39"/>
+    <w:lsdException w:name="toc 8" w:uiPriority="39"/>
+    <w:lsdException w:name="toc 9" w:uiPriority="39"/>
+    <w:lsdException w:name="caption" w:uiPriority="35" w:qFormat="1"/>
+    <w:lsdException w:name="Title" w:semiHidden="0" w:uiPriority="10" w:unhideWhenUsed="0" w:qFormat="1"/>
+    <w:lsdException w:name="Default Paragraph Font" w:uiPriority="1"/>
+    <w:lsdException w:name="Subtitle" w:semiHidden="0" w:uiPriority="11" w:unhideWhenUsed="0" w:qFormat="1"/>
+    <w:lsdException w:name="Strong" w:semiHidden="0" w:uiPriority="22" w:unhideWhenUsed="0" w:qFormat="1"/>
+    <w:lsdException w:name="Emphasis" w:semiHidden="0" w:uiPriority="20" w:unhideWhenUsed="0" w:qFormat="1"/>
+    <w:lsdException w:name="Table Grid" w:semiHidden="0" w:uiPriority="39" w:unhideWhenUsed="0"/>
+    <w:lsdException w:name="Placeholder Text" w:unhideWhenUsed="0"/>
+    <w:lsdException w:name="No Spacing" w:semiHidden="0" w:uiPriority="1" w:unhideWhenUsed="0" w:qFormat="1"/>
+    <w:lsdException w:name="Light Shading" w:semiHidden="0" w:uiPriority="60" w:unhideWhenUsed="0"/>
+    <w:lsdException w:name="Light List" w:semiHidden="0" w:uiPriority="61" w:unhideWhenUsed="0"/>
+    <w:lsdException w:name="Light Grid" w:semiHidden="0" w:uiPriority="62" w:unhideWhenUsed="0"/>
+    <w:lsdException w:name="Medium Shading 1" w:semiHidden="0" w:uiPriority="63" w:unhideWhenUsed="0"/>
+    <w:lsdException w:name="Medium Shading 2" w:semiHidden="0" w:uiPriority="64" w:unhideWhenUsed="0"/>
+    <w:lsdException w:name="Medium List 1" w:semiHidden="0" w:uiPriority="65" w:unhideWhenUsed="0"/>
+    <w:lsdException w:name="Medium List 2" w:semiHidden="0" w:uiPriority="66" w:unhideWhenUsed="0"/>
+    <w:lsdException w:name="Medium Grid 1" w:semiHidden="0" w:uiPriority="67" w:unhideWhenUsed="0"/>
+    <w:lsdException w:name="Medium Grid 2" w:semiHidden="0" w:uiPriority="68" w:unhideWhenUsed="0"/>
+    <w:lsdException w:name="Medium Grid 3" w:semiHidden="0" w:uiPriority="69" w:unhideWhenUsed="0"/>
+    <w:lsdException w:name="Dark List" w:semiHidden="0" w:uiPriority="70" w:unhideWhenUsed="0"/>
+    <w:lsdException w:name="Colorful Shading" w:semiHidden="0" w:uiPriority="71" w:unhideWhenUsed="0"/>
+    <w:lsdException w:name="Colorful List" w:semiHidden="0" w:uiPriority="72" w:unhideWhenUsed="0"/>
+    <w:lsdException w:name="Colorful Grid" w:semiHidden="0" w:uiPriority="73" w:unhideWhenUsed="0"/>
+    <w:lsdException w:name="Light Shading Accent 1" w:semiHidden="0" w:uiPriority="60" w:unhideWhenUsed="0"/>
+    <w:lsdException w:name="Light List Accent 1" w:semiHidden="0" w:uiPriority="61" w:unhideWhenUsed="0"/>
+    <w:lsdException w:name="Light Grid Accent 1" w:semiHidden="0" w:uiPriority="62" w:unhideWhenUsed="0"/>
+    <w:lsdException w:name="Medium Shading 1 Accent 1" w:semiHidden="0" w:uiPriority="63" w:unhideWhenUsed="0"/>
+    <w:lsdException w:name="Medium Shading 2 Accent 1" w:semiHidden="0" w:uiPriority="64" w:unhideWhenUsed="0"/>
+    <w:lsdException w:name="Medium List 1 Accent 1" w:semiHidden="0" w:uiPriority="65" w:unhideWhenUsed="0"/>
+    <w:lsdException w:name="Revision" w:unhideWhenUsed="0"/>
+    <w:lsdException w:name="List Paragraph" w:semiHidden="0" w:uiPriority="34" w:unhideWhenUsed="0" w:qFormat="1"/>
+    <w:lsdException w:name="Quote" w:semiHidden="0" w:uiPriority="29" w:unhideWhenUsed="0" w:qFormat="1"/>
+    <w:lsdException w:name="Intense Quote" w:semiHidden="0" w:uiPriority="30" w:unhideWhenUsed="0" w:qFormat="1"/>
+    <w:lsdException w:name="Medium List 2 Accent 1" w:semiHidden="0" w:uiPriority="66" w:unhideWhenUsed="0"/>
+    <w:lsdException w:name="Medium Grid 1 Accent 1" w:semiHidden="0" w:uiPriority="67" w:unhideWhenUsed="0"/>
+    <w:lsdException w:name="Medium Grid 2 Accent 1" w:semiHidden="0" w:uiPriority="68" w:unhideWhenUsed="0"/>
+    <w:lsdException w:name="Medium Grid 3 Accent 1" w:semiHidden="0" w:uiPriority="69" w:unhideWhenUsed="0"/>
+    <w:lsdException w:name="Dark List Accent 1" w:semiHidden="0" w:uiPriority="70" w:unhideWhenUsed="0"/>
+    <w:lsdException w:name="Colorful Shading Accent 1" w:semiHidden="0" w:uiPriority="71" w:unhideWhenUsed="0"/>
+    <w:lsdException w:name="Colorful List Accent 1" w:semiHidden="0" w:uiPriority="72" w:unhideWhenUsed="0"/>
+    <w:lsdException w:name="Colorful Grid Accent 1" w:semiHidden="0" w:uiPriority="73" w:unhideWhenUsed="0"/>
+    <w:lsdException w:name="Light Shading Accent 2" w:semiHidden="0" w:uiPriority="60" w:unhideWhenUsed="0"/>
+    <w:lsdException w:name="Light List Accent 2" w:semiHidden="0" w:uiPriority="61" w:unhideWhenUsed="0"/>
+    <w:lsdException w:name="Light Grid Accent 2" w:semiHidden="0" w:uiPriority="62" w:unhideWhenUsed="0"/>
+    <w:lsdException w:name="Medium Shading 1 Accent 2" w:semiHidden="0" w:uiPriority="63" w:unhideWhenUsed="0"/>
+    <w:lsdException w:name="Medium Shading 2 Accent 2" w:semiHidden="0" w:uiPriority="64" w:unhideWhenUsed="0"/>
+    <w:lsdException w:name="Medium List 1 Accent 2" w:semiHidden="0" w:uiPriority="65" w:unhideWhenUsed="0"/>
+    <w:lsdException w:name="Medium List 2 Accent 2" w:semiHidden="0" w:uiPriority="66" w:unhideWhenUsed="0"/>
+    <w:lsdException w:name="Medium Grid 1 Accent 2" w:semiHidden="0" w:uiPriority="67" w:unhideWhenUsed="0"/>
+    <w:lsdException w:name="Medium Grid 2 Accent 2" w:semiHidden="0" w:uiPriority="68" w:unhideWhenUsed="0"/>
+    <w:lsdException w:name="Medium Grid 3 Accent 2" w:semiHidden="0" w:uiPriority="69" w:unhideWhenUsed="0"/>
+    <w:lsdException w:name="Dark List Accent 2" w:semiHidden="0" w:uiPriority="70" w:unhideWhenUsed="0"/>
+    <w:lsdException w:name="Colorful Shading Accent 2" w:semiHidden="0" w:uiPriority="71" w:unhideWhenUsed="0"/>
+    <w:lsdException w:name="Colorful List Accent 2" w:semiHidden="0" w:uiPriority="72" w:unhideWhenUsed="0"/>
+    <w:lsdException w:name="Colorful Grid Accent 2" w:semiHidden="0" w:uiPriority="73" w:unhideWhenUsed="0"/>
+    <w:lsdException w:name="Light Shading Accent 3" w:semiHidden="0" w:uiPriority="60" w:unhideWhenUsed="0"/>
+    <w:lsdException w:name="Light List Accent 3" w:semiHidden="0" w:uiPriority="61" w:unhideWhenUsed="0"/>
+    <w:lsdException w:name="Light Grid Accent 3" w:semiHidden="0" w:uiPriority="62" w:unhideWhenUsed="0"/>
+    <w:lsdException w:name="Medium Shading 1 Accent 3" w:semiHidden="0" w:uiPriority="63" w:unhideWhenUsed="0"/>
+    <w:lsdException w:name="Medium Shading 2 Accent 3" w:semiHidden="0" w:uiPriority="64" w:unhideWhenUsed="0"/>
+    <w:lsdException w:name="Medium List 1 Accent 3" w:semiHidden="0" w:uiPriority="65" w:unhideWhenUsed="0"/>
+    <w:lsdException w:name="Medium List 2 Accent 3" w:semiHidden="0" w:uiPriority="66" w:unhideWhenUsed="0"/>
+    <w:lsdException w:name="Medium Grid 1 Accent 3" w:semiHidden="0" w:uiPriority="67" w:unhideWhenUsed="0"/>
+    <w:lsdException w:name="Medium Grid 2 Accent 3" w:semiHidden="0" w:uiPriority="68" w:unhideWhenUsed="0"/>
+    <w:lsdException w:name="Medium Grid 3 Accent 3" w:semiHidden="0" w:uiPriority="69" w:unhideWhenUsed="0"/>
+    <w:lsdException w:name="Dark List Accent 3" w:semiHidden="0" w:uiPriority="70" w:unhideWhenUsed="0"/>
+    <w:lsdException w:name="Colorful Shading Accent 3" w:semiHidden="0" w:uiPriority="71" w:unhideWhenUsed="0"/>
+    <w:lsdException w:name="Colorful List Accent 3" w:semiHidden="0" w:uiPriority="72" w:unhideWhenUsed="0"/>
+    <w:lsdException w:name="Colorful Grid Accent 3" w:semiHidden="0" w:uiPriority="73" w:unhideWhenUsed="0"/>
+    <w:lsdException w:name="Light Shading Accent 4" w:semiHidden="0" w:uiPriority="60" w:unhideWhenUsed="0"/>
+    <w:lsdException w:name="Light List Accent 4" w:semiHidden="0" w:uiPriority="61" w:unhideWhenUsed="0"/>
+    <w:lsdException w:name="Light Grid Accent 4" w:semiHidden="0" w:uiPriority="62" w:unhideWhenUsed="0"/>
+    <w:lsdException w:name="Medium Shading 1 Accent 4" w:semiHidden="0" w:uiPriority="63" w:unhideWhenUsed="0"/>
+    <w:lsdException w:name="Medium Shading 2 Accent 4" w:semiHidden="0" w:uiPriority="64" w:unhideWhenUsed="0"/>
+    <w:lsdException w:name="Medium List 1 Accent 4" w:semiHidden="0" w:uiPriority="65" w:unhideWhenUsed="0"/>
+    <w:lsdException w:name="Medium List 2 Accent 4" w:semiHidden="0" w:uiPriority="66" w:unhideWhenUsed="0"/>
+    <w:lsdException w:name="Medium Grid 1 Accent 4" w:semiHidden="0" w:uiPriority="67" w:unhideWhenUsed="0"/>
+    <w:lsdException w:name="Medium Grid 2 Accent 4" w:semiHidden="0" w:uiPriority="68" w:unhideWhenUsed="0"/>
+    <w:lsdException w:name="Medium Grid 3 Accent 4" w:semiHidden="0" w:uiPriority="69" w:unhideWhenUsed="0"/>
+    <w:lsdException w:name="Dark List Accent 4" w:semiHidden="0" w:uiPriority="70" w:unhideWhenUsed="0"/>
+    <w:lsdException w:name="Colorful Shading Accent 4" w:semiHidden="0" w:uiPriority="71" w:unhideWhenUsed="0"/>
+    <w:lsdException w:name="Colorful List Accent 4" w:semiHidden="0" w:uiPriority="72" w:unhideWhenUsed="0"/>
+    <w:lsdException w:name="Colorful Grid Accent 4" w:semiHidden="0" w:uiPriority="73" w:unhideWhenUsed="0"/>
+    <w:lsdException w:name="Light Shading Accent 5" w:semiHidden="0" w:uiPriority="60" w:unhideWhenUsed="0"/>
+    <w:lsdException w:name="Light List Accent 5" w:semiHidden="0" w:uiPriority="61" w:unhideWhenUsed="0"/>
+    <w:lsdException w:name="Light Grid Accent 5" w:semiHidden="0" w:uiPriority="62" w:unhideWhenUsed="0"/>
+    <w:lsdException w:name="Medium Shading 1 Accent 5" w:semiHidden="0" w:uiPriority="63" w:unhideWhenUsed="0"/>
+    <w:lsdException w:name="Medium Shading 2 Accent 5" w:semiHidden="0" w:uiPriority="64" w:unhideWhenUsed="0"/>
+    <w:lsdException w:name="Medium List 1 Accent 5" w:semiHidden="0" w:uiPriority="65" w:unhideWhenUsed="0"/>
+    <w:lsdException w:name="Medium List 2 Accent 5" w:semiHidden="0" w:uiPriority="66" w:unhideWhenUsed="0"/>
+    <w:lsdException w:name="Medium Grid 1 Accent 5" w:semiHidden="0" w:uiPriority="67" w:unhideWhenUsed="0"/>
+    <w:lsdException w:name="Medium Grid 2 Accent 5" w:semiHidden="0" w:uiPriority="68" w:unhideWhenUsed="0"/>
+    <w:lsdException w:name="Medium Grid 3 Accent 5" w:semiHidden="0" w:uiPriority="69" w:unhideWhenUsed="0"/>
+    <w:lsdException w:name="Dark List Accent 5" w:semiHidden="0" w:uiPriority="70" w:unhideWhenUsed="0"/>
+    <w:lsdException w:name="Colorful Shading Accent 5" w:semiHidden="0" w:uiPriority="71" w:unhideWhenUsed="0"/>
+    <w:lsdException w:name="Colorful List Accent 5" w:semiHidden="0" w:uiPriority="72" w:unhideWhenUsed="0"/>
+    <w:lsdException w:name="Colorful Grid Accent 5" w:semiHidden="0" w:uiPriority="73" w:unhideWhenUsed="0"/>
+    <w:lsdException w:name="Light Shading Accent 6" w:semiHidden="0" w:uiPriority="60" w:unhideWhenUsed="0"/>
+    <w:lsdException w:name="Light List Accent 6" w:semiHidden="0" w:uiPriority="61" w:unhideWhenUsed="0"/>
+    <w:lsdException w:name="Light Grid Accent 6" w:semiHidden="0" w:uiPriority="62" w:unhideWhenUsed="0"/>
+    <w:lsdException w:name="Medium Shading 1 Accent 6" w:semiHidden="0" w:uiPriority="63" w:unhideWhenUsed="0"/>
+    <w:lsdException w:name="Medium Shading 2 Accent 6" w:semiHidden="0" w:uiPriority="64" w:unhideWhenUsed="0"/>
+    <w:lsdException w:name="Medium List 1 Accent 6" w:semiHidden="0" w:uiPriority="65" w:unhideWhenUsed="0"/>
+    <w:lsdException w:name="Medium List 2 Accent 6" w:semiHidden="0" w:uiPriority="66" w:unhideWhenUsed="0"/>
+    <w:lsdException w:name="Medium Grid 1 Accent 6" w:semiHidden="0" w:uiPriority="67" w:unhideWhenUsed="0"/>
+    <w:lsdException w:name="Medium Grid 2 Accent 6" w:semiHidden="0" w:uiPriority="68" w:unhideWhenUsed="0"/>
+    <w:lsdException w:name="Medium Grid 3 Accent 6" w:semiHidden="0" w:uiPriority="69" w:unhideWhenUsed="0"/>
+    <w:lsdException w:name="Dark List Accent 6" w:semiHidden="0" w:uiPriority="70" w:unhideWhenUsed="0"/>
+    <w:lsdException w:name="Colorful Shading Accent 6" w:semiHidden="0" w:uiPriority="71" w:unhideWhenUsed="0"/>
+    <w:lsdException w:name="Colorful List Accent 6" w:semiHidden="0" w:uiPriority="72" w:unhideWhenUsed="0"/>
+    <w:lsdException w:name="Colorful Grid Accent 6" w:semiHidden="0" w:uiPriority="73" w:unhideWhenUsed="0"/>
+    <w:lsdException w:name="Subtle Emphasis" w:semiHidden="0" w:uiPriority="19" w:unhideWhenUsed="0" w:qFormat="1"/>
+    <w:lsdException w:name="Intense Emphasis" w:semiHidden="0" w:uiPriority="21" w:unhideWhenUsed="0" w:qFormat="1"/>
+    <w:lsdException w:name="Subtle Reference" w:semiHidden="0" w:uiPriority="31" w:unhideWhenUsed="0" w:qFormat="1"/>
+    <w:lsdException w:name="Intense Reference" w:semiHidden="0" w:uiPriority="32" w:unhideWhenUsed="0" w:qFormat="1"/>
+    <w:lsdException w:name="Book Title" w:semiHidden="0" w:uiPriority="33" w:unhideWhenUsed="0" w:qFormat="1"/>
+    <w:lsdException w:name="Bibliography" w:uiPriority="37"/>
+    <w:lsdException w:name="TOC Heading" w:uiPriority="39" w:qFormat="1"/>
   </w:latentStyles>
   <w:style w:type="paragraph" w:default="1" w:styleId="Normal">
     <w:name w:val="Normal"/>
@@ -1402,11 +1506,11 @@
       <w:lang w:val="da-DK"/>
     </w:rPr>
   </w:style>
-  <w:style w:type="paragraph" w:styleId="Heading1">
+  <w:style w:type="paragraph" w:styleId="Overskrift1">
     <w:name w:val="heading 1"/>
     <w:basedOn w:val="Normal"/>
     <w:next w:val="Normal"/>
-    <w:link w:val="Heading1Char"/>
+    <w:link w:val="Overskrift1Tegn"/>
     <w:uiPriority w:val="9"/>
     <w:qFormat/>
     <w:rsid w:val="00553C8D"/>
@@ -1425,11 +1529,11 @@
       <w:szCs w:val="28"/>
     </w:rPr>
   </w:style>
-  <w:style w:type="paragraph" w:styleId="Heading2">
+  <w:style w:type="paragraph" w:styleId="Overskrift2">
     <w:name w:val="heading 2"/>
     <w:basedOn w:val="Normal"/>
     <w:next w:val="Normal"/>
-    <w:link w:val="Heading2Char"/>
+    <w:link w:val="Overskrift2Tegn"/>
     <w:uiPriority w:val="9"/>
     <w:unhideWhenUsed/>
     <w:qFormat/>
@@ -1447,11 +1551,11 @@
       <w:szCs w:val="26"/>
     </w:rPr>
   </w:style>
-  <w:style w:type="paragraph" w:styleId="Heading3">
+  <w:style w:type="paragraph" w:styleId="Overskrift3">
     <w:name w:val="heading 3"/>
     <w:basedOn w:val="Normal"/>
     <w:next w:val="Normal"/>
-    <w:link w:val="Heading3Char"/>
+    <w:link w:val="Overskrift3Tegn"/>
     <w:uiPriority w:val="9"/>
     <w:unhideWhenUsed/>
     <w:qFormat/>
@@ -1469,13 +1573,13 @@
       <w:szCs w:val="24"/>
     </w:rPr>
   </w:style>
-  <w:style w:type="character" w:default="1" w:styleId="DefaultParagraphFont">
+  <w:style w:type="character" w:default="1" w:styleId="Standardskrifttypeiafsnit">
     <w:name w:val="Default Paragraph Font"/>
     <w:uiPriority w:val="1"/>
     <w:semiHidden/>
     <w:unhideWhenUsed/>
   </w:style>
-  <w:style w:type="table" w:default="1" w:styleId="TableNormal">
+  <w:style w:type="table" w:default="1" w:styleId="Tabel-Normal">
     <w:name w:val="Normal Table"/>
     <w:uiPriority w:val="99"/>
     <w:semiHidden/>
@@ -1490,16 +1594,16 @@
       </w:tblCellMar>
     </w:tblPr>
   </w:style>
-  <w:style w:type="numbering" w:default="1" w:styleId="NoList">
+  <w:style w:type="numbering" w:default="1" w:styleId="Ingenoversigt">
     <w:name w:val="No List"/>
     <w:uiPriority w:val="99"/>
     <w:semiHidden/>
     <w:unhideWhenUsed/>
   </w:style>
-  <w:style w:type="character" w:customStyle="1" w:styleId="Heading1Char">
-    <w:name w:val="Heading 1 Char"/>
-    <w:basedOn w:val="DefaultParagraphFont"/>
-    <w:link w:val="Heading1"/>
+  <w:style w:type="character" w:customStyle="1" w:styleId="Overskrift1Tegn">
+    <w:name w:val="Overskrift 1 Tegn"/>
+    <w:basedOn w:val="Standardskrifttypeiafsnit"/>
+    <w:link w:val="Overskrift1"/>
     <w:uiPriority w:val="9"/>
     <w:rsid w:val="00553C8D"/>
     <w:rPr>
@@ -1512,10 +1616,10 @@
       <w:lang w:val="da-DK"/>
     </w:rPr>
   </w:style>
-  <w:style w:type="character" w:customStyle="1" w:styleId="Heading2Char">
-    <w:name w:val="Heading 2 Char"/>
-    <w:basedOn w:val="DefaultParagraphFont"/>
-    <w:link w:val="Heading2"/>
+  <w:style w:type="character" w:customStyle="1" w:styleId="Overskrift2Tegn">
+    <w:name w:val="Overskrift 2 Tegn"/>
+    <w:basedOn w:val="Standardskrifttypeiafsnit"/>
+    <w:link w:val="Overskrift2"/>
     <w:uiPriority w:val="9"/>
     <w:rsid w:val="00553C8D"/>
     <w:rPr>
@@ -1526,10 +1630,10 @@
       <w:lang w:val="da-DK"/>
     </w:rPr>
   </w:style>
-  <w:style w:type="character" w:customStyle="1" w:styleId="Heading3Char">
-    <w:name w:val="Heading 3 Char"/>
-    <w:basedOn w:val="DefaultParagraphFont"/>
-    <w:link w:val="Heading3"/>
+  <w:style w:type="character" w:customStyle="1" w:styleId="Overskrift3Tegn">
+    <w:name w:val="Overskrift 3 Tegn"/>
+    <w:basedOn w:val="Standardskrifttypeiafsnit"/>
+    <w:link w:val="Overskrift3"/>
     <w:uiPriority w:val="9"/>
     <w:rsid w:val="00553C8D"/>
     <w:rPr>
@@ -1540,7 +1644,323 @@
       <w:lang w:val="da-DK"/>
     </w:rPr>
   </w:style>
-  <w:style w:type="paragraph" w:styleId="ListParagraph">
+  <w:style w:type="paragraph" w:styleId="Listeafsnit">
+    <w:name w:val="List Paragraph"/>
+    <w:basedOn w:val="Normal"/>
+    <w:uiPriority w:val="34"/>
+    <w:qFormat/>
+    <w:rsid w:val="00553C8D"/>
+    <w:pPr>
+      <w:ind w:left="720"/>
+      <w:contextualSpacing/>
+    </w:pPr>
+  </w:style>
+</w:styles>
+</file>
+
+<file path=word/stylesWithEffects.xml><?xml version="1.0" encoding="utf-8"?>
+<w:styles xmlns:wpc="http://schemas.microsoft.com/office/word/2010/wordprocessingCanvas" xmlns:mc="http://schemas.openxmlformats.org/markup-compatibility/2006" xmlns:o="urn:schemas-microsoft-com:office:office" xmlns:r="http://schemas.openxmlformats.org/officeDocument/2006/relationships" xmlns:m="http://schemas.openxmlformats.org/officeDocument/2006/math" xmlns:v="urn:schemas-microsoft-com:vml" xmlns:wp14="http://schemas.microsoft.com/office/word/2010/wordprocessingDrawing" xmlns:wp="http://schemas.openxmlformats.org/drawingml/2006/wordprocessingDrawing" xmlns:w10="urn:schemas-microsoft-com:office:word" xmlns:w="http://schemas.openxmlformats.org/wordprocessingml/2006/main" xmlns:w14="http://schemas.microsoft.com/office/word/2010/wordml" xmlns:wpg="http://schemas.microsoft.com/office/word/2010/wordprocessingGroup" xmlns:wpi="http://schemas.microsoft.com/office/word/2010/wordprocessingInk" xmlns:wne="http://schemas.microsoft.com/office/word/2006/wordml" xmlns:wps="http://schemas.microsoft.com/office/word/2010/wordprocessingShape" mc:Ignorable="w14 wp14">
+  <w:docDefaults>
+    <w:rPrDefault>
+      <w:rPr>
+        <w:rFonts w:asciiTheme="minorHAnsi" w:eastAsiaTheme="minorHAnsi" w:hAnsiTheme="minorHAnsi" w:cstheme="minorBidi"/>
+        <w:sz w:val="22"/>
+        <w:szCs w:val="22"/>
+        <w:lang w:val="en-US" w:eastAsia="en-US" w:bidi="ar-SA"/>
+      </w:rPr>
+    </w:rPrDefault>
+    <w:pPrDefault>
+      <w:pPr>
+        <w:spacing w:after="160" w:line="259" w:lineRule="auto"/>
+      </w:pPr>
+    </w:pPrDefault>
+  </w:docDefaults>
+  <w:latentStyles w:defLockedState="0" w:defUIPriority="99" w:defSemiHidden="1" w:defUnhideWhenUsed="1" w:defQFormat="0" w:count="267">
+    <w:lsdException w:name="Normal" w:semiHidden="0" w:uiPriority="0" w:unhideWhenUsed="0" w:qFormat="1"/>
+    <w:lsdException w:name="heading 1" w:semiHidden="0" w:uiPriority="9" w:unhideWhenUsed="0" w:qFormat="1"/>
+    <w:lsdException w:name="heading 2" w:uiPriority="9" w:qFormat="1"/>
+    <w:lsdException w:name="heading 3" w:uiPriority="9" w:qFormat="1"/>
+    <w:lsdException w:name="heading 4" w:uiPriority="9" w:qFormat="1"/>
+    <w:lsdException w:name="heading 5" w:uiPriority="9" w:qFormat="1"/>
+    <w:lsdException w:name="heading 6" w:uiPriority="9" w:qFormat="1"/>
+    <w:lsdException w:name="heading 7" w:uiPriority="9" w:qFormat="1"/>
+    <w:lsdException w:name="heading 8" w:uiPriority="9" w:qFormat="1"/>
+    <w:lsdException w:name="heading 9" w:uiPriority="9" w:qFormat="1"/>
+    <w:lsdException w:name="toc 1" w:uiPriority="39"/>
+    <w:lsdException w:name="toc 2" w:uiPriority="39"/>
+    <w:lsdException w:name="toc 3" w:uiPriority="39"/>
+    <w:lsdException w:name="toc 4" w:uiPriority="39"/>
+    <w:lsdException w:name="toc 5" w:uiPriority="39"/>
+    <w:lsdException w:name="toc 6" w:uiPriority="39"/>
+    <w:lsdException w:name="toc 7" w:uiPriority="39"/>
+    <w:lsdException w:name="toc 8" w:uiPriority="39"/>
+    <w:lsdException w:name="toc 9" w:uiPriority="39"/>
+    <w:lsdException w:name="caption" w:uiPriority="35" w:qFormat="1"/>
+    <w:lsdException w:name="Title" w:semiHidden="0" w:uiPriority="10" w:unhideWhenUsed="0" w:qFormat="1"/>
+    <w:lsdException w:name="Default Paragraph Font" w:uiPriority="1"/>
+    <w:lsdException w:name="Subtitle" w:semiHidden="0" w:uiPriority="11" w:unhideWhenUsed="0" w:qFormat="1"/>
+    <w:lsdException w:name="Strong" w:semiHidden="0" w:uiPriority="22" w:unhideWhenUsed="0" w:qFormat="1"/>
+    <w:lsdException w:name="Emphasis" w:semiHidden="0" w:uiPriority="20" w:unhideWhenUsed="0" w:qFormat="1"/>
+    <w:lsdException w:name="Table Grid" w:semiHidden="0" w:uiPriority="39" w:unhideWhenUsed="0"/>
+    <w:lsdException w:name="Placeholder Text" w:unhideWhenUsed="0"/>
+    <w:lsdException w:name="No Spacing" w:semiHidden="0" w:uiPriority="1" w:unhideWhenUsed="0" w:qFormat="1"/>
+    <w:lsdException w:name="Light Shading" w:semiHidden="0" w:uiPriority="60" w:unhideWhenUsed="0"/>
+    <w:lsdException w:name="Light List" w:semiHidden="0" w:uiPriority="61" w:unhideWhenUsed="0"/>
+    <w:lsdException w:name="Light Grid" w:semiHidden="0" w:uiPriority="62" w:unhideWhenUsed="0"/>
+    <w:lsdException w:name="Medium Shading 1" w:semiHidden="0" w:uiPriority="63" w:unhideWhenUsed="0"/>
+    <w:lsdException w:name="Medium Shading 2" w:semiHidden="0" w:uiPriority="64" w:unhideWhenUsed="0"/>
+    <w:lsdException w:name="Medium List 1" w:semiHidden="0" w:uiPriority="65" w:unhideWhenUsed="0"/>
+    <w:lsdException w:name="Medium List 2" w:semiHidden="0" w:uiPriority="66" w:unhideWhenUsed="0"/>
+    <w:lsdException w:name="Medium Grid 1" w:semiHidden="0" w:uiPriority="67" w:unhideWhenUsed="0"/>
+    <w:lsdException w:name="Medium Grid 2" w:semiHidden="0" w:uiPriority="68" w:unhideWhenUsed="0"/>
+    <w:lsdException w:name="Medium Grid 3" w:semiHidden="0" w:uiPriority="69" w:unhideWhenUsed="0"/>
+    <w:lsdException w:name="Dark List" w:semiHidden="0" w:uiPriority="70" w:unhideWhenUsed="0"/>
+    <w:lsdException w:name="Colorful Shading" w:semiHidden="0" w:uiPriority="71" w:unhideWhenUsed="0"/>
+    <w:lsdException w:name="Colorful List" w:semiHidden="0" w:uiPriority="72" w:unhideWhenUsed="0"/>
+    <w:lsdException w:name="Colorful Grid" w:semiHidden="0" w:uiPriority="73" w:unhideWhenUsed="0"/>
+    <w:lsdException w:name="Light Shading Accent 1" w:semiHidden="0" w:uiPriority="60" w:unhideWhenUsed="0"/>
+    <w:lsdException w:name="Light List Accent 1" w:semiHidden="0" w:uiPriority="61" w:unhideWhenUsed="0"/>
+    <w:lsdException w:name="Light Grid Accent 1" w:semiHidden="0" w:uiPriority="62" w:unhideWhenUsed="0"/>
+    <w:lsdException w:name="Medium Shading 1 Accent 1" w:semiHidden="0" w:uiPriority="63" w:unhideWhenUsed="0"/>
+    <w:lsdException w:name="Medium Shading 2 Accent 1" w:semiHidden="0" w:uiPriority="64" w:unhideWhenUsed="0"/>
+    <w:lsdException w:name="Medium List 1 Accent 1" w:semiHidden="0" w:uiPriority="65" w:unhideWhenUsed="0"/>
+    <w:lsdException w:name="Revision" w:unhideWhenUsed="0"/>
+    <w:lsdException w:name="List Paragraph" w:semiHidden="0" w:uiPriority="34" w:unhideWhenUsed="0" w:qFormat="1"/>
+    <w:lsdException w:name="Quote" w:semiHidden="0" w:uiPriority="29" w:unhideWhenUsed="0" w:qFormat="1"/>
+    <w:lsdException w:name="Intense Quote" w:semiHidden="0" w:uiPriority="30" w:unhideWhenUsed="0" w:qFormat="1"/>
+    <w:lsdException w:name="Medium List 2 Accent 1" w:semiHidden="0" w:uiPriority="66" w:unhideWhenUsed="0"/>
+    <w:lsdException w:name="Medium Grid 1 Accent 1" w:semiHidden="0" w:uiPriority="67" w:unhideWhenUsed="0"/>
+    <w:lsdException w:name="Medium Grid 2 Accent 1" w:semiHidden="0" w:uiPriority="68" w:unhideWhenUsed="0"/>
+    <w:lsdException w:name="Medium Grid 3 Accent 1" w:semiHidden="0" w:uiPriority="69" w:unhideWhenUsed="0"/>
+    <w:lsdException w:name="Dark List Accent 1" w:semiHidden="0" w:uiPriority="70" w:unhideWhenUsed="0"/>
+    <w:lsdException w:name="Colorful Shading Accent 1" w:semiHidden="0" w:uiPriority="71" w:unhideWhenUsed="0"/>
+    <w:lsdException w:name="Colorful List Accent 1" w:semiHidden="0" w:uiPriority="72" w:unhideWhenUsed="0"/>
+    <w:lsdException w:name="Colorful Grid Accent 1" w:semiHidden="0" w:uiPriority="73" w:unhideWhenUsed="0"/>
+    <w:lsdException w:name="Light Shading Accent 2" w:semiHidden="0" w:uiPriority="60" w:unhideWhenUsed="0"/>
+    <w:lsdException w:name="Light List Accent 2" w:semiHidden="0" w:uiPriority="61" w:unhideWhenUsed="0"/>
+    <w:lsdException w:name="Light Grid Accent 2" w:semiHidden="0" w:uiPriority="62" w:unhideWhenUsed="0"/>
+    <w:lsdException w:name="Medium Shading 1 Accent 2" w:semiHidden="0" w:uiPriority="63" w:unhideWhenUsed="0"/>
+    <w:lsdException w:name="Medium Shading 2 Accent 2" w:semiHidden="0" w:uiPriority="64" w:unhideWhenUsed="0"/>
+    <w:lsdException w:name="Medium List 1 Accent 2" w:semiHidden="0" w:uiPriority="65" w:unhideWhenUsed="0"/>
+    <w:lsdException w:name="Medium List 2 Accent 2" w:semiHidden="0" w:uiPriority="66" w:unhideWhenUsed="0"/>
+    <w:lsdException w:name="Medium Grid 1 Accent 2" w:semiHidden="0" w:uiPriority="67" w:unhideWhenUsed="0"/>
+    <w:lsdException w:name="Medium Grid 2 Accent 2" w:semiHidden="0" w:uiPriority="68" w:unhideWhenUsed="0"/>
+    <w:lsdException w:name="Medium Grid 3 Accent 2" w:semiHidden="0" w:uiPriority="69" w:unhideWhenUsed="0"/>
+    <w:lsdException w:name="Dark List Accent 2" w:semiHidden="0" w:uiPriority="70" w:unhideWhenUsed="0"/>
+    <w:lsdException w:name="Colorful Shading Accent 2" w:semiHidden="0" w:uiPriority="71" w:unhideWhenUsed="0"/>
+    <w:lsdException w:name="Colorful List Accent 2" w:semiHidden="0" w:uiPriority="72" w:unhideWhenUsed="0"/>
+    <w:lsdException w:name="Colorful Grid Accent 2" w:semiHidden="0" w:uiPriority="73" w:unhideWhenUsed="0"/>
+    <w:lsdException w:name="Light Shading Accent 3" w:semiHidden="0" w:uiPriority="60" w:unhideWhenUsed="0"/>
+    <w:lsdException w:name="Light List Accent 3" w:semiHidden="0" w:uiPriority="61" w:unhideWhenUsed="0"/>
+    <w:lsdException w:name="Light Grid Accent 3" w:semiHidden="0" w:uiPriority="62" w:unhideWhenUsed="0"/>
+    <w:lsdException w:name="Medium Shading 1 Accent 3" w:semiHidden="0" w:uiPriority="63" w:unhideWhenUsed="0"/>
+    <w:lsdException w:name="Medium Shading 2 Accent 3" w:semiHidden="0" w:uiPriority="64" w:unhideWhenUsed="0"/>
+    <w:lsdException w:name="Medium List 1 Accent 3" w:semiHidden="0" w:uiPriority="65" w:unhideWhenUsed="0"/>
+    <w:lsdException w:name="Medium List 2 Accent 3" w:semiHidden="0" w:uiPriority="66" w:unhideWhenUsed="0"/>
+    <w:lsdException w:name="Medium Grid 1 Accent 3" w:semiHidden="0" w:uiPriority="67" w:unhideWhenUsed="0"/>
+    <w:lsdException w:name="Medium Grid 2 Accent 3" w:semiHidden="0" w:uiPriority="68" w:unhideWhenUsed="0"/>
+    <w:lsdException w:name="Medium Grid 3 Accent 3" w:semiHidden="0" w:uiPriority="69" w:unhideWhenUsed="0"/>
+    <w:lsdException w:name="Dark List Accent 3" w:semiHidden="0" w:uiPriority="70" w:unhideWhenUsed="0"/>
+    <w:lsdException w:name="Colorful Shading Accent 3" w:semiHidden="0" w:uiPriority="71" w:unhideWhenUsed="0"/>
+    <w:lsdException w:name="Colorful List Accent 3" w:semiHidden="0" w:uiPriority="72" w:unhideWhenUsed="0"/>
+    <w:lsdException w:name="Colorful Grid Accent 3" w:semiHidden="0" w:uiPriority="73" w:unhideWhenUsed="0"/>
+    <w:lsdException w:name="Light Shading Accent 4" w:semiHidden="0" w:uiPriority="60" w:unhideWhenUsed="0"/>
+    <w:lsdException w:name="Light List Accent 4" w:semiHidden="0" w:uiPriority="61" w:unhideWhenUsed="0"/>
+    <w:lsdException w:name="Light Grid Accent 4" w:semiHidden="0" w:uiPriority="62" w:unhideWhenUsed="0"/>
+    <w:lsdException w:name="Medium Shading 1 Accent 4" w:semiHidden="0" w:uiPriority="63" w:unhideWhenUsed="0"/>
+    <w:lsdException w:name="Medium Shading 2 Accent 4" w:semiHidden="0" w:uiPriority="64" w:unhideWhenUsed="0"/>
+    <w:lsdException w:name="Medium List 1 Accent 4" w:semiHidden="0" w:uiPriority="65" w:unhideWhenUsed="0"/>
+    <w:lsdException w:name="Medium List 2 Accent 4" w:semiHidden="0" w:uiPriority="66" w:unhideWhenUsed="0"/>
+    <w:lsdException w:name="Medium Grid 1 Accent 4" w:semiHidden="0" w:uiPriority="67" w:unhideWhenUsed="0"/>
+    <w:lsdException w:name="Medium Grid 2 Accent 4" w:semiHidden="0" w:uiPriority="68" w:unhideWhenUsed="0"/>
+    <w:lsdException w:name="Medium Grid 3 Accent 4" w:semiHidden="0" w:uiPriority="69" w:unhideWhenUsed="0"/>
+    <w:lsdException w:name="Dark List Accent 4" w:semiHidden="0" w:uiPriority="70" w:unhideWhenUsed="0"/>
+    <w:lsdException w:name="Colorful Shading Accent 4" w:semiHidden="0" w:uiPriority="71" w:unhideWhenUsed="0"/>
+    <w:lsdException w:name="Colorful List Accent 4" w:semiHidden="0" w:uiPriority="72" w:unhideWhenUsed="0"/>
+    <w:lsdException w:name="Colorful Grid Accent 4" w:semiHidden="0" w:uiPriority="73" w:unhideWhenUsed="0"/>
+    <w:lsdException w:name="Light Shading Accent 5" w:semiHidden="0" w:uiPriority="60" w:unhideWhenUsed="0"/>
+    <w:lsdException w:name="Light List Accent 5" w:semiHidden="0" w:uiPriority="61" w:unhideWhenUsed="0"/>
+    <w:lsdException w:name="Light Grid Accent 5" w:semiHidden="0" w:uiPriority="62" w:unhideWhenUsed="0"/>
+    <w:lsdException w:name="Medium Shading 1 Accent 5" w:semiHidden="0" w:uiPriority="63" w:unhideWhenUsed="0"/>
+    <w:lsdException w:name="Medium Shading 2 Accent 5" w:semiHidden="0" w:uiPriority="64" w:unhideWhenUsed="0"/>
+    <w:lsdException w:name="Medium List 1 Accent 5" w:semiHidden="0" w:uiPriority="65" w:unhideWhenUsed="0"/>
+    <w:lsdException w:name="Medium List 2 Accent 5" w:semiHidden="0" w:uiPriority="66" w:unhideWhenUsed="0"/>
+    <w:lsdException w:name="Medium Grid 1 Accent 5" w:semiHidden="0" w:uiPriority="67" w:unhideWhenUsed="0"/>
+    <w:lsdException w:name="Medium Grid 2 Accent 5" w:semiHidden="0" w:uiPriority="68" w:unhideWhenUsed="0"/>
+    <w:lsdException w:name="Medium Grid 3 Accent 5" w:semiHidden="0" w:uiPriority="69" w:unhideWhenUsed="0"/>
+    <w:lsdException w:name="Dark List Accent 5" w:semiHidden="0" w:uiPriority="70" w:unhideWhenUsed="0"/>
+    <w:lsdException w:name="Colorful Shading Accent 5" w:semiHidden="0" w:uiPriority="71" w:unhideWhenUsed="0"/>
+    <w:lsdException w:name="Colorful List Accent 5" w:semiHidden="0" w:uiPriority="72" w:unhideWhenUsed="0"/>
+    <w:lsdException w:name="Colorful Grid Accent 5" w:semiHidden="0" w:uiPriority="73" w:unhideWhenUsed="0"/>
+    <w:lsdException w:name="Light Shading Accent 6" w:semiHidden="0" w:uiPriority="60" w:unhideWhenUsed="0"/>
+    <w:lsdException w:name="Light List Accent 6" w:semiHidden="0" w:uiPriority="61" w:unhideWhenUsed="0"/>
+    <w:lsdException w:name="Light Grid Accent 6" w:semiHidden="0" w:uiPriority="62" w:unhideWhenUsed="0"/>
+    <w:lsdException w:name="Medium Shading 1 Accent 6" w:semiHidden="0" w:uiPriority="63" w:unhideWhenUsed="0"/>
+    <w:lsdException w:name="Medium Shading 2 Accent 6" w:semiHidden="0" w:uiPriority="64" w:unhideWhenUsed="0"/>
+    <w:lsdException w:name="Medium List 1 Accent 6" w:semiHidden="0" w:uiPriority="65" w:unhideWhenUsed="0"/>
+    <w:lsdException w:name="Medium List 2 Accent 6" w:semiHidden="0" w:uiPriority="66" w:unhideWhenUsed="0"/>
+    <w:lsdException w:name="Medium Grid 1 Accent 6" w:semiHidden="0" w:uiPriority="67" w:unhideWhenUsed="0"/>
+    <w:lsdException w:name="Medium Grid 2 Accent 6" w:semiHidden="0" w:uiPriority="68" w:unhideWhenUsed="0"/>
+    <w:lsdException w:name="Medium Grid 3 Accent 6" w:semiHidden="0" w:uiPriority="69" w:unhideWhenUsed="0"/>
+    <w:lsdException w:name="Dark List Accent 6" w:semiHidden="0" w:uiPriority="70" w:unhideWhenUsed="0"/>
+    <w:lsdException w:name="Colorful Shading Accent 6" w:semiHidden="0" w:uiPriority="71" w:unhideWhenUsed="0"/>
+    <w:lsdException w:name="Colorful List Accent 6" w:semiHidden="0" w:uiPriority="72" w:unhideWhenUsed="0"/>
+    <w:lsdException w:name="Colorful Grid Accent 6" w:semiHidden="0" w:uiPriority="73" w:unhideWhenUsed="0"/>
+    <w:lsdException w:name="Subtle Emphasis" w:semiHidden="0" w:uiPriority="19" w:unhideWhenUsed="0" w:qFormat="1"/>
+    <w:lsdException w:name="Intense Emphasis" w:semiHidden="0" w:uiPriority="21" w:unhideWhenUsed="0" w:qFormat="1"/>
+    <w:lsdException w:name="Subtle Reference" w:semiHidden="0" w:uiPriority="31" w:unhideWhenUsed="0" w:qFormat="1"/>
+    <w:lsdException w:name="Intense Reference" w:semiHidden="0" w:uiPriority="32" w:unhideWhenUsed="0" w:qFormat="1"/>
+    <w:lsdException w:name="Book Title" w:semiHidden="0" w:uiPriority="33" w:unhideWhenUsed="0" w:qFormat="1"/>
+    <w:lsdException w:name="Bibliography" w:uiPriority="37"/>
+    <w:lsdException w:name="TOC Heading" w:uiPriority="39" w:qFormat="1"/>
+  </w:latentStyles>
+  <w:style w:type="paragraph" w:default="1" w:styleId="Normal">
+    <w:name w:val="Normal"/>
+    <w:qFormat/>
+    <w:rsid w:val="00553C8D"/>
+    <w:rPr>
+      <w:lang w:val="da-DK"/>
+    </w:rPr>
+  </w:style>
+  <w:style w:type="paragraph" w:styleId="Overskrift1">
+    <w:name w:val="heading 1"/>
+    <w:basedOn w:val="Normal"/>
+    <w:next w:val="Normal"/>
+    <w:link w:val="Overskrift1Tegn"/>
+    <w:uiPriority w:val="9"/>
+    <w:qFormat/>
+    <w:rsid w:val="00553C8D"/>
+    <w:pPr>
+      <w:keepNext/>
+      <w:keepLines/>
+      <w:spacing w:before="480" w:after="0"/>
+      <w:outlineLvl w:val="0"/>
+    </w:pPr>
+    <w:rPr>
+      <w:rFonts w:asciiTheme="majorHAnsi" w:eastAsiaTheme="majorEastAsia" w:hAnsiTheme="majorHAnsi" w:cstheme="majorBidi"/>
+      <w:b/>
+      <w:bCs/>
+      <w:color w:val="2E74B5" w:themeColor="accent1" w:themeShade="BF"/>
+      <w:sz w:val="28"/>
+      <w:szCs w:val="28"/>
+    </w:rPr>
+  </w:style>
+  <w:style w:type="paragraph" w:styleId="Overskrift2">
+    <w:name w:val="heading 2"/>
+    <w:basedOn w:val="Normal"/>
+    <w:next w:val="Normal"/>
+    <w:link w:val="Overskrift2Tegn"/>
+    <w:uiPriority w:val="9"/>
+    <w:unhideWhenUsed/>
+    <w:qFormat/>
+    <w:rsid w:val="00553C8D"/>
+    <w:pPr>
+      <w:keepNext/>
+      <w:keepLines/>
+      <w:spacing w:before="40" w:after="0"/>
+      <w:outlineLvl w:val="1"/>
+    </w:pPr>
+    <w:rPr>
+      <w:rFonts w:asciiTheme="majorHAnsi" w:eastAsiaTheme="majorEastAsia" w:hAnsiTheme="majorHAnsi" w:cstheme="majorBidi"/>
+      <w:color w:val="2E74B5" w:themeColor="accent1" w:themeShade="BF"/>
+      <w:sz w:val="26"/>
+      <w:szCs w:val="26"/>
+    </w:rPr>
+  </w:style>
+  <w:style w:type="paragraph" w:styleId="Overskrift3">
+    <w:name w:val="heading 3"/>
+    <w:basedOn w:val="Normal"/>
+    <w:next w:val="Normal"/>
+    <w:link w:val="Overskrift3Tegn"/>
+    <w:uiPriority w:val="9"/>
+    <w:unhideWhenUsed/>
+    <w:qFormat/>
+    <w:rsid w:val="00553C8D"/>
+    <w:pPr>
+      <w:keepNext/>
+      <w:keepLines/>
+      <w:spacing w:before="40" w:after="0"/>
+      <w:outlineLvl w:val="2"/>
+    </w:pPr>
+    <w:rPr>
+      <w:rFonts w:asciiTheme="majorHAnsi" w:eastAsiaTheme="majorEastAsia" w:hAnsiTheme="majorHAnsi" w:cstheme="majorBidi"/>
+      <w:color w:val="1F4D78" w:themeColor="accent1" w:themeShade="7F"/>
+      <w:sz w:val="24"/>
+      <w:szCs w:val="24"/>
+    </w:rPr>
+  </w:style>
+  <w:style w:type="character" w:default="1" w:styleId="Standardskrifttypeiafsnit">
+    <w:name w:val="Default Paragraph Font"/>
+    <w:uiPriority w:val="1"/>
+    <w:semiHidden/>
+    <w:unhideWhenUsed/>
+  </w:style>
+  <w:style w:type="table" w:default="1" w:styleId="Tabel-Normal">
+    <w:name w:val="Normal Table"/>
+    <w:uiPriority w:val="99"/>
+    <w:semiHidden/>
+    <w:unhideWhenUsed/>
+    <w:tblPr>
+      <w:tblInd w:w="0" w:type="dxa"/>
+      <w:tblCellMar>
+        <w:top w:w="0" w:type="dxa"/>
+        <w:left w:w="108" w:type="dxa"/>
+        <w:bottom w:w="0" w:type="dxa"/>
+        <w:right w:w="108" w:type="dxa"/>
+      </w:tblCellMar>
+    </w:tblPr>
+  </w:style>
+  <w:style w:type="numbering" w:default="1" w:styleId="Ingenoversigt">
+    <w:name w:val="No List"/>
+    <w:uiPriority w:val="99"/>
+    <w:semiHidden/>
+    <w:unhideWhenUsed/>
+  </w:style>
+  <w:style w:type="character" w:customStyle="1" w:styleId="Overskrift1Tegn">
+    <w:name w:val="Overskrift 1 Tegn"/>
+    <w:basedOn w:val="Standardskrifttypeiafsnit"/>
+    <w:link w:val="Overskrift1"/>
+    <w:uiPriority w:val="9"/>
+    <w:rsid w:val="00553C8D"/>
+    <w:rPr>
+      <w:rFonts w:asciiTheme="majorHAnsi" w:eastAsiaTheme="majorEastAsia" w:hAnsiTheme="majorHAnsi" w:cstheme="majorBidi"/>
+      <w:b/>
+      <w:bCs/>
+      <w:color w:val="2E74B5" w:themeColor="accent1" w:themeShade="BF"/>
+      <w:sz w:val="28"/>
+      <w:szCs w:val="28"/>
+      <w:lang w:val="da-DK"/>
+    </w:rPr>
+  </w:style>
+  <w:style w:type="character" w:customStyle="1" w:styleId="Overskrift2Tegn">
+    <w:name w:val="Overskrift 2 Tegn"/>
+    <w:basedOn w:val="Standardskrifttypeiafsnit"/>
+    <w:link w:val="Overskrift2"/>
+    <w:uiPriority w:val="9"/>
+    <w:rsid w:val="00553C8D"/>
+    <w:rPr>
+      <w:rFonts w:asciiTheme="majorHAnsi" w:eastAsiaTheme="majorEastAsia" w:hAnsiTheme="majorHAnsi" w:cstheme="majorBidi"/>
+      <w:color w:val="2E74B5" w:themeColor="accent1" w:themeShade="BF"/>
+      <w:sz w:val="26"/>
+      <w:szCs w:val="26"/>
+      <w:lang w:val="da-DK"/>
+    </w:rPr>
+  </w:style>
+  <w:style w:type="character" w:customStyle="1" w:styleId="Overskrift3Tegn">
+    <w:name w:val="Overskrift 3 Tegn"/>
+    <w:basedOn w:val="Standardskrifttypeiafsnit"/>
+    <w:link w:val="Overskrift3"/>
+    <w:uiPriority w:val="9"/>
+    <w:rsid w:val="00553C8D"/>
+    <w:rPr>
+      <w:rFonts w:asciiTheme="majorHAnsi" w:eastAsiaTheme="majorEastAsia" w:hAnsiTheme="majorHAnsi" w:cstheme="majorBidi"/>
+      <w:color w:val="1F4D78" w:themeColor="accent1" w:themeShade="7F"/>
+      <w:sz w:val="24"/>
+      <w:szCs w:val="24"/>
+      <w:lang w:val="da-DK"/>
+    </w:rPr>
+  </w:style>
+  <w:style w:type="paragraph" w:styleId="Listeafsnit">
     <w:name w:val="List Paragraph"/>
     <w:basedOn w:val="Normal"/>
     <w:uiPriority w:val="34"/>
@@ -1809,7 +2229,7 @@
   <a:extraClrSchemeLst/>
   <a:extLst>
     <a:ext uri="{05A4C25C-085E-4340-85A3-A5531E510DB2}">
-      <thm15:themeFamily xmlns:thm15="http://schemas.microsoft.com/office/thememl/2012/main" name="Office Theme" id="{62F939B6-93AF-4DB8-9C6B-D6C7DFDC589F}" vid="{4A3C46E8-61CC-4603-A589-7422A47A8E4A}"/>
+      <thm15:themeFamily xmlns:thm15="http://schemas.microsoft.com/office/thememl/2012/main" xmlns="" name="Office Theme" id="{62F939B6-93AF-4DB8-9C6B-D6C7DFDC589F}" vid="{4A3C46E8-61CC-4603-A589-7422A47A8E4A}"/>
     </a:ext>
   </a:extLst>
 </a:theme>

</xml_diff>

<commit_message>
Angiv areal UC-09 rettet til UC-06 og Udregn Sigma rettet til i forudsætninger for at indeholde Angiv areal
</commit_message>
<xml_diff>
--- a/Analyse/UC-05.Udregn.Sigma.n.docx
+++ b/Analyse/UC-05.Udregn.Sigma.n.docx
@@ -1,10 +1,10 @@
 
 <file path=word/document.xml><?xml version="1.0" encoding="utf-8"?>
-<w:document xmlns:wpc="http://schemas.microsoft.com/office/word/2010/wordprocessingCanvas" xmlns:cx="http://schemas.microsoft.com/office/drawing/2014/chartex" xmlns:cx1="http://schemas.microsoft.com/office/drawing/2015/9/8/chartex" xmlns:cx2="http://schemas.microsoft.com/office/drawing/2015/10/21/chartex" xmlns:mc="http://schemas.openxmlformats.org/markup-compatibility/2006" xmlns:o="urn:schemas-microsoft-com:office:office" xmlns:r="http://schemas.openxmlformats.org/officeDocument/2006/relationships" xmlns:m="http://schemas.openxmlformats.org/officeDocument/2006/math" xmlns:v="urn:schemas-microsoft-com:vml" xmlns:wp14="http://schemas.microsoft.com/office/word/2010/wordprocessingDrawing" xmlns:wp="http://schemas.openxmlformats.org/drawingml/2006/wordprocessingDrawing" xmlns:w10="urn:schemas-microsoft-com:office:word" xmlns:w="http://schemas.openxmlformats.org/wordprocessingml/2006/main" xmlns:w14="http://schemas.microsoft.com/office/word/2010/wordml" xmlns:w15="http://schemas.microsoft.com/office/word/2012/wordml" xmlns:w16se="http://schemas.microsoft.com/office/word/2015/wordml/symex" xmlns:wpg="http://schemas.microsoft.com/office/word/2010/wordprocessingGroup" xmlns:wpi="http://schemas.microsoft.com/office/word/2010/wordprocessingInk" xmlns:wne="http://schemas.microsoft.com/office/word/2006/wordml" xmlns:wps="http://schemas.microsoft.com/office/word/2010/wordprocessingShape" mc:Ignorable="w14 w15 w16se wp14">
+<w:document xmlns:wpc="http://schemas.microsoft.com/office/word/2010/wordprocessingCanvas" xmlns:mc="http://schemas.openxmlformats.org/markup-compatibility/2006" xmlns:o="urn:schemas-microsoft-com:office:office" xmlns:r="http://schemas.openxmlformats.org/officeDocument/2006/relationships" xmlns:m="http://schemas.openxmlformats.org/officeDocument/2006/math" xmlns:v="urn:schemas-microsoft-com:vml" xmlns:wp14="http://schemas.microsoft.com/office/word/2010/wordprocessingDrawing" xmlns:wp="http://schemas.openxmlformats.org/drawingml/2006/wordprocessingDrawing" xmlns:w10="urn:schemas-microsoft-com:office:word" xmlns:w="http://schemas.openxmlformats.org/wordprocessingml/2006/main" xmlns:w14="http://schemas.microsoft.com/office/word/2010/wordml" xmlns:wpg="http://schemas.microsoft.com/office/word/2010/wordprocessingGroup" xmlns:wpi="http://schemas.microsoft.com/office/word/2010/wordprocessingInk" xmlns:wne="http://schemas.microsoft.com/office/word/2006/wordml" xmlns:wps="http://schemas.microsoft.com/office/word/2010/wordprocessingShape" mc:Ignorable="w14 wp14">
   <w:body>
     <w:p>
       <w:pPr>
-        <w:pStyle w:val="Heading1"/>
+        <w:pStyle w:val="Overskrift1"/>
         <w:spacing w:before="0"/>
         <w:rPr>
           <w:sz w:val="32"/>
@@ -23,30 +23,55 @@
         <w:t xml:space="preserve">: </w:t>
       </w:r>
       <w:r>
-        <w:t>Udregn Σ</w:t>
+        <w:t xml:space="preserve">Udregn </w:t>
+      </w:r>
+      <w:proofErr w:type="spellStart"/>
+      <w:r>
+        <w:t>Σ</w:t>
       </w:r>
       <w:r>
         <w:t>n</w:t>
       </w:r>
-    </w:p>
-    <w:p>
-      <w:pPr>
-        <w:pStyle w:val="Heading2"/>
-        <w:rPr>
-          <w:rFonts w:asciiTheme="minorHAnsi" w:hAnsiTheme="minorHAnsi"/>
-          <w:b/>
-          <w:color w:val="auto"/>
-          <w:sz w:val="28"/>
-        </w:rPr>
-      </w:pPr>
-      <w:r>
-        <w:rPr>
-          <w:rFonts w:asciiTheme="minorHAnsi" w:hAnsiTheme="minorHAnsi"/>
-          <w:b/>
-          <w:color w:val="auto"/>
-          <w:sz w:val="28"/>
-        </w:rPr>
-        <w:t>Afgrænsning (Scope)</w:t>
+      <w:proofErr w:type="spellEnd"/>
+    </w:p>
+    <w:p>
+      <w:pPr>
+        <w:pStyle w:val="Overskrift2"/>
+        <w:rPr>
+          <w:rFonts w:asciiTheme="minorHAnsi" w:hAnsiTheme="minorHAnsi"/>
+          <w:b/>
+          <w:color w:val="auto"/>
+          <w:sz w:val="28"/>
+        </w:rPr>
+      </w:pPr>
+      <w:r>
+        <w:rPr>
+          <w:rFonts w:asciiTheme="minorHAnsi" w:hAnsiTheme="minorHAnsi"/>
+          <w:b/>
+          <w:color w:val="auto"/>
+          <w:sz w:val="28"/>
+        </w:rPr>
+        <w:t>Afgrænsning (</w:t>
+      </w:r>
+      <w:proofErr w:type="spellStart"/>
+      <w:r>
+        <w:rPr>
+          <w:rFonts w:asciiTheme="minorHAnsi" w:hAnsiTheme="minorHAnsi"/>
+          <w:b/>
+          <w:color w:val="auto"/>
+          <w:sz w:val="28"/>
+        </w:rPr>
+        <w:t>Scope</w:t>
+      </w:r>
+      <w:proofErr w:type="spellEnd"/>
+      <w:r>
+        <w:rPr>
+          <w:rFonts w:asciiTheme="minorHAnsi" w:hAnsiTheme="minorHAnsi"/>
+          <w:b/>
+          <w:color w:val="auto"/>
+          <w:sz w:val="28"/>
+        </w:rPr>
+        <w:t>)</w:t>
       </w:r>
     </w:p>
     <w:p>
@@ -56,7 +81,7 @@
     </w:p>
     <w:p>
       <w:pPr>
-        <w:pStyle w:val="Heading2"/>
+        <w:pStyle w:val="Overskrift2"/>
         <w:rPr>
           <w:rFonts w:asciiTheme="minorHAnsi" w:hAnsiTheme="minorHAnsi"/>
           <w:b/>
@@ -81,22 +106,62 @@
     </w:p>
     <w:p>
       <w:pPr>
-        <w:pStyle w:val="Heading2"/>
-        <w:rPr>
-          <w:rFonts w:asciiTheme="minorHAnsi" w:hAnsiTheme="minorHAnsi"/>
-          <w:b/>
-          <w:color w:val="auto"/>
-          <w:sz w:val="28"/>
-        </w:rPr>
-      </w:pPr>
-      <w:r>
-        <w:rPr>
-          <w:rFonts w:asciiTheme="minorHAnsi" w:hAnsiTheme="minorHAnsi"/>
-          <w:b/>
-          <w:color w:val="auto"/>
-          <w:sz w:val="28"/>
-        </w:rPr>
-        <w:t>Primær aktør (Primary Actor)</w:t>
+        <w:pStyle w:val="Overskrift2"/>
+        <w:rPr>
+          <w:rFonts w:asciiTheme="minorHAnsi" w:hAnsiTheme="minorHAnsi"/>
+          <w:b/>
+          <w:color w:val="auto"/>
+          <w:sz w:val="28"/>
+        </w:rPr>
+      </w:pPr>
+      <w:r>
+        <w:rPr>
+          <w:rFonts w:asciiTheme="minorHAnsi" w:hAnsiTheme="minorHAnsi"/>
+          <w:b/>
+          <w:color w:val="auto"/>
+          <w:sz w:val="28"/>
+        </w:rPr>
+        <w:t>Primær aktør (</w:t>
+      </w:r>
+      <w:proofErr w:type="spellStart"/>
+      <w:r>
+        <w:rPr>
+          <w:rFonts w:asciiTheme="minorHAnsi" w:hAnsiTheme="minorHAnsi"/>
+          <w:b/>
+          <w:color w:val="auto"/>
+          <w:sz w:val="28"/>
+        </w:rPr>
+        <w:t>Primary</w:t>
+      </w:r>
+      <w:proofErr w:type="spellEnd"/>
+      <w:r>
+        <w:rPr>
+          <w:rFonts w:asciiTheme="minorHAnsi" w:hAnsiTheme="minorHAnsi"/>
+          <w:b/>
+          <w:color w:val="auto"/>
+          <w:sz w:val="28"/>
+        </w:rPr>
+        <w:t xml:space="preserve"> </w:t>
+      </w:r>
+      <w:proofErr w:type="spellStart"/>
+      <w:r>
+        <w:rPr>
+          <w:rFonts w:asciiTheme="minorHAnsi" w:hAnsiTheme="minorHAnsi"/>
+          <w:b/>
+          <w:color w:val="auto"/>
+          <w:sz w:val="28"/>
+        </w:rPr>
+        <w:t>Actor</w:t>
+      </w:r>
+      <w:proofErr w:type="spellEnd"/>
+      <w:r>
+        <w:rPr>
+          <w:rFonts w:asciiTheme="minorHAnsi" w:hAnsiTheme="minorHAnsi"/>
+          <w:b/>
+          <w:color w:val="auto"/>
+          <w:sz w:val="28"/>
+        </w:rPr>
+        <w:t>)</w:t>
       </w:r>
     </w:p>
     <w:p>
@@ -106,22 +171,62 @@
     </w:p>
     <w:p>
       <w:pPr>
-        <w:pStyle w:val="Heading2"/>
-        <w:rPr>
-          <w:rFonts w:asciiTheme="minorHAnsi" w:hAnsiTheme="minorHAnsi"/>
-          <w:b/>
-          <w:color w:val="auto"/>
-          <w:sz w:val="28"/>
-        </w:rPr>
-      </w:pPr>
-      <w:r>
-        <w:rPr>
-          <w:rFonts w:asciiTheme="minorHAnsi" w:hAnsiTheme="minorHAnsi"/>
-          <w:b/>
-          <w:color w:val="auto"/>
-          <w:sz w:val="28"/>
-        </w:rPr>
-        <w:t>Interessenter og interesser (Stakeholders and Interests)</w:t>
+        <w:pStyle w:val="Overskrift2"/>
+        <w:rPr>
+          <w:rFonts w:asciiTheme="minorHAnsi" w:hAnsiTheme="minorHAnsi"/>
+          <w:b/>
+          <w:color w:val="auto"/>
+          <w:sz w:val="28"/>
+        </w:rPr>
+      </w:pPr>
+      <w:r>
+        <w:rPr>
+          <w:rFonts w:asciiTheme="minorHAnsi" w:hAnsiTheme="minorHAnsi"/>
+          <w:b/>
+          <w:color w:val="auto"/>
+          <w:sz w:val="28"/>
+        </w:rPr>
+        <w:t>Interessenter og interesser (</w:t>
+      </w:r>
+      <w:proofErr w:type="spellStart"/>
+      <w:r>
+        <w:rPr>
+          <w:rFonts w:asciiTheme="minorHAnsi" w:hAnsiTheme="minorHAnsi"/>
+          <w:b/>
+          <w:color w:val="auto"/>
+          <w:sz w:val="28"/>
+        </w:rPr>
+        <w:t>Stakeholders</w:t>
+      </w:r>
+      <w:proofErr w:type="spellEnd"/>
+      <w:r>
+        <w:rPr>
+          <w:rFonts w:asciiTheme="minorHAnsi" w:hAnsiTheme="minorHAnsi"/>
+          <w:b/>
+          <w:color w:val="auto"/>
+          <w:sz w:val="28"/>
+        </w:rPr>
+        <w:t xml:space="preserve"> and </w:t>
+      </w:r>
+      <w:proofErr w:type="spellStart"/>
+      <w:r>
+        <w:rPr>
+          <w:rFonts w:asciiTheme="minorHAnsi" w:hAnsiTheme="minorHAnsi"/>
+          <w:b/>
+          <w:color w:val="auto"/>
+          <w:sz w:val="28"/>
+        </w:rPr>
+        <w:t>Interests</w:t>
+      </w:r>
+      <w:proofErr w:type="spellEnd"/>
+      <w:r>
+        <w:rPr>
+          <w:rFonts w:asciiTheme="minorHAnsi" w:hAnsiTheme="minorHAnsi"/>
+          <w:b/>
+          <w:color w:val="auto"/>
+          <w:sz w:val="28"/>
+        </w:rPr>
+        <w:t>)</w:t>
       </w:r>
     </w:p>
     <w:p>
@@ -134,54 +239,123 @@
     </w:p>
     <w:p>
       <w:pPr>
-        <w:pStyle w:val="Heading2"/>
-        <w:rPr>
-          <w:rFonts w:asciiTheme="minorHAnsi" w:hAnsiTheme="minorHAnsi"/>
-          <w:b/>
-          <w:color w:val="auto"/>
-          <w:sz w:val="28"/>
-        </w:rPr>
-      </w:pPr>
-      <w:r>
-        <w:rPr>
-          <w:rFonts w:asciiTheme="minorHAnsi" w:hAnsiTheme="minorHAnsi"/>
-          <w:b/>
-          <w:color w:val="auto"/>
-          <w:sz w:val="28"/>
-        </w:rPr>
-        <w:t>Forudsætninger (Preconditions)</w:t>
+        <w:pStyle w:val="Overskrift2"/>
+        <w:rPr>
+          <w:rFonts w:asciiTheme="minorHAnsi" w:hAnsiTheme="minorHAnsi"/>
+          <w:b/>
+          <w:color w:val="auto"/>
+          <w:sz w:val="28"/>
+        </w:rPr>
+      </w:pPr>
+      <w:r>
+        <w:rPr>
+          <w:rFonts w:asciiTheme="minorHAnsi" w:hAnsiTheme="minorHAnsi"/>
+          <w:b/>
+          <w:color w:val="auto"/>
+          <w:sz w:val="28"/>
+        </w:rPr>
+        <w:t>Forudsætninger (</w:t>
+      </w:r>
+      <w:proofErr w:type="spellStart"/>
+      <w:r>
+        <w:rPr>
+          <w:rFonts w:asciiTheme="minorHAnsi" w:hAnsiTheme="minorHAnsi"/>
+          <w:b/>
+          <w:color w:val="auto"/>
+          <w:sz w:val="28"/>
+        </w:rPr>
+        <w:t>Preconditions</w:t>
+      </w:r>
+      <w:proofErr w:type="spellEnd"/>
+      <w:r>
+        <w:rPr>
+          <w:rFonts w:asciiTheme="minorHAnsi" w:hAnsiTheme="minorHAnsi"/>
+          <w:b/>
+          <w:color w:val="auto"/>
+          <w:sz w:val="28"/>
+        </w:rPr>
+        <w:t>)</w:t>
       </w:r>
     </w:p>
     <w:p>
       <w:r>
         <w:t>Systemet er i klartilstand.</w:t>
       </w:r>
-    </w:p>
-    <w:p>
-      <w:pPr>
-        <w:pStyle w:val="Heading2"/>
-        <w:rPr>
-          <w:rFonts w:asciiTheme="minorHAnsi" w:hAnsiTheme="minorHAnsi"/>
-          <w:b/>
-          <w:color w:val="auto"/>
-        </w:rPr>
-      </w:pPr>
-      <w:r>
-        <w:rPr>
-          <w:rFonts w:asciiTheme="minorHAnsi" w:hAnsiTheme="minorHAnsi"/>
-          <w:b/>
-          <w:color w:val="auto"/>
-          <w:sz w:val="28"/>
-        </w:rPr>
-        <w:t>Succesgaranti (Success Guarantee / Postconditions)</w:t>
-      </w:r>
-    </w:p>
-    <w:p>
+      <w:r>
+        <w:br/>
+        <w:t>Areal er blevet angivet.</w:t>
+      </w:r>
+    </w:p>
+    <w:p>
+      <w:pPr>
+        <w:pStyle w:val="Overskrift2"/>
+        <w:rPr>
+          <w:rFonts w:asciiTheme="minorHAnsi" w:hAnsiTheme="minorHAnsi"/>
+          <w:b/>
+          <w:color w:val="auto"/>
+        </w:rPr>
+      </w:pPr>
+      <w:r>
+        <w:rPr>
+          <w:rFonts w:asciiTheme="minorHAnsi" w:hAnsiTheme="minorHAnsi"/>
+          <w:b/>
+          <w:color w:val="auto"/>
+          <w:sz w:val="28"/>
+        </w:rPr>
+        <w:t xml:space="preserve">Succesgaranti (Success </w:t>
+      </w:r>
+      <w:proofErr w:type="spellStart"/>
+      <w:r>
+        <w:rPr>
+          <w:rFonts w:asciiTheme="minorHAnsi" w:hAnsiTheme="minorHAnsi"/>
+          <w:b/>
+          <w:color w:val="auto"/>
+          <w:sz w:val="28"/>
+        </w:rPr>
+        <w:t>Guarantee</w:t>
+      </w:r>
+      <w:proofErr w:type="spellEnd"/>
+      <w:r>
+        <w:rPr>
+          <w:rFonts w:asciiTheme="minorHAnsi" w:hAnsiTheme="minorHAnsi"/>
+          <w:b/>
+          <w:color w:val="auto"/>
+          <w:sz w:val="28"/>
+        </w:rPr>
+        <w:t xml:space="preserve"> / </w:t>
+      </w:r>
+      <w:proofErr w:type="spellStart"/>
+      <w:r>
+        <w:rPr>
+          <w:rFonts w:asciiTheme="minorHAnsi" w:hAnsiTheme="minorHAnsi"/>
+          <w:b/>
+          <w:color w:val="auto"/>
+          <w:sz w:val="28"/>
+        </w:rPr>
+        <w:t>Postconditions</w:t>
+      </w:r>
+      <w:proofErr w:type="spellEnd"/>
+      <w:r>
+        <w:rPr>
+          <w:rFonts w:asciiTheme="minorHAnsi" w:hAnsiTheme="minorHAnsi"/>
+          <w:b/>
+          <w:color w:val="auto"/>
+          <w:sz w:val="28"/>
+        </w:rPr>
+        <w:t>)</w:t>
+      </w:r>
+    </w:p>
+    <w:p>
+      <w:proofErr w:type="spellStart"/>
       <w:r>
         <w:t>Σ</w:t>
       </w:r>
       <w:r>
-        <w:t>n er korrekt udregnet</w:t>
+        <w:t>n</w:t>
+      </w:r>
+      <w:proofErr w:type="spellEnd"/>
+      <w:r>
+        <w:t xml:space="preserve"> er korrekt udregnet</w:t>
       </w:r>
       <w:r>
         <w:t>.</w:t>
@@ -189,7 +363,7 @@
     </w:p>
     <w:p>
       <w:pPr>
-        <w:pStyle w:val="Heading2"/>
+        <w:pStyle w:val="Overskrift2"/>
         <w:rPr>
           <w:rFonts w:asciiTheme="minorHAnsi" w:hAnsiTheme="minorHAnsi"/>
           <w:b/>
@@ -208,7 +382,7 @@
     </w:p>
     <w:p>
       <w:pPr>
-        <w:pStyle w:val="ListParagraph"/>
+        <w:pStyle w:val="Listeafsnit"/>
         <w:numPr>
           <w:ilvl w:val="0"/>
           <w:numId w:val="2"/>
@@ -226,7 +400,7 @@
     </w:p>
     <w:p>
       <w:pPr>
-        <w:pStyle w:val="ListParagraph"/>
+        <w:pStyle w:val="Listeafsnit"/>
         <w:numPr>
           <w:ilvl w:val="0"/>
           <w:numId w:val="2"/>
@@ -238,16 +412,18 @@
       <w:r>
         <w:t xml:space="preserve"> </w:t>
       </w:r>
-      <w:r>
-        <w:t>Fn og areal A</w:t>
-      </w:r>
+      <w:proofErr w:type="spellStart"/>
+      <w:r>
+        <w:t>Fn</w:t>
+      </w:r>
+      <w:proofErr w:type="spellEnd"/>
       <w:r>
         <w:t>.</w:t>
       </w:r>
     </w:p>
     <w:p>
       <w:pPr>
-        <w:pStyle w:val="ListParagraph"/>
+        <w:pStyle w:val="Listeafsnit"/>
         <w:numPr>
           <w:ilvl w:val="0"/>
           <w:numId w:val="2"/>
@@ -259,23 +435,35 @@
       <w:r>
         <w:t xml:space="preserve"> </w:t>
       </w:r>
+      <w:proofErr w:type="spellStart"/>
       <w:r>
         <w:t>Σ</w:t>
       </w:r>
       <w:r>
         <w:t>n</w:t>
       </w:r>
+      <w:proofErr w:type="spellEnd"/>
       <w:r>
         <w:t xml:space="preserve"> (</w:t>
       </w:r>
+      <w:proofErr w:type="spellStart"/>
       <w:r>
         <w:t>Σ</w:t>
       </w:r>
       <w:r>
         <w:t>n</w:t>
       </w:r>
-      <w:r>
-        <w:t>=Fn/A)</w:t>
+      <w:proofErr w:type="spellEnd"/>
+      <w:r>
+        <w:t>=</w:t>
+      </w:r>
+      <w:proofErr w:type="spellStart"/>
+      <w:r>
+        <w:t>Fn</w:t>
+      </w:r>
+      <w:proofErr w:type="spellEnd"/>
+      <w:r>
+        <w:t>/A)</w:t>
       </w:r>
       <w:r>
         <w:t>.</w:t>
@@ -283,7 +471,7 @@
     </w:p>
     <w:p>
       <w:pPr>
-        <w:pStyle w:val="ListParagraph"/>
+        <w:pStyle w:val="Listeafsnit"/>
         <w:numPr>
           <w:ilvl w:val="0"/>
           <w:numId w:val="2"/>
@@ -293,15 +481,20 @@
         <w:t>Systemet oplyser resultatet</w:t>
       </w:r>
       <w:r>
-        <w:t xml:space="preserve"> af regnstykket</w:t>
-      </w:r>
+        <w:t xml:space="preserve"> af </w:t>
+      </w:r>
+      <w:proofErr w:type="spellStart"/>
+      <w:r>
+        <w:t>regnstykket</w:t>
+      </w:r>
+      <w:proofErr w:type="spellEnd"/>
       <w:r>
         <w:t>.</w:t>
       </w:r>
     </w:p>
     <w:p>
       <w:pPr>
-        <w:pStyle w:val="Heading2"/>
+        <w:pStyle w:val="Overskrift2"/>
         <w:rPr>
           <w:rFonts w:asciiTheme="minorHAnsi" w:hAnsiTheme="minorHAnsi"/>
           <w:b/>
@@ -321,7 +514,7 @@
     </w:p>
     <w:p>
       <w:pPr>
-        <w:pStyle w:val="Heading3"/>
+        <w:pStyle w:val="Overskrift3"/>
         <w:rPr>
           <w:rFonts w:asciiTheme="minorHAnsi" w:hAnsiTheme="minorHAnsi"/>
           <w:color w:val="auto"/>
@@ -343,26 +536,36 @@
         </w:rPr>
         <w:t xml:space="preserve">a. Hvis </w:t>
       </w:r>
+      <w:proofErr w:type="spellStart"/>
       <w:r>
         <w:rPr>
           <w:rFonts w:asciiTheme="minorHAnsi" w:hAnsiTheme="minorHAnsi"/>
           <w:color w:val="auto"/>
           <w:sz w:val="22"/>
         </w:rPr>
-        <w:t>Fn eller A</w:t>
-      </w:r>
+        <w:t>Fn</w:t>
+      </w:r>
+      <w:proofErr w:type="spellEnd"/>
       <w:r>
         <w:rPr>
           <w:rFonts w:asciiTheme="minorHAnsi" w:hAnsiTheme="minorHAnsi"/>
           <w:color w:val="auto"/>
           <w:sz w:val="22"/>
         </w:rPr>
+        <w:t xml:space="preserve"> eller A</w:t>
+      </w:r>
+      <w:r>
+        <w:rPr>
+          <w:rFonts w:asciiTheme="minorHAnsi" w:hAnsiTheme="minorHAnsi"/>
+          <w:color w:val="auto"/>
+          <w:sz w:val="22"/>
+        </w:rPr>
         <w:t xml:space="preserve"> mangler.</w:t>
       </w:r>
     </w:p>
     <w:p>
       <w:pPr>
-        <w:pStyle w:val="ListParagraph"/>
+        <w:pStyle w:val="Listeafsnit"/>
         <w:numPr>
           <w:ilvl w:val="0"/>
           <w:numId w:val="1"/>
@@ -381,7 +584,7 @@
     </w:p>
     <w:p>
       <w:pPr>
-        <w:pStyle w:val="ListParagraph"/>
+        <w:pStyle w:val="Listeafsnit"/>
         <w:numPr>
           <w:ilvl w:val="0"/>
           <w:numId w:val="1"/>
@@ -400,7 +603,7 @@
     </w:p>
     <w:p>
       <w:pPr>
-        <w:pStyle w:val="Heading3"/>
+        <w:pStyle w:val="Overskrift3"/>
         <w:rPr>
           <w:rFonts w:asciiTheme="minorHAnsi" w:hAnsiTheme="minorHAnsi"/>
           <w:color w:val="auto"/>
@@ -428,22 +631,38 @@
           <w:color w:val="auto"/>
           <w:sz w:val="22"/>
         </w:rPr>
-        <w:t xml:space="preserve"> Fn eller A</w:t>
-      </w:r>
-      <w:bookmarkStart w:id="3" w:name="_GoBack"/>
-      <w:bookmarkEnd w:id="3"/>
+        <w:t xml:space="preserve"> </w:t>
+      </w:r>
+      <w:proofErr w:type="spellStart"/>
       <w:r>
         <w:rPr>
           <w:rFonts w:asciiTheme="minorHAnsi" w:hAnsiTheme="minorHAnsi"/>
           <w:color w:val="auto"/>
           <w:sz w:val="22"/>
         </w:rPr>
+        <w:t>Fn</w:t>
+      </w:r>
+      <w:proofErr w:type="spellEnd"/>
+      <w:r>
+        <w:rPr>
+          <w:rFonts w:asciiTheme="minorHAnsi" w:hAnsiTheme="minorHAnsi"/>
+          <w:color w:val="auto"/>
+          <w:sz w:val="22"/>
+        </w:rPr>
+        <w:t xml:space="preserve"> eller A</w:t>
+      </w:r>
+      <w:r>
+        <w:rPr>
+          <w:rFonts w:asciiTheme="minorHAnsi" w:hAnsiTheme="minorHAnsi"/>
+          <w:color w:val="auto"/>
+          <w:sz w:val="22"/>
+        </w:rPr>
         <w:t xml:space="preserve"> er lige med 0, er negative tal eller slet ikke tal.</w:t>
       </w:r>
     </w:p>
     <w:p>
       <w:pPr>
-        <w:pStyle w:val="ListParagraph"/>
+        <w:pStyle w:val="Listeafsnit"/>
         <w:numPr>
           <w:ilvl w:val="0"/>
           <w:numId w:val="4"/>
@@ -462,7 +681,7 @@
     </w:p>
     <w:p>
       <w:pPr>
-        <w:pStyle w:val="ListParagraph"/>
+        <w:pStyle w:val="Listeafsnit"/>
         <w:numPr>
           <w:ilvl w:val="0"/>
           <w:numId w:val="4"/>
@@ -481,22 +700,42 @@
     </w:p>
     <w:p>
       <w:pPr>
-        <w:pStyle w:val="Heading2"/>
-        <w:rPr>
-          <w:rFonts w:asciiTheme="minorHAnsi" w:hAnsiTheme="minorHAnsi"/>
-          <w:b/>
-          <w:color w:val="auto"/>
-          <w:sz w:val="28"/>
-        </w:rPr>
-      </w:pPr>
-      <w:r>
-        <w:rPr>
-          <w:rFonts w:asciiTheme="minorHAnsi" w:hAnsiTheme="minorHAnsi"/>
-          <w:b/>
-          <w:color w:val="auto"/>
-          <w:sz w:val="28"/>
-        </w:rPr>
-        <w:t>Ikke-funktionelle krav (Special Requirements)</w:t>
+        <w:pStyle w:val="Overskrift2"/>
+        <w:rPr>
+          <w:rFonts w:asciiTheme="minorHAnsi" w:hAnsiTheme="minorHAnsi"/>
+          <w:b/>
+          <w:color w:val="auto"/>
+          <w:sz w:val="28"/>
+        </w:rPr>
+      </w:pPr>
+      <w:r>
+        <w:rPr>
+          <w:rFonts w:asciiTheme="minorHAnsi" w:hAnsiTheme="minorHAnsi"/>
+          <w:b/>
+          <w:color w:val="auto"/>
+          <w:sz w:val="28"/>
+        </w:rPr>
+        <w:t xml:space="preserve">Ikke-funktionelle krav (Special </w:t>
+      </w:r>
+      <w:proofErr w:type="spellStart"/>
+      <w:r>
+        <w:rPr>
+          <w:rFonts w:asciiTheme="minorHAnsi" w:hAnsiTheme="minorHAnsi"/>
+          <w:b/>
+          <w:color w:val="auto"/>
+          <w:sz w:val="28"/>
+        </w:rPr>
+        <w:t>Requirements</w:t>
+      </w:r>
+      <w:proofErr w:type="spellEnd"/>
+      <w:r>
+        <w:rPr>
+          <w:rFonts w:asciiTheme="minorHAnsi" w:hAnsiTheme="minorHAnsi"/>
+          <w:b/>
+          <w:color w:val="auto"/>
+          <w:sz w:val="28"/>
+        </w:rPr>
+        <w:t>)</w:t>
       </w:r>
     </w:p>
     <w:p>
@@ -507,12 +746,20 @@
         <w:t>riet kan gennemføres på højest 10</w:t>
       </w:r>
       <w:r>
-        <w:t xml:space="preserve"> sekunder i 80% af tilfældene.</w:t>
-      </w:r>
-    </w:p>
-    <w:p>
-      <w:pPr>
-        <w:pStyle w:val="Heading3"/>
+        <w:t xml:space="preserve"> sekunder i </w:t>
+      </w:r>
+      <w:proofErr w:type="gramStart"/>
+      <w:r>
+        <w:t>80%</w:t>
+      </w:r>
+      <w:proofErr w:type="gramEnd"/>
+      <w:r>
+        <w:t xml:space="preserve"> af tilfældene.</w:t>
+      </w:r>
+    </w:p>
+    <w:p>
+      <w:pPr>
+        <w:pStyle w:val="Overskrift3"/>
         <w:rPr>
           <w:rFonts w:asciiTheme="minorHAnsi" w:hAnsiTheme="minorHAnsi"/>
           <w:b/>
@@ -521,23 +768,76 @@
           <w:lang w:val="en-US"/>
         </w:rPr>
       </w:pPr>
-      <w:r>
-        <w:rPr>
-          <w:rStyle w:val="Heading2Char"/>
+      <w:proofErr w:type="spellStart"/>
+      <w:r>
+        <w:rPr>
+          <w:rStyle w:val="Overskrift2Tegn"/>
           <w:rFonts w:asciiTheme="minorHAnsi" w:hAnsiTheme="minorHAnsi"/>
           <w:color w:val="auto"/>
           <w:lang w:val="en-US"/>
         </w:rPr>
-        <w:t>Teknologier og dataformater (Technology and Data Variations List</w:t>
-      </w:r>
-      <w:r>
-        <w:rPr>
-          <w:rFonts w:asciiTheme="minorHAnsi" w:hAnsiTheme="minorHAnsi"/>
-          <w:b/>
-          <w:color w:val="auto"/>
-          <w:sz w:val="28"/>
+        <w:t>Teknologier</w:t>
+      </w:r>
+      <w:proofErr w:type="spellEnd"/>
+      <w:r>
+        <w:rPr>
+          <w:rStyle w:val="Overskrift2Tegn"/>
+          <w:rFonts w:asciiTheme="minorHAnsi" w:hAnsiTheme="minorHAnsi"/>
+          <w:color w:val="auto"/>
           <w:lang w:val="en-US"/>
         </w:rPr>
+        <w:t xml:space="preserve"> </w:t>
+      </w:r>
+      <w:proofErr w:type="spellStart"/>
+      <w:proofErr w:type="gramStart"/>
+      <w:r>
+        <w:rPr>
+          <w:rStyle w:val="Overskrift2Tegn"/>
+          <w:rFonts w:asciiTheme="minorHAnsi" w:hAnsiTheme="minorHAnsi"/>
+          <w:color w:val="auto"/>
+          <w:lang w:val="en-US"/>
+        </w:rPr>
+        <w:t>og</w:t>
+      </w:r>
+      <w:proofErr w:type="spellEnd"/>
+      <w:proofErr w:type="gramEnd"/>
+      <w:r>
+        <w:rPr>
+          <w:rStyle w:val="Overskrift2Tegn"/>
+          <w:rFonts w:asciiTheme="minorHAnsi" w:hAnsiTheme="minorHAnsi"/>
+          <w:color w:val="auto"/>
+          <w:lang w:val="en-US"/>
+        </w:rPr>
+        <w:t xml:space="preserve"> </w:t>
+      </w:r>
+      <w:proofErr w:type="spellStart"/>
+      <w:r>
+        <w:rPr>
+          <w:rStyle w:val="Overskrift2Tegn"/>
+          <w:rFonts w:asciiTheme="minorHAnsi" w:hAnsiTheme="minorHAnsi"/>
+          <w:color w:val="auto"/>
+          <w:lang w:val="en-US"/>
+        </w:rPr>
+        <w:t>dataformater</w:t>
+      </w:r>
+      <w:proofErr w:type="spellEnd"/>
+      <w:r>
+        <w:rPr>
+          <w:rStyle w:val="Overskrift2Tegn"/>
+          <w:rFonts w:asciiTheme="minorHAnsi" w:hAnsiTheme="minorHAnsi"/>
+          <w:color w:val="auto"/>
+          <w:lang w:val="en-US"/>
+        </w:rPr>
+        <w:t xml:space="preserve"> (Technology and Data Variations List</w:t>
+      </w:r>
+      <w:r>
+        <w:rPr>
+          <w:rFonts w:asciiTheme="minorHAnsi" w:hAnsiTheme="minorHAnsi"/>
+          <w:b/>
+          <w:color w:val="auto"/>
+          <w:sz w:val="28"/>
+          <w:lang w:val="en-US"/>
+        </w:rPr>
         <w:t>)</w:t>
       </w:r>
     </w:p>
@@ -556,7 +856,7 @@
     </w:p>
     <w:p>
       <w:pPr>
-        <w:pStyle w:val="Heading2"/>
+        <w:pStyle w:val="Overskrift2"/>
         <w:rPr>
           <w:rFonts w:asciiTheme="minorHAnsi" w:hAnsiTheme="minorHAnsi"/>
           <w:b/>
@@ -565,6 +865,7 @@
           <w:lang w:val="en-US"/>
         </w:rPr>
       </w:pPr>
+      <w:proofErr w:type="spellStart"/>
       <w:r>
         <w:rPr>
           <w:rFonts w:asciiTheme="minorHAnsi" w:hAnsiTheme="minorHAnsi"/>
@@ -573,7 +874,18 @@
           <w:sz w:val="28"/>
           <w:lang w:val="en-US"/>
         </w:rPr>
-        <w:t>Hyppighed (Frequency of Occurrence)</w:t>
+        <w:t>Hyppighed</w:t>
+      </w:r>
+      <w:proofErr w:type="spellEnd"/>
+      <w:r>
+        <w:rPr>
+          <w:rFonts w:asciiTheme="minorHAnsi" w:hAnsiTheme="minorHAnsi"/>
+          <w:b/>
+          <w:color w:val="auto"/>
+          <w:sz w:val="28"/>
+          <w:lang w:val="en-US"/>
+        </w:rPr>
+        <w:t xml:space="preserve"> (Frequency of Occurrence)</w:t>
       </w:r>
     </w:p>
     <w:p>
@@ -583,19 +895,21 @@
       <w:r>
         <w:t xml:space="preserve">den studerende ønsker at udregne </w:t>
       </w:r>
+      <w:proofErr w:type="spellStart"/>
       <w:r>
         <w:t>Σ</w:t>
       </w:r>
       <w:r>
         <w:t>n</w:t>
       </w:r>
+      <w:proofErr w:type="spellEnd"/>
       <w:r>
         <w:t>.</w:t>
       </w:r>
     </w:p>
     <w:p>
       <w:pPr>
-        <w:pStyle w:val="Heading2"/>
+        <w:pStyle w:val="Overskrift2"/>
         <w:rPr>
           <w:rFonts w:asciiTheme="minorHAnsi" w:hAnsiTheme="minorHAnsi"/>
           <w:b/>
@@ -612,7 +926,6 @@
           <w:sz w:val="28"/>
           <w:lang w:val="en-US"/>
         </w:rPr>
-        <w:lastRenderedPageBreak/>
         <w:t>Diverse (Miscellaneous)</w:t>
       </w:r>
     </w:p>
@@ -640,8 +953,8 @@
 </file>
 
 <file path=word/numbering.xml><?xml version="1.0" encoding="utf-8"?>
-<w:numbering xmlns:wpc="http://schemas.microsoft.com/office/word/2010/wordprocessingCanvas" xmlns:cx="http://schemas.microsoft.com/office/drawing/2014/chartex" xmlns:cx1="http://schemas.microsoft.com/office/drawing/2015/9/8/chartex" xmlns:cx2="http://schemas.microsoft.com/office/drawing/2015/10/21/chartex" xmlns:mc="http://schemas.openxmlformats.org/markup-compatibility/2006" xmlns:o="urn:schemas-microsoft-com:office:office" xmlns:r="http://schemas.openxmlformats.org/officeDocument/2006/relationships" xmlns:m="http://schemas.openxmlformats.org/officeDocument/2006/math" xmlns:v="urn:schemas-microsoft-com:vml" xmlns:wp14="http://schemas.microsoft.com/office/word/2010/wordprocessingDrawing" xmlns:wp="http://schemas.openxmlformats.org/drawingml/2006/wordprocessingDrawing" xmlns:w10="urn:schemas-microsoft-com:office:word" xmlns:w="http://schemas.openxmlformats.org/wordprocessingml/2006/main" xmlns:w14="http://schemas.microsoft.com/office/word/2010/wordml" xmlns:w15="http://schemas.microsoft.com/office/word/2012/wordml" xmlns:w16se="http://schemas.microsoft.com/office/word/2015/wordml/symex" xmlns:wpg="http://schemas.microsoft.com/office/word/2010/wordprocessingGroup" xmlns:wpi="http://schemas.microsoft.com/office/word/2010/wordprocessingInk" xmlns:wne="http://schemas.microsoft.com/office/word/2006/wordml" xmlns:wps="http://schemas.microsoft.com/office/word/2010/wordprocessingShape" mc:Ignorable="w14 w15 w16se wp14">
-  <w:abstractNum w:abstractNumId="0" w15:restartNumberingAfterBreak="0">
+<w:numbering xmlns:wpc="http://schemas.microsoft.com/office/word/2010/wordprocessingCanvas" xmlns:mc="http://schemas.openxmlformats.org/markup-compatibility/2006" xmlns:o="urn:schemas-microsoft-com:office:office" xmlns:r="http://schemas.openxmlformats.org/officeDocument/2006/relationships" xmlns:m="http://schemas.openxmlformats.org/officeDocument/2006/math" xmlns:v="urn:schemas-microsoft-com:vml" xmlns:wp14="http://schemas.microsoft.com/office/word/2010/wordprocessingDrawing" xmlns:wp="http://schemas.openxmlformats.org/drawingml/2006/wordprocessingDrawing" xmlns:w10="urn:schemas-microsoft-com:office:word" xmlns:w="http://schemas.openxmlformats.org/wordprocessingml/2006/main" xmlns:w14="http://schemas.microsoft.com/office/word/2010/wordml" xmlns:wpg="http://schemas.microsoft.com/office/word/2010/wordprocessingGroup" xmlns:wpi="http://schemas.microsoft.com/office/word/2010/wordprocessingInk" xmlns:wne="http://schemas.microsoft.com/office/word/2006/wordml" xmlns:wps="http://schemas.microsoft.com/office/word/2010/wordprocessingShape" mc:Ignorable="w14 wp14">
+  <w:abstractNum w:abstractNumId="0">
     <w:nsid w:val="482D3193"/>
     <w:multiLevelType w:val="hybridMultilevel"/>
     <w:tmpl w:val="158854A8"/>
@@ -727,7 +1040,7 @@
       </w:pPr>
     </w:lvl>
   </w:abstractNum>
-  <w:abstractNum w:abstractNumId="1" w15:restartNumberingAfterBreak="0">
+  <w:abstractNum w:abstractNumId="1">
     <w:nsid w:val="6FC826AF"/>
     <w:multiLevelType w:val="hybridMultilevel"/>
     <w:tmpl w:val="732CBDEE"/>
@@ -816,7 +1129,7 @@
       </w:pPr>
     </w:lvl>
   </w:abstractNum>
-  <w:abstractNum w:abstractNumId="2" w15:restartNumberingAfterBreak="0">
+  <w:abstractNum w:abstractNumId="2">
     <w:nsid w:val="6FCB1948"/>
     <w:multiLevelType w:val="hybridMultilevel"/>
     <w:tmpl w:val="158854A8"/>
@@ -902,7 +1215,7 @@
       </w:pPr>
     </w:lvl>
   </w:abstractNum>
-  <w:abstractNum w:abstractNumId="3" w15:restartNumberingAfterBreak="0">
+  <w:abstractNum w:abstractNumId="3">
     <w:nsid w:val="73A97AB3"/>
     <w:multiLevelType w:val="hybridMultilevel"/>
     <w:tmpl w:val="01C2A7A0"/>
@@ -1004,7 +1317,7 @@
 </file>
 
 <file path=word/styles.xml><?xml version="1.0" encoding="utf-8"?>
-<w:styles xmlns:mc="http://schemas.openxmlformats.org/markup-compatibility/2006" xmlns:r="http://schemas.openxmlformats.org/officeDocument/2006/relationships" xmlns:w="http://schemas.openxmlformats.org/wordprocessingml/2006/main" xmlns:w14="http://schemas.microsoft.com/office/word/2010/wordml" xmlns:w15="http://schemas.microsoft.com/office/word/2012/wordml" xmlns:w16se="http://schemas.microsoft.com/office/word/2015/wordml/symex" mc:Ignorable="w14 w15 w16se">
+<w:styles xmlns:mc="http://schemas.openxmlformats.org/markup-compatibility/2006" xmlns:r="http://schemas.openxmlformats.org/officeDocument/2006/relationships" xmlns:w="http://schemas.openxmlformats.org/wordprocessingml/2006/main" xmlns:w14="http://schemas.microsoft.com/office/word/2010/wordml" mc:Ignorable="w14">
   <w:docDefaults>
     <w:rPrDefault>
       <w:rPr>
@@ -1020,379 +1333,144 @@
       </w:pPr>
     </w:pPrDefault>
   </w:docDefaults>
-  <w:latentStyles w:defLockedState="0" w:defUIPriority="99" w:defSemiHidden="0" w:defUnhideWhenUsed="0" w:defQFormat="0" w:count="372">
-    <w:lsdException w:name="Normal" w:uiPriority="0" w:qFormat="1"/>
-    <w:lsdException w:name="heading 1" w:uiPriority="9" w:qFormat="1"/>
-    <w:lsdException w:name="heading 2" w:semiHidden="1" w:uiPriority="9" w:unhideWhenUsed="1" w:qFormat="1"/>
-    <w:lsdException w:name="heading 3" w:semiHidden="1" w:uiPriority="9" w:unhideWhenUsed="1" w:qFormat="1"/>
-    <w:lsdException w:name="heading 4" w:semiHidden="1" w:uiPriority="9" w:unhideWhenUsed="1" w:qFormat="1"/>
-    <w:lsdException w:name="heading 5" w:semiHidden="1" w:uiPriority="9" w:unhideWhenUsed="1" w:qFormat="1"/>
-    <w:lsdException w:name="heading 6" w:semiHidden="1" w:uiPriority="9" w:unhideWhenUsed="1" w:qFormat="1"/>
-    <w:lsdException w:name="heading 7" w:semiHidden="1" w:uiPriority="9" w:unhideWhenUsed="1" w:qFormat="1"/>
-    <w:lsdException w:name="heading 8" w:semiHidden="1" w:uiPriority="9" w:unhideWhenUsed="1" w:qFormat="1"/>
-    <w:lsdException w:name="heading 9" w:semiHidden="1" w:uiPriority="9" w:unhideWhenUsed="1" w:qFormat="1"/>
-    <w:lsdException w:name="index 1" w:semiHidden="1" w:unhideWhenUsed="1"/>
-    <w:lsdException w:name="index 2" w:semiHidden="1" w:unhideWhenUsed="1"/>
-    <w:lsdException w:name="index 3" w:semiHidden="1" w:unhideWhenUsed="1"/>
-    <w:lsdException w:name="index 4" w:semiHidden="1" w:unhideWhenUsed="1"/>
-    <w:lsdException w:name="index 5" w:semiHidden="1" w:unhideWhenUsed="1"/>
-    <w:lsdException w:name="index 6" w:semiHidden="1" w:unhideWhenUsed="1"/>
-    <w:lsdException w:name="index 7" w:semiHidden="1" w:unhideWhenUsed="1"/>
-    <w:lsdException w:name="index 8" w:semiHidden="1" w:unhideWhenUsed="1"/>
-    <w:lsdException w:name="index 9" w:semiHidden="1" w:unhideWhenUsed="1"/>
-    <w:lsdException w:name="toc 1" w:semiHidden="1" w:uiPriority="39" w:unhideWhenUsed="1"/>
-    <w:lsdException w:name="toc 2" w:semiHidden="1" w:uiPriority="39" w:unhideWhenUsed="1"/>
-    <w:lsdException w:name="toc 3" w:semiHidden="1" w:uiPriority="39" w:unhideWhenUsed="1"/>
-    <w:lsdException w:name="toc 4" w:semiHidden="1" w:uiPriority="39" w:unhideWhenUsed="1"/>
-    <w:lsdException w:name="toc 5" w:semiHidden="1" w:uiPriority="39" w:unhideWhenUsed="1"/>
-    <w:lsdException w:name="toc 6" w:semiHidden="1" w:uiPriority="39" w:unhideWhenUsed="1"/>
-    <w:lsdException w:name="toc 7" w:semiHidden="1" w:uiPriority="39" w:unhideWhenUsed="1"/>
-    <w:lsdException w:name="toc 8" w:semiHidden="1" w:uiPriority="39" w:unhideWhenUsed="1"/>
-    <w:lsdException w:name="toc 9" w:semiHidden="1" w:uiPriority="39" w:unhideWhenUsed="1"/>
-    <w:lsdException w:name="Normal Indent" w:semiHidden="1" w:unhideWhenUsed="1"/>
-    <w:lsdException w:name="footnote text" w:semiHidden="1" w:unhideWhenUsed="1"/>
-    <w:lsdException w:name="annotation text" w:semiHidden="1" w:unhideWhenUsed="1"/>
-    <w:lsdException w:name="header" w:semiHidden="1" w:unhideWhenUsed="1"/>
-    <w:lsdException w:name="footer" w:semiHidden="1" w:unhideWhenUsed="1"/>
-    <w:lsdException w:name="index heading" w:semiHidden="1" w:unhideWhenUsed="1"/>
-    <w:lsdException w:name="caption" w:semiHidden="1" w:uiPriority="35" w:unhideWhenUsed="1" w:qFormat="1"/>
-    <w:lsdException w:name="table of figures" w:semiHidden="1" w:unhideWhenUsed="1"/>
-    <w:lsdException w:name="envelope address" w:semiHidden="1" w:unhideWhenUsed="1"/>
-    <w:lsdException w:name="envelope return" w:semiHidden="1" w:unhideWhenUsed="1"/>
-    <w:lsdException w:name="footnote reference" w:semiHidden="1" w:unhideWhenUsed="1"/>
-    <w:lsdException w:name="annotation reference" w:semiHidden="1" w:unhideWhenUsed="1"/>
-    <w:lsdException w:name="line number" w:semiHidden="1" w:unhideWhenUsed="1"/>
-    <w:lsdException w:name="page number" w:semiHidden="1" w:unhideWhenUsed="1"/>
-    <w:lsdException w:name="endnote reference" w:semiHidden="1" w:unhideWhenUsed="1"/>
-    <w:lsdException w:name="endnote text" w:semiHidden="1" w:unhideWhenUsed="1"/>
-    <w:lsdException w:name="table of authorities" w:semiHidden="1" w:unhideWhenUsed="1"/>
-    <w:lsdException w:name="macro" w:semiHidden="1" w:unhideWhenUsed="1"/>
-    <w:lsdException w:name="toa heading" w:semiHidden="1" w:unhideWhenUsed="1"/>
-    <w:lsdException w:name="List" w:semiHidden="1" w:unhideWhenUsed="1"/>
-    <w:lsdException w:name="List Bullet" w:semiHidden="1" w:unhideWhenUsed="1"/>
-    <w:lsdException w:name="List Number" w:semiHidden="1" w:unhideWhenUsed="1"/>
-    <w:lsdException w:name="List 2" w:semiHidden="1" w:unhideWhenUsed="1"/>
-    <w:lsdException w:name="List 3" w:semiHidden="1" w:unhideWhenUsed="1"/>
-    <w:lsdException w:name="List 4" w:semiHidden="1" w:unhideWhenUsed="1"/>
-    <w:lsdException w:name="List 5" w:semiHidden="1" w:unhideWhenUsed="1"/>
-    <w:lsdException w:name="List Bullet 2" w:semiHidden="1" w:unhideWhenUsed="1"/>
-    <w:lsdException w:name="List Bullet 3" w:semiHidden="1" w:unhideWhenUsed="1"/>
-    <w:lsdException w:name="List Bullet 4" w:semiHidden="1" w:unhideWhenUsed="1"/>
-    <w:lsdException w:name="List Bullet 5" w:semiHidden="1" w:unhideWhenUsed="1"/>
-    <w:lsdException w:name="List Number 2" w:semiHidden="1" w:unhideWhenUsed="1"/>
-    <w:lsdException w:name="List Number 3" w:semiHidden="1" w:unhideWhenUsed="1"/>
-    <w:lsdException w:name="List Number 4" w:semiHidden="1" w:unhideWhenUsed="1"/>
-    <w:lsdException w:name="List Number 5" w:semiHidden="1" w:unhideWhenUsed="1"/>
-    <w:lsdException w:name="Title" w:uiPriority="10" w:qFormat="1"/>
-    <w:lsdException w:name="Closing" w:semiHidden="1" w:unhideWhenUsed="1"/>
-    <w:lsdException w:name="Signature" w:semiHidden="1" w:unhideWhenUsed="1"/>
-    <w:lsdException w:name="Default Paragraph Font" w:semiHidden="1" w:uiPriority="1" w:unhideWhenUsed="1"/>
-    <w:lsdException w:name="Body Text" w:semiHidden="1" w:unhideWhenUsed="1"/>
-    <w:lsdException w:name="Body Text Indent" w:semiHidden="1" w:unhideWhenUsed="1"/>
-    <w:lsdException w:name="List Continue" w:semiHidden="1" w:unhideWhenUsed="1"/>
-    <w:lsdException w:name="List Continue 2" w:semiHidden="1" w:unhideWhenUsed="1"/>
-    <w:lsdException w:name="List Continue 3" w:semiHidden="1" w:unhideWhenUsed="1"/>
-    <w:lsdException w:name="List Continue 4" w:semiHidden="1" w:unhideWhenUsed="1"/>
-    <w:lsdException w:name="List Continue 5" w:semiHidden="1" w:unhideWhenUsed="1"/>
-    <w:lsdException w:name="Message Header" w:semiHidden="1" w:unhideWhenUsed="1"/>
-    <w:lsdException w:name="Subtitle" w:uiPriority="11" w:qFormat="1"/>
-    <w:lsdException w:name="Salutation" w:semiHidden="1" w:unhideWhenUsed="1"/>
-    <w:lsdException w:name="Date" w:semiHidden="1" w:unhideWhenUsed="1"/>
-    <w:lsdException w:name="Body Text First Indent" w:semiHidden="1" w:unhideWhenUsed="1"/>
-    <w:lsdException w:name="Body Text First Indent 2" w:semiHidden="1" w:unhideWhenUsed="1"/>
-    <w:lsdException w:name="Note Heading" w:semiHidden="1" w:unhideWhenUsed="1"/>
-    <w:lsdException w:name="Body Text 2" w:semiHidden="1" w:unhideWhenUsed="1"/>
-    <w:lsdException w:name="Body Text 3" w:semiHidden="1" w:unhideWhenUsed="1"/>
-    <w:lsdException w:name="Body Text Indent 2" w:semiHidden="1" w:unhideWhenUsed="1"/>
-    <w:lsdException w:name="Body Text Indent 3" w:semiHidden="1" w:unhideWhenUsed="1"/>
-    <w:lsdException w:name="Block Text" w:semiHidden="1" w:unhideWhenUsed="1"/>
-    <w:lsdException w:name="Hyperlink" w:semiHidden="1" w:unhideWhenUsed="1"/>
-    <w:lsdException w:name="FollowedHyperlink" w:semiHidden="1" w:unhideWhenUsed="1"/>
-    <w:lsdException w:name="Strong" w:uiPriority="22" w:qFormat="1"/>
-    <w:lsdException w:name="Emphasis" w:uiPriority="20" w:qFormat="1"/>
-    <w:lsdException w:name="Document Map" w:semiHidden="1" w:unhideWhenUsed="1"/>
-    <w:lsdException w:name="Plain Text" w:semiHidden="1" w:unhideWhenUsed="1"/>
-    <w:lsdException w:name="E-mail Signature" w:semiHidden="1" w:unhideWhenUsed="1"/>
-    <w:lsdException w:name="HTML Top of Form" w:semiHidden="1" w:unhideWhenUsed="1"/>
-    <w:lsdException w:name="HTML Bottom of Form" w:semiHidden="1" w:unhideWhenUsed="1"/>
-    <w:lsdException w:name="Normal (Web)" w:semiHidden="1" w:unhideWhenUsed="1"/>
-    <w:lsdException w:name="HTML Acronym" w:semiHidden="1" w:unhideWhenUsed="1"/>
-    <w:lsdException w:name="HTML Address" w:semiHidden="1" w:unhideWhenUsed="1"/>
-    <w:lsdException w:name="HTML Cite" w:semiHidden="1" w:unhideWhenUsed="1"/>
-    <w:lsdException w:name="HTML Code" w:semiHidden="1" w:unhideWhenUsed="1"/>
-    <w:lsdException w:name="HTML Definition" w:semiHidden="1" w:unhideWhenUsed="1"/>
-    <w:lsdException w:name="HTML Keyboard" w:semiHidden="1" w:unhideWhenUsed="1"/>
-    <w:lsdException w:name="HTML Preformatted" w:semiHidden="1" w:unhideWhenUsed="1"/>
-    <w:lsdException w:name="HTML Sample" w:semiHidden="1" w:unhideWhenUsed="1"/>
-    <w:lsdException w:name="HTML Typewriter" w:semiHidden="1" w:unhideWhenUsed="1"/>
-    <w:lsdException w:name="HTML Variable" w:semiHidden="1" w:unhideWhenUsed="1"/>
-    <w:lsdException w:name="Normal Table" w:semiHidden="1" w:unhideWhenUsed="1"/>
-    <w:lsdException w:name="annotation subject" w:semiHidden="1" w:unhideWhenUsed="1"/>
-    <w:lsdException w:name="No List" w:semiHidden="1" w:unhideWhenUsed="1"/>
-    <w:lsdException w:name="Outline List 1" w:semiHidden="1" w:unhideWhenUsed="1"/>
-    <w:lsdException w:name="Outline List 2" w:semiHidden="1" w:unhideWhenUsed="1"/>
-    <w:lsdException w:name="Outline List 3" w:semiHidden="1" w:unhideWhenUsed="1"/>
-    <w:lsdException w:name="Table Simple 1" w:semiHidden="1" w:unhideWhenUsed="1"/>
-    <w:lsdException w:name="Table Simple 2" w:semiHidden="1" w:unhideWhenUsed="1"/>
-    <w:lsdException w:name="Table Simple 3" w:semiHidden="1" w:unhideWhenUsed="1"/>
-    <w:lsdException w:name="Table Classic 1" w:semiHidden="1" w:unhideWhenUsed="1"/>
-    <w:lsdException w:name="Table Classic 2" w:semiHidden="1" w:unhideWhenUsed="1"/>
-    <w:lsdException w:name="Table Classic 3" w:semiHidden="1" w:unhideWhenUsed="1"/>
-    <w:lsdException w:name="Table Classic 4" w:semiHidden="1" w:unhideWhenUsed="1"/>
-    <w:lsdException w:name="Table Colorful 1" w:semiHidden="1" w:unhideWhenUsed="1"/>
-    <w:lsdException w:name="Table Colorful 2" w:semiHidden="1" w:unhideWhenUsed="1"/>
-    <w:lsdException w:name="Table Colorful 3" w:semiHidden="1" w:unhideWhenUsed="1"/>
-    <w:lsdException w:name="Table Columns 1" w:semiHidden="1" w:unhideWhenUsed="1"/>
-    <w:lsdException w:name="Table Columns 2" w:semiHidden="1" w:unhideWhenUsed="1"/>
-    <w:lsdException w:name="Table Columns 3" w:semiHidden="1" w:unhideWhenUsed="1"/>
-    <w:lsdException w:name="Table Columns 4" w:semiHidden="1" w:unhideWhenUsed="1"/>
-    <w:lsdException w:name="Table Columns 5" w:semiHidden="1" w:unhideWhenUsed="1"/>
-    <w:lsdException w:name="Table Grid 1" w:semiHidden="1" w:unhideWhenUsed="1"/>
-    <w:lsdException w:name="Table Grid 2" w:semiHidden="1" w:unhideWhenUsed="1"/>
-    <w:lsdException w:name="Table Grid 3" w:semiHidden="1" w:unhideWhenUsed="1"/>
-    <w:lsdException w:name="Table Grid 4" w:semiHidden="1" w:unhideWhenUsed="1"/>
-    <w:lsdException w:name="Table Grid 5" w:semiHidden="1" w:unhideWhenUsed="1"/>
-    <w:lsdException w:name="Table Grid 6" w:semiHidden="1" w:unhideWhenUsed="1"/>
-    <w:lsdException w:name="Table Grid 7" w:semiHidden="1" w:unhideWhenUsed="1"/>
-    <w:lsdException w:name="Table Grid 8" w:semiHidden="1" w:unhideWhenUsed="1"/>
-    <w:lsdException w:name="Table List 1" w:semiHidden="1" w:unhideWhenUsed="1"/>
-    <w:lsdException w:name="Table List 2" w:semiHidden="1" w:unhideWhenUsed="1"/>
-    <w:lsdException w:name="Table List 3" w:semiHidden="1" w:unhideWhenUsed="1"/>
-    <w:lsdException w:name="Table List 4" w:semiHidden="1" w:unhideWhenUsed="1"/>
-    <w:lsdException w:name="Table List 5" w:semiHidden="1" w:unhideWhenUsed="1"/>
-    <w:lsdException w:name="Table List 6" w:semiHidden="1" w:unhideWhenUsed="1"/>
-    <w:lsdException w:name="Table List 7" w:semiHidden="1" w:unhideWhenUsed="1"/>
-    <w:lsdException w:name="Table List 8" w:semiHidden="1" w:unhideWhenUsed="1"/>
-    <w:lsdException w:name="Table 3D effects 1" w:semiHidden="1" w:unhideWhenUsed="1"/>
-    <w:lsdException w:name="Table 3D effects 2" w:semiHidden="1" w:unhideWhenUsed="1"/>
-    <w:lsdException w:name="Table 3D effects 3" w:semiHidden="1" w:unhideWhenUsed="1"/>
-    <w:lsdException w:name="Table Contemporary" w:semiHidden="1" w:unhideWhenUsed="1"/>
-    <w:lsdException w:name="Table Elegant" w:semiHidden="1" w:unhideWhenUsed="1"/>
-    <w:lsdException w:name="Table Professional" w:semiHidden="1" w:unhideWhenUsed="1"/>
-    <w:lsdException w:name="Table Subtle 1" w:semiHidden="1" w:unhideWhenUsed="1"/>
-    <w:lsdException w:name="Table Subtle 2" w:semiHidden="1" w:unhideWhenUsed="1"/>
-    <w:lsdException w:name="Table Web 1" w:semiHidden="1" w:unhideWhenUsed="1"/>
-    <w:lsdException w:name="Table Web 2" w:semiHidden="1" w:unhideWhenUsed="1"/>
-    <w:lsdException w:name="Table Web 3" w:semiHidden="1" w:unhideWhenUsed="1"/>
-    <w:lsdException w:name="Balloon Text" w:semiHidden="1" w:unhideWhenUsed="1"/>
-    <w:lsdException w:name="Table Grid" w:uiPriority="39"/>
-    <w:lsdException w:name="Table Theme" w:semiHidden="1" w:unhideWhenUsed="1"/>
-    <w:lsdException w:name="Placeholder Text" w:semiHidden="1"/>
-    <w:lsdException w:name="No Spacing" w:uiPriority="1" w:qFormat="1"/>
-    <w:lsdException w:name="Light Shading" w:uiPriority="60"/>
-    <w:lsdException w:name="Light List" w:uiPriority="61"/>
-    <w:lsdException w:name="Light Grid" w:uiPriority="62"/>
-    <w:lsdException w:name="Medium Shading 1" w:uiPriority="63"/>
-    <w:lsdException w:name="Medium Shading 2" w:uiPriority="64"/>
-    <w:lsdException w:name="Medium List 1" w:uiPriority="65"/>
-    <w:lsdException w:name="Medium List 2" w:uiPriority="66"/>
-    <w:lsdException w:name="Medium Grid 1" w:uiPriority="67"/>
-    <w:lsdException w:name="Medium Grid 2" w:uiPriority="68"/>
-    <w:lsdException w:name="Medium Grid 3" w:uiPriority="69"/>
-    <w:lsdException w:name="Dark List" w:uiPriority="70"/>
-    <w:lsdException w:name="Colorful Shading" w:uiPriority="71"/>
-    <w:lsdException w:name="Colorful List" w:uiPriority="72"/>
-    <w:lsdException w:name="Colorful Grid" w:uiPriority="73"/>
-    <w:lsdException w:name="Light Shading Accent 1" w:uiPriority="60"/>
-    <w:lsdException w:name="Light List Accent 1" w:uiPriority="61"/>
-    <w:lsdException w:name="Light Grid Accent 1" w:uiPriority="62"/>
-    <w:lsdException w:name="Medium Shading 1 Accent 1" w:uiPriority="63"/>
-    <w:lsdException w:name="Medium Shading 2 Accent 1" w:uiPriority="64"/>
-    <w:lsdException w:name="Medium List 1 Accent 1" w:uiPriority="65"/>
-    <w:lsdException w:name="Revision" w:semiHidden="1"/>
-    <w:lsdException w:name="List Paragraph" w:uiPriority="34" w:qFormat="1"/>
-    <w:lsdException w:name="Quote" w:uiPriority="29" w:qFormat="1"/>
-    <w:lsdException w:name="Intense Quote" w:uiPriority="30" w:qFormat="1"/>
-    <w:lsdException w:name="Medium List 2 Accent 1" w:uiPriority="66"/>
-    <w:lsdException w:name="Medium Grid 1 Accent 1" w:uiPriority="67"/>
-    <w:lsdException w:name="Medium Grid 2 Accent 1" w:uiPriority="68"/>
-    <w:lsdException w:name="Medium Grid 3 Accent 1" w:uiPriority="69"/>
-    <w:lsdException w:name="Dark List Accent 1" w:uiPriority="70"/>
-    <w:lsdException w:name="Colorful Shading Accent 1" w:uiPriority="71"/>
-    <w:lsdException w:name="Colorful List Accent 1" w:uiPriority="72"/>
-    <w:lsdException w:name="Colorful Grid Accent 1" w:uiPriority="73"/>
-    <w:lsdException w:name="Light Shading Accent 2" w:uiPriority="60"/>
-    <w:lsdException w:name="Light List Accent 2" w:uiPriority="61"/>
-    <w:lsdException w:name="Light Grid Accent 2" w:uiPriority="62"/>
-    <w:lsdException w:name="Medium Shading 1 Accent 2" w:uiPriority="63"/>
-    <w:lsdException w:name="Medium Shading 2 Accent 2" w:uiPriority="64"/>
-    <w:lsdException w:name="Medium List 1 Accent 2" w:uiPriority="65"/>
-    <w:lsdException w:name="Medium List 2 Accent 2" w:uiPriority="66"/>
-    <w:lsdException w:name="Medium Grid 1 Accent 2" w:uiPriority="67"/>
-    <w:lsdException w:name="Medium Grid 2 Accent 2" w:uiPriority="68"/>
-    <w:lsdException w:name="Medium Grid 3 Accent 2" w:uiPriority="69"/>
-    <w:lsdException w:name="Dark List Accent 2" w:uiPriority="70"/>
-    <w:lsdException w:name="Colorful Shading Accent 2" w:uiPriority="71"/>
-    <w:lsdException w:name="Colorful List Accent 2" w:uiPriority="72"/>
-    <w:lsdException w:name="Colorful Grid Accent 2" w:uiPriority="73"/>
-    <w:lsdException w:name="Light Shading Accent 3" w:uiPriority="60"/>
-    <w:lsdException w:name="Light List Accent 3" w:uiPriority="61"/>
-    <w:lsdException w:name="Light Grid Accent 3" w:uiPriority="62"/>
-    <w:lsdException w:name="Medium Shading 1 Accent 3" w:uiPriority="63"/>
-    <w:lsdException w:name="Medium Shading 2 Accent 3" w:uiPriority="64"/>
-    <w:lsdException w:name="Medium List 1 Accent 3" w:uiPriority="65"/>
-    <w:lsdException w:name="Medium List 2 Accent 3" w:uiPriority="66"/>
-    <w:lsdException w:name="Medium Grid 1 Accent 3" w:uiPriority="67"/>
-    <w:lsdException w:name="Medium Grid 2 Accent 3" w:uiPriority="68"/>
-    <w:lsdException w:name="Medium Grid 3 Accent 3" w:uiPriority="69"/>
-    <w:lsdException w:name="Dark List Accent 3" w:uiPriority="70"/>
-    <w:lsdException w:name="Colorful Shading Accent 3" w:uiPriority="71"/>
-    <w:lsdException w:name="Colorful List Accent 3" w:uiPriority="72"/>
-    <w:lsdException w:name="Colorful Grid Accent 3" w:uiPriority="73"/>
-    <w:lsdException w:name="Light Shading Accent 4" w:uiPriority="60"/>
-    <w:lsdException w:name="Light List Accent 4" w:uiPriority="61"/>
-    <w:lsdException w:name="Light Grid Accent 4" w:uiPriority="62"/>
-    <w:lsdException w:name="Medium Shading 1 Accent 4" w:uiPriority="63"/>
-    <w:lsdException w:name="Medium Shading 2 Accent 4" w:uiPriority="64"/>
-    <w:lsdException w:name="Medium List 1 Accent 4" w:uiPriority="65"/>
-    <w:lsdException w:name="Medium List 2 Accent 4" w:uiPriority="66"/>
-    <w:lsdException w:name="Medium Grid 1 Accent 4" w:uiPriority="67"/>
-    <w:lsdException w:name="Medium Grid 2 Accent 4" w:uiPriority="68"/>
-    <w:lsdException w:name="Medium Grid 3 Accent 4" w:uiPriority="69"/>
-    <w:lsdException w:name="Dark List Accent 4" w:uiPriority="70"/>
-    <w:lsdException w:name="Colorful Shading Accent 4" w:uiPriority="71"/>
-    <w:lsdException w:name="Colorful List Accent 4" w:uiPriority="72"/>
-    <w:lsdException w:name="Colorful Grid Accent 4" w:uiPriority="73"/>
-    <w:lsdException w:name="Light Shading Accent 5" w:uiPriority="60"/>
-    <w:lsdException w:name="Light List Accent 5" w:uiPriority="61"/>
-    <w:lsdException w:name="Light Grid Accent 5" w:uiPriority="62"/>
-    <w:lsdException w:name="Medium Shading 1 Accent 5" w:uiPriority="63"/>
-    <w:lsdException w:name="Medium Shading 2 Accent 5" w:uiPriority="64"/>
-    <w:lsdException w:name="Medium List 1 Accent 5" w:uiPriority="65"/>
-    <w:lsdException w:name="Medium List 2 Accent 5" w:uiPriority="66"/>
-    <w:lsdException w:name="Medium Grid 1 Accent 5" w:uiPriority="67"/>
-    <w:lsdException w:name="Medium Grid 2 Accent 5" w:uiPriority="68"/>
-    <w:lsdException w:name="Medium Grid 3 Accent 5" w:uiPriority="69"/>
-    <w:lsdException w:name="Dark List Accent 5" w:uiPriority="70"/>
-    <w:lsdException w:name="Colorful Shading Accent 5" w:uiPriority="71"/>
-    <w:lsdException w:name="Colorful List Accent 5" w:uiPriority="72"/>
-    <w:lsdException w:name="Colorful Grid Accent 5" w:uiPriority="73"/>
-    <w:lsdException w:name="Light Shading Accent 6" w:uiPriority="60"/>
-    <w:lsdException w:name="Light List Accent 6" w:uiPriority="61"/>
-    <w:lsdException w:name="Light Grid Accent 6" w:uiPriority="62"/>
-    <w:lsdException w:name="Medium Shading 1 Accent 6" w:uiPriority="63"/>
-    <w:lsdException w:name="Medium Shading 2 Accent 6" w:uiPriority="64"/>
-    <w:lsdException w:name="Medium List 1 Accent 6" w:uiPriority="65"/>
-    <w:lsdException w:name="Medium List 2 Accent 6" w:uiPriority="66"/>
-    <w:lsdException w:name="Medium Grid 1 Accent 6" w:uiPriority="67"/>
-    <w:lsdException w:name="Medium Grid 2 Accent 6" w:uiPriority="68"/>
-    <w:lsdException w:name="Medium Grid 3 Accent 6" w:uiPriority="69"/>
-    <w:lsdException w:name="Dark List Accent 6" w:uiPriority="70"/>
-    <w:lsdException w:name="Colorful Shading Accent 6" w:uiPriority="71"/>
-    <w:lsdException w:name="Colorful List Accent 6" w:uiPriority="72"/>
-    <w:lsdException w:name="Colorful Grid Accent 6" w:uiPriority="73"/>
-    <w:lsdException w:name="Subtle Emphasis" w:uiPriority="19" w:qFormat="1"/>
-    <w:lsdException w:name="Intense Emphasis" w:uiPriority="21" w:qFormat="1"/>
-    <w:lsdException w:name="Subtle Reference" w:uiPriority="31" w:qFormat="1"/>
-    <w:lsdException w:name="Intense Reference" w:uiPriority="32" w:qFormat="1"/>
-    <w:lsdException w:name="Book Title" w:uiPriority="33" w:qFormat="1"/>
-    <w:lsdException w:name="Bibliography" w:semiHidden="1" w:uiPriority="37" w:unhideWhenUsed="1"/>
-    <w:lsdException w:name="TOC Heading" w:semiHidden="1" w:uiPriority="39" w:unhideWhenUsed="1" w:qFormat="1"/>
-    <w:lsdException w:name="Plain Table 1" w:uiPriority="41"/>
-    <w:lsdException w:name="Plain Table 2" w:uiPriority="42"/>
-    <w:lsdException w:name="Plain Table 3" w:uiPriority="43"/>
-    <w:lsdException w:name="Plain Table 4" w:uiPriority="44"/>
-    <w:lsdException w:name="Plain Table 5" w:uiPriority="45"/>
-    <w:lsdException w:name="Grid Table Light" w:uiPriority="40"/>
-    <w:lsdException w:name="Grid Table 1 Light" w:uiPriority="46"/>
-    <w:lsdException w:name="Grid Table 2" w:uiPriority="47"/>
-    <w:lsdException w:name="Grid Table 3" w:uiPriority="48"/>
-    <w:lsdException w:name="Grid Table 4" w:uiPriority="49"/>
-    <w:lsdException w:name="Grid Table 5 Dark" w:uiPriority="50"/>
-    <w:lsdException w:name="Grid Table 6 Colorful" w:uiPriority="51"/>
-    <w:lsdException w:name="Grid Table 7 Colorful" w:uiPriority="52"/>
-    <w:lsdException w:name="Grid Table 1 Light Accent 1" w:uiPriority="46"/>
-    <w:lsdException w:name="Grid Table 2 Accent 1" w:uiPriority="47"/>
-    <w:lsdException w:name="Grid Table 3 Accent 1" w:uiPriority="48"/>
-    <w:lsdException w:name="Grid Table 4 Accent 1" w:uiPriority="49"/>
-    <w:lsdException w:name="Grid Table 5 Dark Accent 1" w:uiPriority="50"/>
-    <w:lsdException w:name="Grid Table 6 Colorful Accent 1" w:uiPriority="51"/>
-    <w:lsdException w:name="Grid Table 7 Colorful Accent 1" w:uiPriority="52"/>
-    <w:lsdException w:name="Grid Table 1 Light Accent 2" w:uiPriority="46"/>
-    <w:lsdException w:name="Grid Table 2 Accent 2" w:uiPriority="47"/>
-    <w:lsdException w:name="Grid Table 3 Accent 2" w:uiPriority="48"/>
-    <w:lsdException w:name="Grid Table 4 Accent 2" w:uiPriority="49"/>
-    <w:lsdException w:name="Grid Table 5 Dark Accent 2" w:uiPriority="50"/>
-    <w:lsdException w:name="Grid Table 6 Colorful Accent 2" w:uiPriority="51"/>
-    <w:lsdException w:name="Grid Table 7 Colorful Accent 2" w:uiPriority="52"/>
-    <w:lsdException w:name="Grid Table 1 Light Accent 3" w:uiPriority="46"/>
-    <w:lsdException w:name="Grid Table 2 Accent 3" w:uiPriority="47"/>
-    <w:lsdException w:name="Grid Table 3 Accent 3" w:uiPriority="48"/>
-    <w:lsdException w:name="Grid Table 4 Accent 3" w:uiPriority="49"/>
-    <w:lsdException w:name="Grid Table 5 Dark Accent 3" w:uiPriority="50"/>
-    <w:lsdException w:name="Grid Table 6 Colorful Accent 3" w:uiPriority="51"/>
-    <w:lsdException w:name="Grid Table 7 Colorful Accent 3" w:uiPriority="52"/>
-    <w:lsdException w:name="Grid Table 1 Light Accent 4" w:uiPriority="46"/>
-    <w:lsdException w:name="Grid Table 2 Accent 4" w:uiPriority="47"/>
-    <w:lsdException w:name="Grid Table 3 Accent 4" w:uiPriority="48"/>
-    <w:lsdException w:name="Grid Table 4 Accent 4" w:uiPriority="49"/>
-    <w:lsdException w:name="Grid Table 5 Dark Accent 4" w:uiPriority="50"/>
-    <w:lsdException w:name="Grid Table 6 Colorful Accent 4" w:uiPriority="51"/>
-    <w:lsdException w:name="Grid Table 7 Colorful Accent 4" w:uiPriority="52"/>
-    <w:lsdException w:name="Grid Table 1 Light Accent 5" w:uiPriority="46"/>
-    <w:lsdException w:name="Grid Table 2 Accent 5" w:uiPriority="47"/>
-    <w:lsdException w:name="Grid Table 3 Accent 5" w:uiPriority="48"/>
-    <w:lsdException w:name="Grid Table 4 Accent 5" w:uiPriority="49"/>
-    <w:lsdException w:name="Grid Table 5 Dark Accent 5" w:uiPriority="50"/>
-    <w:lsdException w:name="Grid Table 6 Colorful Accent 5" w:uiPriority="51"/>
-    <w:lsdException w:name="Grid Table 7 Colorful Accent 5" w:uiPriority="52"/>
-    <w:lsdException w:name="Grid Table 1 Light Accent 6" w:uiPriority="46"/>
-    <w:lsdException w:name="Grid Table 2 Accent 6" w:uiPriority="47"/>
-    <w:lsdException w:name="Grid Table 3 Accent 6" w:uiPriority="48"/>
-    <w:lsdException w:name="Grid Table 4 Accent 6" w:uiPriority="49"/>
-    <w:lsdException w:name="Grid Table 5 Dark Accent 6" w:uiPriority="50"/>
-    <w:lsdException w:name="Grid Table 6 Colorful Accent 6" w:uiPriority="51"/>
-    <w:lsdException w:name="Grid Table 7 Colorful Accent 6" w:uiPriority="52"/>
-    <w:lsdException w:name="List Table 1 Light" w:uiPriority="46"/>
-    <w:lsdException w:name="List Table 2" w:uiPriority="47"/>
-    <w:lsdException w:name="List Table 3" w:uiPriority="48"/>
-    <w:lsdException w:name="List Table 4" w:uiPriority="49"/>
-    <w:lsdException w:name="List Table 5 Dark" w:uiPriority="50"/>
-    <w:lsdException w:name="List Table 6 Colorful" w:uiPriority="51"/>
-    <w:lsdException w:name="List Table 7 Colorful" w:uiPriority="52"/>
-    <w:lsdException w:name="List Table 1 Light Accent 1" w:uiPriority="46"/>
-    <w:lsdException w:name="List Table 2 Accent 1" w:uiPriority="47"/>
-    <w:lsdException w:name="List Table 3 Accent 1" w:uiPriority="48"/>
-    <w:lsdException w:name="List Table 4 Accent 1" w:uiPriority="49"/>
-    <w:lsdException w:name="List Table 5 Dark Accent 1" w:uiPriority="50"/>
-    <w:lsdException w:name="List Table 6 Colorful Accent 1" w:uiPriority="51"/>
-    <w:lsdException w:name="List Table 7 Colorful Accent 1" w:uiPriority="52"/>
-    <w:lsdException w:name="List Table 1 Light Accent 2" w:uiPriority="46"/>
-    <w:lsdException w:name="List Table 2 Accent 2" w:uiPriority="47"/>
-    <w:lsdException w:name="List Table 3 Accent 2" w:uiPriority="48"/>
-    <w:lsdException w:name="List Table 4 Accent 2" w:uiPriority="49"/>
-    <w:lsdException w:name="List Table 5 Dark Accent 2" w:uiPriority="50"/>
-    <w:lsdException w:name="List Table 6 Colorful Accent 2" w:uiPriority="51"/>
-    <w:lsdException w:name="List Table 7 Colorful Accent 2" w:uiPriority="52"/>
-    <w:lsdException w:name="List Table 1 Light Accent 3" w:uiPriority="46"/>
-    <w:lsdException w:name="List Table 2 Accent 3" w:uiPriority="47"/>
-    <w:lsdException w:name="List Table 3 Accent 3" w:uiPriority="48"/>
-    <w:lsdException w:name="List Table 4 Accent 3" w:uiPriority="49"/>
-    <w:lsdException w:name="List Table 5 Dark Accent 3" w:uiPriority="50"/>
-    <w:lsdException w:name="List Table 6 Colorful Accent 3" w:uiPriority="51"/>
-    <w:lsdException w:name="List Table 7 Colorful Accent 3" w:uiPriority="52"/>
-    <w:lsdException w:name="List Table 1 Light Accent 4" w:uiPriority="46"/>
-    <w:lsdException w:name="List Table 2 Accent 4" w:uiPriority="47"/>
-    <w:lsdException w:name="List Table 3 Accent 4" w:uiPriority="48"/>
-    <w:lsdException w:name="List Table 4 Accent 4" w:uiPriority="49"/>
-    <w:lsdException w:name="List Table 5 Dark Accent 4" w:uiPriority="50"/>
-    <w:lsdException w:name="List Table 6 Colorful Accent 4" w:uiPriority="51"/>
-    <w:lsdException w:name="List Table 7 Colorful Accent 4" w:uiPriority="52"/>
-    <w:lsdException w:name="List Table 1 Light Accent 5" w:uiPriority="46"/>
-    <w:lsdException w:name="List Table 2 Accent 5" w:uiPriority="47"/>
-    <w:lsdException w:name="List Table 3 Accent 5" w:uiPriority="48"/>
-    <w:lsdException w:name="List Table 4 Accent 5" w:uiPriority="49"/>
-    <w:lsdException w:name="List Table 5 Dark Accent 5" w:uiPriority="50"/>
-    <w:lsdException w:name="List Table 6 Colorful Accent 5" w:uiPriority="51"/>
-    <w:lsdException w:name="List Table 7 Colorful Accent 5" w:uiPriority="52"/>
-    <w:lsdException w:name="List Table 1 Light Accent 6" w:uiPriority="46"/>
-    <w:lsdException w:name="List Table 2 Accent 6" w:uiPriority="47"/>
-    <w:lsdException w:name="List Table 3 Accent 6" w:uiPriority="48"/>
-    <w:lsdException w:name="List Table 4 Accent 6" w:uiPriority="49"/>
-    <w:lsdException w:name="List Table 5 Dark Accent 6" w:uiPriority="50"/>
-    <w:lsdException w:name="List Table 6 Colorful Accent 6" w:uiPriority="51"/>
-    <w:lsdException w:name="List Table 7 Colorful Accent 6" w:uiPriority="52"/>
-    <w:lsdException w:name="Mention" w:semiHidden="1" w:unhideWhenUsed="1"/>
+  <w:latentStyles w:defLockedState="0" w:defUIPriority="99" w:defSemiHidden="1" w:defUnhideWhenUsed="1" w:defQFormat="0" w:count="267">
+    <w:lsdException w:name="Normal" w:semiHidden="0" w:uiPriority="0" w:unhideWhenUsed="0" w:qFormat="1"/>
+    <w:lsdException w:name="heading 1" w:semiHidden="0" w:uiPriority="9" w:unhideWhenUsed="0" w:qFormat="1"/>
+    <w:lsdException w:name="heading 2" w:uiPriority="9" w:qFormat="1"/>
+    <w:lsdException w:name="heading 3" w:uiPriority="9" w:qFormat="1"/>
+    <w:lsdException w:name="heading 4" w:uiPriority="9" w:qFormat="1"/>
+    <w:lsdException w:name="heading 5" w:uiPriority="9" w:qFormat="1"/>
+    <w:lsdException w:name="heading 6" w:uiPriority="9" w:qFormat="1"/>
+    <w:lsdException w:name="heading 7" w:uiPriority="9" w:qFormat="1"/>
+    <w:lsdException w:name="heading 8" w:uiPriority="9" w:qFormat="1"/>
+    <w:lsdException w:name="heading 9" w:uiPriority="9" w:qFormat="1"/>
+    <w:lsdException w:name="toc 1" w:uiPriority="39"/>
+    <w:lsdException w:name="toc 2" w:uiPriority="39"/>
+    <w:lsdException w:name="toc 3" w:uiPriority="39"/>
+    <w:lsdException w:name="toc 4" w:uiPriority="39"/>
+    <w:lsdException w:name="toc 5" w:uiPriority="39"/>
+    <w:lsdException w:name="toc 6" w:uiPriority="39"/>
+    <w:lsdException w:name="toc 7" w:uiPriority="39"/>
+    <w:lsdException w:name="toc 8" w:uiPriority="39"/>
+    <w:lsdException w:name="toc 9" w:uiPriority="39"/>
+    <w:lsdException w:name="caption" w:uiPriority="35" w:qFormat="1"/>
+    <w:lsdException w:name="Title" w:semiHidden="0" w:uiPriority="10" w:unhideWhenUsed="0" w:qFormat="1"/>
+    <w:lsdException w:name="Default Paragraph Font" w:uiPriority="1"/>
+    <w:lsdException w:name="Subtitle" w:semiHidden="0" w:uiPriority="11" w:unhideWhenUsed="0" w:qFormat="1"/>
+    <w:lsdException w:name="Strong" w:semiHidden="0" w:uiPriority="22" w:unhideWhenUsed="0" w:qFormat="1"/>
+    <w:lsdException w:name="Emphasis" w:semiHidden="0" w:uiPriority="20" w:unhideWhenUsed="0" w:qFormat="1"/>
+    <w:lsdException w:name="Table Grid" w:semiHidden="0" w:uiPriority="39" w:unhideWhenUsed="0"/>
+    <w:lsdException w:name="Placeholder Text" w:unhideWhenUsed="0"/>
+    <w:lsdException w:name="No Spacing" w:semiHidden="0" w:uiPriority="1" w:unhideWhenUsed="0" w:qFormat="1"/>
+    <w:lsdException w:name="Light Shading" w:semiHidden="0" w:uiPriority="60" w:unhideWhenUsed="0"/>
+    <w:lsdException w:name="Light List" w:semiHidden="0" w:uiPriority="61" w:unhideWhenUsed="0"/>
+    <w:lsdException w:name="Light Grid" w:semiHidden="0" w:uiPriority="62" w:unhideWhenUsed="0"/>
+    <w:lsdException w:name="Medium Shading 1" w:semiHidden="0" w:uiPriority="63" w:unhideWhenUsed="0"/>
+    <w:lsdException w:name="Medium Shading 2" w:semiHidden="0" w:uiPriority="64" w:unhideWhenUsed="0"/>
+    <w:lsdException w:name="Medium List 1" w:semiHidden="0" w:uiPriority="65" w:unhideWhenUsed="0"/>
+    <w:lsdException w:name="Medium List 2" w:semiHidden="0" w:uiPriority="66" w:unhideWhenUsed="0"/>
+    <w:lsdException w:name="Medium Grid 1" w:semiHidden="0" w:uiPriority="67" w:unhideWhenUsed="0"/>
+    <w:lsdException w:name="Medium Grid 2" w:semiHidden="0" w:uiPriority="68" w:unhideWhenUsed="0"/>
+    <w:lsdException w:name="Medium Grid 3" w:semiHidden="0" w:uiPriority="69" w:unhideWhenUsed="0"/>
+    <w:lsdException w:name="Dark List" w:semiHidden="0" w:uiPriority="70" w:unhideWhenUsed="0"/>
+    <w:lsdException w:name="Colorful Shading" w:semiHidden="0" w:uiPriority="71" w:unhideWhenUsed="0"/>
+    <w:lsdException w:name="Colorful List" w:semiHidden="0" w:uiPriority="72" w:unhideWhenUsed="0"/>
+    <w:lsdException w:name="Colorful Grid" w:semiHidden="0" w:uiPriority="73" w:unhideWhenUsed="0"/>
+    <w:lsdException w:name="Light Shading Accent 1" w:semiHidden="0" w:uiPriority="60" w:unhideWhenUsed="0"/>
+    <w:lsdException w:name="Light List Accent 1" w:semiHidden="0" w:uiPriority="61" w:unhideWhenUsed="0"/>
+    <w:lsdException w:name="Light Grid Accent 1" w:semiHidden="0" w:uiPriority="62" w:unhideWhenUsed="0"/>
+    <w:lsdException w:name="Medium Shading 1 Accent 1" w:semiHidden="0" w:uiPriority="63" w:unhideWhenUsed="0"/>
+    <w:lsdException w:name="Medium Shading 2 Accent 1" w:semiHidden="0" w:uiPriority="64" w:unhideWhenUsed="0"/>
+    <w:lsdException w:name="Medium List 1 Accent 1" w:semiHidden="0" w:uiPriority="65" w:unhideWhenUsed="0"/>
+    <w:lsdException w:name="Revision" w:unhideWhenUsed="0"/>
+    <w:lsdException w:name="List Paragraph" w:semiHidden="0" w:uiPriority="34" w:unhideWhenUsed="0" w:qFormat="1"/>
+    <w:lsdException w:name="Quote" w:semiHidden="0" w:uiPriority="29" w:unhideWhenUsed="0" w:qFormat="1"/>
+    <w:lsdException w:name="Intense Quote" w:semiHidden="0" w:uiPriority="30" w:unhideWhenUsed="0" w:qFormat="1"/>
+    <w:lsdException w:name="Medium List 2 Accent 1" w:semiHidden="0" w:uiPriority="66" w:unhideWhenUsed="0"/>
+    <w:lsdException w:name="Medium Grid 1 Accent 1" w:semiHidden="0" w:uiPriority="67" w:unhideWhenUsed="0"/>
+    <w:lsdException w:name="Medium Grid 2 Accent 1" w:semiHidden="0" w:uiPriority="68" w:unhideWhenUsed="0"/>
+    <w:lsdException w:name="Medium Grid 3 Accent 1" w:semiHidden="0" w:uiPriority="69" w:unhideWhenUsed="0"/>
+    <w:lsdException w:name="Dark List Accent 1" w:semiHidden="0" w:uiPriority="70" w:unhideWhenUsed="0"/>
+    <w:lsdException w:name="Colorful Shading Accent 1" w:semiHidden="0" w:uiPriority="71" w:unhideWhenUsed="0"/>
+    <w:lsdException w:name="Colorful List Accent 1" w:semiHidden="0" w:uiPriority="72" w:unhideWhenUsed="0"/>
+    <w:lsdException w:name="Colorful Grid Accent 1" w:semiHidden="0" w:uiPriority="73" w:unhideWhenUsed="0"/>
+    <w:lsdException w:name="Light Shading Accent 2" w:semiHidden="0" w:uiPriority="60" w:unhideWhenUsed="0"/>
+    <w:lsdException w:name="Light List Accent 2" w:semiHidden="0" w:uiPriority="61" w:unhideWhenUsed="0"/>
+    <w:lsdException w:name="Light Grid Accent 2" w:semiHidden="0" w:uiPriority="62" w:unhideWhenUsed="0"/>
+    <w:lsdException w:name="Medium Shading 1 Accent 2" w:semiHidden="0" w:uiPriority="63" w:unhideWhenUsed="0"/>
+    <w:lsdException w:name="Medium Shading 2 Accent 2" w:semiHidden="0" w:uiPriority="64" w:unhideWhenUsed="0"/>
+    <w:lsdException w:name="Medium List 1 Accent 2" w:semiHidden="0" w:uiPriority="65" w:unhideWhenUsed="0"/>
+    <w:lsdException w:name="Medium List 2 Accent 2" w:semiHidden="0" w:uiPriority="66" w:unhideWhenUsed="0"/>
+    <w:lsdException w:name="Medium Grid 1 Accent 2" w:semiHidden="0" w:uiPriority="67" w:unhideWhenUsed="0"/>
+    <w:lsdException w:name="Medium Grid 2 Accent 2" w:semiHidden="0" w:uiPriority="68" w:unhideWhenUsed="0"/>
+    <w:lsdException w:name="Medium Grid 3 Accent 2" w:semiHidden="0" w:uiPriority="69" w:unhideWhenUsed="0"/>
+    <w:lsdException w:name="Dark List Accent 2" w:semiHidden="0" w:uiPriority="70" w:unhideWhenUsed="0"/>
+    <w:lsdException w:name="Colorful Shading Accent 2" w:semiHidden="0" w:uiPriority="71" w:unhideWhenUsed="0"/>
+    <w:lsdException w:name="Colorful List Accent 2" w:semiHidden="0" w:uiPriority="72" w:unhideWhenUsed="0"/>
+    <w:lsdException w:name="Colorful Grid Accent 2" w:semiHidden="0" w:uiPriority="73" w:unhideWhenUsed="0"/>
+    <w:lsdException w:name="Light Shading Accent 3" w:semiHidden="0" w:uiPriority="60" w:unhideWhenUsed="0"/>
+    <w:lsdException w:name="Light List Accent 3" w:semiHidden="0" w:uiPriority="61" w:unhideWhenUsed="0"/>
+    <w:lsdException w:name="Light Grid Accent 3" w:semiHidden="0" w:uiPriority="62" w:unhideWhenUsed="0"/>
+    <w:lsdException w:name="Medium Shading 1 Accent 3" w:semiHidden="0" w:uiPriority="63" w:unhideWhenUsed="0"/>
+    <w:lsdException w:name="Medium Shading 2 Accent 3" w:semiHidden="0" w:uiPriority="64" w:unhideWhenUsed="0"/>
+    <w:lsdException w:name="Medium List 1 Accent 3" w:semiHidden="0" w:uiPriority="65" w:unhideWhenUsed="0"/>
+    <w:lsdException w:name="Medium List 2 Accent 3" w:semiHidden="0" w:uiPriority="66" w:unhideWhenUsed="0"/>
+    <w:lsdException w:name="Medium Grid 1 Accent 3" w:semiHidden="0" w:uiPriority="67" w:unhideWhenUsed="0"/>
+    <w:lsdException w:name="Medium Grid 2 Accent 3" w:semiHidden="0" w:uiPriority="68" w:unhideWhenUsed="0"/>
+    <w:lsdException w:name="Medium Grid 3 Accent 3" w:semiHidden="0" w:uiPriority="69" w:unhideWhenUsed="0"/>
+    <w:lsdException w:name="Dark List Accent 3" w:semiHidden="0" w:uiPriority="70" w:unhideWhenUsed="0"/>
+    <w:lsdException w:name="Colorful Shading Accent 3" w:semiHidden="0" w:uiPriority="71" w:unhideWhenUsed="0"/>
+    <w:lsdException w:name="Colorful List Accent 3" w:semiHidden="0" w:uiPriority="72" w:unhideWhenUsed="0"/>
+    <w:lsdException w:name="Colorful Grid Accent 3" w:semiHidden="0" w:uiPriority="73" w:unhideWhenUsed="0"/>
+    <w:lsdException w:name="Light Shading Accent 4" w:semiHidden="0" w:uiPriority="60" w:unhideWhenUsed="0"/>
+    <w:lsdException w:name="Light List Accent 4" w:semiHidden="0" w:uiPriority="61" w:unhideWhenUsed="0"/>
+    <w:lsdException w:name="Light Grid Accent 4" w:semiHidden="0" w:uiPriority="62" w:unhideWhenUsed="0"/>
+    <w:lsdException w:name="Medium Shading 1 Accent 4" w:semiHidden="0" w:uiPriority="63" w:unhideWhenUsed="0"/>
+    <w:lsdException w:name="Medium Shading 2 Accent 4" w:semiHidden="0" w:uiPriority="64" w:unhideWhenUsed="0"/>
+    <w:lsdException w:name="Medium List 1 Accent 4" w:semiHidden="0" w:uiPriority="65" w:unhideWhenUsed="0"/>
+    <w:lsdException w:name="Medium List 2 Accent 4" w:semiHidden="0" w:uiPriority="66" w:unhideWhenUsed="0"/>
+    <w:lsdException w:name="Medium Grid 1 Accent 4" w:semiHidden="0" w:uiPriority="67" w:unhideWhenUsed="0"/>
+    <w:lsdException w:name="Medium Grid 2 Accent 4" w:semiHidden="0" w:uiPriority="68" w:unhideWhenUsed="0"/>
+    <w:lsdException w:name="Medium Grid 3 Accent 4" w:semiHidden="0" w:uiPriority="69" w:unhideWhenUsed="0"/>
+    <w:lsdException w:name="Dark List Accent 4" w:semiHidden="0" w:uiPriority="70" w:unhideWhenUsed="0"/>
+    <w:lsdException w:name="Colorful Shading Accent 4" w:semiHidden="0" w:uiPriority="71" w:unhideWhenUsed="0"/>
+    <w:lsdException w:name="Colorful List Accent 4" w:semiHidden="0" w:uiPriority="72" w:unhideWhenUsed="0"/>
+    <w:lsdException w:name="Colorful Grid Accent 4" w:semiHidden="0" w:uiPriority="73" w:unhideWhenUsed="0"/>
+    <w:lsdException w:name="Light Shading Accent 5" w:semiHidden="0" w:uiPriority="60" w:unhideWhenUsed="0"/>
+    <w:lsdException w:name="Light List Accent 5" w:semiHidden="0" w:uiPriority="61" w:unhideWhenUsed="0"/>
+    <w:lsdException w:name="Light Grid Accent 5" w:semiHidden="0" w:uiPriority="62" w:unhideWhenUsed="0"/>
+    <w:lsdException w:name="Medium Shading 1 Accent 5" w:semiHidden="0" w:uiPriority="63" w:unhideWhenUsed="0"/>
+    <w:lsdException w:name="Medium Shading 2 Accent 5" w:semiHidden="0" w:uiPriority="64" w:unhideWhenUsed="0"/>
+    <w:lsdException w:name="Medium List 1 Accent 5" w:semiHidden="0" w:uiPriority="65" w:unhideWhenUsed="0"/>
+    <w:lsdException w:name="Medium List 2 Accent 5" w:semiHidden="0" w:uiPriority="66" w:unhideWhenUsed="0"/>
+    <w:lsdException w:name="Medium Grid 1 Accent 5" w:semiHidden="0" w:uiPriority="67" w:unhideWhenUsed="0"/>
+    <w:lsdException w:name="Medium Grid 2 Accent 5" w:semiHidden="0" w:uiPriority="68" w:unhideWhenUsed="0"/>
+    <w:lsdException w:name="Medium Grid 3 Accent 5" w:semiHidden="0" w:uiPriority="69" w:unhideWhenUsed="0"/>
+    <w:lsdException w:name="Dark List Accent 5" w:semiHidden="0" w:uiPriority="70" w:unhideWhenUsed="0"/>
+    <w:lsdException w:name="Colorful Shading Accent 5" w:semiHidden="0" w:uiPriority="71" w:unhideWhenUsed="0"/>
+    <w:lsdException w:name="Colorful List Accent 5" w:semiHidden="0" w:uiPriority="72" w:unhideWhenUsed="0"/>
+    <w:lsdException w:name="Colorful Grid Accent 5" w:semiHidden="0" w:uiPriority="73" w:unhideWhenUsed="0"/>
+    <w:lsdException w:name="Light Shading Accent 6" w:semiHidden="0" w:uiPriority="60" w:unhideWhenUsed="0"/>
+    <w:lsdException w:name="Light List Accent 6" w:semiHidden="0" w:uiPriority="61" w:unhideWhenUsed="0"/>
+    <w:lsdException w:name="Light Grid Accent 6" w:semiHidden="0" w:uiPriority="62" w:unhideWhenUsed="0"/>
+    <w:lsdException w:name="Medium Shading 1 Accent 6" w:semiHidden="0" w:uiPriority="63" w:unhideWhenUsed="0"/>
+    <w:lsdException w:name="Medium Shading 2 Accent 6" w:semiHidden="0" w:uiPriority="64" w:unhideWhenUsed="0"/>
+    <w:lsdException w:name="Medium List 1 Accent 6" w:semiHidden="0" w:uiPriority="65" w:unhideWhenUsed="0"/>
+    <w:lsdException w:name="Medium List 2 Accent 6" w:semiHidden="0" w:uiPriority="66" w:unhideWhenUsed="0"/>
+    <w:lsdException w:name="Medium Grid 1 Accent 6" w:semiHidden="0" w:uiPriority="67" w:unhideWhenUsed="0"/>
+    <w:lsdException w:name="Medium Grid 2 Accent 6" w:semiHidden="0" w:uiPriority="68" w:unhideWhenUsed="0"/>
+    <w:lsdException w:name="Medium Grid 3 Accent 6" w:semiHidden="0" w:uiPriority="69" w:unhideWhenUsed="0"/>
+    <w:lsdException w:name="Dark List Accent 6" w:semiHidden="0" w:uiPriority="70" w:unhideWhenUsed="0"/>
+    <w:lsdException w:name="Colorful Shading Accent 6" w:semiHidden="0" w:uiPriority="71" w:unhideWhenUsed="0"/>
+    <w:lsdException w:name="Colorful List Accent 6" w:semiHidden="0" w:uiPriority="72" w:unhideWhenUsed="0"/>
+    <w:lsdException w:name="Colorful Grid Accent 6" w:semiHidden="0" w:uiPriority="73" w:unhideWhenUsed="0"/>
+    <w:lsdException w:name="Subtle Emphasis" w:semiHidden="0" w:uiPriority="19" w:unhideWhenUsed="0" w:qFormat="1"/>
+    <w:lsdException w:name="Intense Emphasis" w:semiHidden="0" w:uiPriority="21" w:unhideWhenUsed="0" w:qFormat="1"/>
+    <w:lsdException w:name="Subtle Reference" w:semiHidden="0" w:uiPriority="31" w:unhideWhenUsed="0" w:qFormat="1"/>
+    <w:lsdException w:name="Intense Reference" w:semiHidden="0" w:uiPriority="32" w:unhideWhenUsed="0" w:qFormat="1"/>
+    <w:lsdException w:name="Book Title" w:semiHidden="0" w:uiPriority="33" w:unhideWhenUsed="0" w:qFormat="1"/>
+    <w:lsdException w:name="Bibliography" w:uiPriority="37"/>
+    <w:lsdException w:name="TOC Heading" w:uiPriority="39" w:qFormat="1"/>
   </w:latentStyles>
   <w:style w:type="paragraph" w:default="1" w:styleId="Normal">
     <w:name w:val="Normal"/>
@@ -1402,11 +1480,11 @@
       <w:lang w:val="da-DK"/>
     </w:rPr>
   </w:style>
-  <w:style w:type="paragraph" w:styleId="Heading1">
+  <w:style w:type="paragraph" w:styleId="Overskrift1">
     <w:name w:val="heading 1"/>
     <w:basedOn w:val="Normal"/>
     <w:next w:val="Normal"/>
-    <w:link w:val="Heading1Char"/>
+    <w:link w:val="Overskrift1Tegn"/>
     <w:uiPriority w:val="9"/>
     <w:qFormat/>
     <w:rsid w:val="00553C8D"/>
@@ -1425,11 +1503,11 @@
       <w:szCs w:val="28"/>
     </w:rPr>
   </w:style>
-  <w:style w:type="paragraph" w:styleId="Heading2">
+  <w:style w:type="paragraph" w:styleId="Overskrift2">
     <w:name w:val="heading 2"/>
     <w:basedOn w:val="Normal"/>
     <w:next w:val="Normal"/>
-    <w:link w:val="Heading2Char"/>
+    <w:link w:val="Overskrift2Tegn"/>
     <w:uiPriority w:val="9"/>
     <w:unhideWhenUsed/>
     <w:qFormat/>
@@ -1447,11 +1525,11 @@
       <w:szCs w:val="26"/>
     </w:rPr>
   </w:style>
-  <w:style w:type="paragraph" w:styleId="Heading3">
+  <w:style w:type="paragraph" w:styleId="Overskrift3">
     <w:name w:val="heading 3"/>
     <w:basedOn w:val="Normal"/>
     <w:next w:val="Normal"/>
-    <w:link w:val="Heading3Char"/>
+    <w:link w:val="Overskrift3Tegn"/>
     <w:uiPriority w:val="9"/>
     <w:unhideWhenUsed/>
     <w:qFormat/>
@@ -1469,13 +1547,13 @@
       <w:szCs w:val="24"/>
     </w:rPr>
   </w:style>
-  <w:style w:type="character" w:default="1" w:styleId="DefaultParagraphFont">
+  <w:style w:type="character" w:default="1" w:styleId="Standardskrifttypeiafsnit">
     <w:name w:val="Default Paragraph Font"/>
     <w:uiPriority w:val="1"/>
     <w:semiHidden/>
     <w:unhideWhenUsed/>
   </w:style>
-  <w:style w:type="table" w:default="1" w:styleId="TableNormal">
+  <w:style w:type="table" w:default="1" w:styleId="Tabel-Normal">
     <w:name w:val="Normal Table"/>
     <w:uiPriority w:val="99"/>
     <w:semiHidden/>
@@ -1490,16 +1568,16 @@
       </w:tblCellMar>
     </w:tblPr>
   </w:style>
-  <w:style w:type="numbering" w:default="1" w:styleId="NoList">
+  <w:style w:type="numbering" w:default="1" w:styleId="Ingenoversigt">
     <w:name w:val="No List"/>
     <w:uiPriority w:val="99"/>
     <w:semiHidden/>
     <w:unhideWhenUsed/>
   </w:style>
-  <w:style w:type="character" w:customStyle="1" w:styleId="Heading1Char">
-    <w:name w:val="Heading 1 Char"/>
-    <w:basedOn w:val="DefaultParagraphFont"/>
-    <w:link w:val="Heading1"/>
+  <w:style w:type="character" w:customStyle="1" w:styleId="Overskrift1Tegn">
+    <w:name w:val="Overskrift 1 Tegn"/>
+    <w:basedOn w:val="Standardskrifttypeiafsnit"/>
+    <w:link w:val="Overskrift1"/>
     <w:uiPriority w:val="9"/>
     <w:rsid w:val="00553C8D"/>
     <w:rPr>
@@ -1512,10 +1590,10 @@
       <w:lang w:val="da-DK"/>
     </w:rPr>
   </w:style>
-  <w:style w:type="character" w:customStyle="1" w:styleId="Heading2Char">
-    <w:name w:val="Heading 2 Char"/>
-    <w:basedOn w:val="DefaultParagraphFont"/>
-    <w:link w:val="Heading2"/>
+  <w:style w:type="character" w:customStyle="1" w:styleId="Overskrift2Tegn">
+    <w:name w:val="Overskrift 2 Tegn"/>
+    <w:basedOn w:val="Standardskrifttypeiafsnit"/>
+    <w:link w:val="Overskrift2"/>
     <w:uiPriority w:val="9"/>
     <w:rsid w:val="00553C8D"/>
     <w:rPr>
@@ -1526,10 +1604,10 @@
       <w:lang w:val="da-DK"/>
     </w:rPr>
   </w:style>
-  <w:style w:type="character" w:customStyle="1" w:styleId="Heading3Char">
-    <w:name w:val="Heading 3 Char"/>
-    <w:basedOn w:val="DefaultParagraphFont"/>
-    <w:link w:val="Heading3"/>
+  <w:style w:type="character" w:customStyle="1" w:styleId="Overskrift3Tegn">
+    <w:name w:val="Overskrift 3 Tegn"/>
+    <w:basedOn w:val="Standardskrifttypeiafsnit"/>
+    <w:link w:val="Overskrift3"/>
     <w:uiPriority w:val="9"/>
     <w:rsid w:val="00553C8D"/>
     <w:rPr>
@@ -1540,7 +1618,323 @@
       <w:lang w:val="da-DK"/>
     </w:rPr>
   </w:style>
-  <w:style w:type="paragraph" w:styleId="ListParagraph">
+  <w:style w:type="paragraph" w:styleId="Listeafsnit">
+    <w:name w:val="List Paragraph"/>
+    <w:basedOn w:val="Normal"/>
+    <w:uiPriority w:val="34"/>
+    <w:qFormat/>
+    <w:rsid w:val="00553C8D"/>
+    <w:pPr>
+      <w:ind w:left="720"/>
+      <w:contextualSpacing/>
+    </w:pPr>
+  </w:style>
+</w:styles>
+</file>
+
+<file path=word/stylesWithEffects.xml><?xml version="1.0" encoding="utf-8"?>
+<w:styles xmlns:wpc="http://schemas.microsoft.com/office/word/2010/wordprocessingCanvas" xmlns:mc="http://schemas.openxmlformats.org/markup-compatibility/2006" xmlns:o="urn:schemas-microsoft-com:office:office" xmlns:r="http://schemas.openxmlformats.org/officeDocument/2006/relationships" xmlns:m="http://schemas.openxmlformats.org/officeDocument/2006/math" xmlns:v="urn:schemas-microsoft-com:vml" xmlns:wp14="http://schemas.microsoft.com/office/word/2010/wordprocessingDrawing" xmlns:wp="http://schemas.openxmlformats.org/drawingml/2006/wordprocessingDrawing" xmlns:w10="urn:schemas-microsoft-com:office:word" xmlns:w="http://schemas.openxmlformats.org/wordprocessingml/2006/main" xmlns:w14="http://schemas.microsoft.com/office/word/2010/wordml" xmlns:wpg="http://schemas.microsoft.com/office/word/2010/wordprocessingGroup" xmlns:wpi="http://schemas.microsoft.com/office/word/2010/wordprocessingInk" xmlns:wne="http://schemas.microsoft.com/office/word/2006/wordml" xmlns:wps="http://schemas.microsoft.com/office/word/2010/wordprocessingShape" mc:Ignorable="w14 wp14">
+  <w:docDefaults>
+    <w:rPrDefault>
+      <w:rPr>
+        <w:rFonts w:asciiTheme="minorHAnsi" w:eastAsiaTheme="minorHAnsi" w:hAnsiTheme="minorHAnsi" w:cstheme="minorBidi"/>
+        <w:sz w:val="22"/>
+        <w:szCs w:val="22"/>
+        <w:lang w:val="en-US" w:eastAsia="en-US" w:bidi="ar-SA"/>
+      </w:rPr>
+    </w:rPrDefault>
+    <w:pPrDefault>
+      <w:pPr>
+        <w:spacing w:after="160" w:line="259" w:lineRule="auto"/>
+      </w:pPr>
+    </w:pPrDefault>
+  </w:docDefaults>
+  <w:latentStyles w:defLockedState="0" w:defUIPriority="99" w:defSemiHidden="1" w:defUnhideWhenUsed="1" w:defQFormat="0" w:count="267">
+    <w:lsdException w:name="Normal" w:semiHidden="0" w:uiPriority="0" w:unhideWhenUsed="0" w:qFormat="1"/>
+    <w:lsdException w:name="heading 1" w:semiHidden="0" w:uiPriority="9" w:unhideWhenUsed="0" w:qFormat="1"/>
+    <w:lsdException w:name="heading 2" w:uiPriority="9" w:qFormat="1"/>
+    <w:lsdException w:name="heading 3" w:uiPriority="9" w:qFormat="1"/>
+    <w:lsdException w:name="heading 4" w:uiPriority="9" w:qFormat="1"/>
+    <w:lsdException w:name="heading 5" w:uiPriority="9" w:qFormat="1"/>
+    <w:lsdException w:name="heading 6" w:uiPriority="9" w:qFormat="1"/>
+    <w:lsdException w:name="heading 7" w:uiPriority="9" w:qFormat="1"/>
+    <w:lsdException w:name="heading 8" w:uiPriority="9" w:qFormat="1"/>
+    <w:lsdException w:name="heading 9" w:uiPriority="9" w:qFormat="1"/>
+    <w:lsdException w:name="toc 1" w:uiPriority="39"/>
+    <w:lsdException w:name="toc 2" w:uiPriority="39"/>
+    <w:lsdException w:name="toc 3" w:uiPriority="39"/>
+    <w:lsdException w:name="toc 4" w:uiPriority="39"/>
+    <w:lsdException w:name="toc 5" w:uiPriority="39"/>
+    <w:lsdException w:name="toc 6" w:uiPriority="39"/>
+    <w:lsdException w:name="toc 7" w:uiPriority="39"/>
+    <w:lsdException w:name="toc 8" w:uiPriority="39"/>
+    <w:lsdException w:name="toc 9" w:uiPriority="39"/>
+    <w:lsdException w:name="caption" w:uiPriority="35" w:qFormat="1"/>
+    <w:lsdException w:name="Title" w:semiHidden="0" w:uiPriority="10" w:unhideWhenUsed="0" w:qFormat="1"/>
+    <w:lsdException w:name="Default Paragraph Font" w:uiPriority="1"/>
+    <w:lsdException w:name="Subtitle" w:semiHidden="0" w:uiPriority="11" w:unhideWhenUsed="0" w:qFormat="1"/>
+    <w:lsdException w:name="Strong" w:semiHidden="0" w:uiPriority="22" w:unhideWhenUsed="0" w:qFormat="1"/>
+    <w:lsdException w:name="Emphasis" w:semiHidden="0" w:uiPriority="20" w:unhideWhenUsed="0" w:qFormat="1"/>
+    <w:lsdException w:name="Table Grid" w:semiHidden="0" w:uiPriority="39" w:unhideWhenUsed="0"/>
+    <w:lsdException w:name="Placeholder Text" w:unhideWhenUsed="0"/>
+    <w:lsdException w:name="No Spacing" w:semiHidden="0" w:uiPriority="1" w:unhideWhenUsed="0" w:qFormat="1"/>
+    <w:lsdException w:name="Light Shading" w:semiHidden="0" w:uiPriority="60" w:unhideWhenUsed="0"/>
+    <w:lsdException w:name="Light List" w:semiHidden="0" w:uiPriority="61" w:unhideWhenUsed="0"/>
+    <w:lsdException w:name="Light Grid" w:semiHidden="0" w:uiPriority="62" w:unhideWhenUsed="0"/>
+    <w:lsdException w:name="Medium Shading 1" w:semiHidden="0" w:uiPriority="63" w:unhideWhenUsed="0"/>
+    <w:lsdException w:name="Medium Shading 2" w:semiHidden="0" w:uiPriority="64" w:unhideWhenUsed="0"/>
+    <w:lsdException w:name="Medium List 1" w:semiHidden="0" w:uiPriority="65" w:unhideWhenUsed="0"/>
+    <w:lsdException w:name="Medium List 2" w:semiHidden="0" w:uiPriority="66" w:unhideWhenUsed="0"/>
+    <w:lsdException w:name="Medium Grid 1" w:semiHidden="0" w:uiPriority="67" w:unhideWhenUsed="0"/>
+    <w:lsdException w:name="Medium Grid 2" w:semiHidden="0" w:uiPriority="68" w:unhideWhenUsed="0"/>
+    <w:lsdException w:name="Medium Grid 3" w:semiHidden="0" w:uiPriority="69" w:unhideWhenUsed="0"/>
+    <w:lsdException w:name="Dark List" w:semiHidden="0" w:uiPriority="70" w:unhideWhenUsed="0"/>
+    <w:lsdException w:name="Colorful Shading" w:semiHidden="0" w:uiPriority="71" w:unhideWhenUsed="0"/>
+    <w:lsdException w:name="Colorful List" w:semiHidden="0" w:uiPriority="72" w:unhideWhenUsed="0"/>
+    <w:lsdException w:name="Colorful Grid" w:semiHidden="0" w:uiPriority="73" w:unhideWhenUsed="0"/>
+    <w:lsdException w:name="Light Shading Accent 1" w:semiHidden="0" w:uiPriority="60" w:unhideWhenUsed="0"/>
+    <w:lsdException w:name="Light List Accent 1" w:semiHidden="0" w:uiPriority="61" w:unhideWhenUsed="0"/>
+    <w:lsdException w:name="Light Grid Accent 1" w:semiHidden="0" w:uiPriority="62" w:unhideWhenUsed="0"/>
+    <w:lsdException w:name="Medium Shading 1 Accent 1" w:semiHidden="0" w:uiPriority="63" w:unhideWhenUsed="0"/>
+    <w:lsdException w:name="Medium Shading 2 Accent 1" w:semiHidden="0" w:uiPriority="64" w:unhideWhenUsed="0"/>
+    <w:lsdException w:name="Medium List 1 Accent 1" w:semiHidden="0" w:uiPriority="65" w:unhideWhenUsed="0"/>
+    <w:lsdException w:name="Revision" w:unhideWhenUsed="0"/>
+    <w:lsdException w:name="List Paragraph" w:semiHidden="0" w:uiPriority="34" w:unhideWhenUsed="0" w:qFormat="1"/>
+    <w:lsdException w:name="Quote" w:semiHidden="0" w:uiPriority="29" w:unhideWhenUsed="0" w:qFormat="1"/>
+    <w:lsdException w:name="Intense Quote" w:semiHidden="0" w:uiPriority="30" w:unhideWhenUsed="0" w:qFormat="1"/>
+    <w:lsdException w:name="Medium List 2 Accent 1" w:semiHidden="0" w:uiPriority="66" w:unhideWhenUsed="0"/>
+    <w:lsdException w:name="Medium Grid 1 Accent 1" w:semiHidden="0" w:uiPriority="67" w:unhideWhenUsed="0"/>
+    <w:lsdException w:name="Medium Grid 2 Accent 1" w:semiHidden="0" w:uiPriority="68" w:unhideWhenUsed="0"/>
+    <w:lsdException w:name="Medium Grid 3 Accent 1" w:semiHidden="0" w:uiPriority="69" w:unhideWhenUsed="0"/>
+    <w:lsdException w:name="Dark List Accent 1" w:semiHidden="0" w:uiPriority="70" w:unhideWhenUsed="0"/>
+    <w:lsdException w:name="Colorful Shading Accent 1" w:semiHidden="0" w:uiPriority="71" w:unhideWhenUsed="0"/>
+    <w:lsdException w:name="Colorful List Accent 1" w:semiHidden="0" w:uiPriority="72" w:unhideWhenUsed="0"/>
+    <w:lsdException w:name="Colorful Grid Accent 1" w:semiHidden="0" w:uiPriority="73" w:unhideWhenUsed="0"/>
+    <w:lsdException w:name="Light Shading Accent 2" w:semiHidden="0" w:uiPriority="60" w:unhideWhenUsed="0"/>
+    <w:lsdException w:name="Light List Accent 2" w:semiHidden="0" w:uiPriority="61" w:unhideWhenUsed="0"/>
+    <w:lsdException w:name="Light Grid Accent 2" w:semiHidden="0" w:uiPriority="62" w:unhideWhenUsed="0"/>
+    <w:lsdException w:name="Medium Shading 1 Accent 2" w:semiHidden="0" w:uiPriority="63" w:unhideWhenUsed="0"/>
+    <w:lsdException w:name="Medium Shading 2 Accent 2" w:semiHidden="0" w:uiPriority="64" w:unhideWhenUsed="0"/>
+    <w:lsdException w:name="Medium List 1 Accent 2" w:semiHidden="0" w:uiPriority="65" w:unhideWhenUsed="0"/>
+    <w:lsdException w:name="Medium List 2 Accent 2" w:semiHidden="0" w:uiPriority="66" w:unhideWhenUsed="0"/>
+    <w:lsdException w:name="Medium Grid 1 Accent 2" w:semiHidden="0" w:uiPriority="67" w:unhideWhenUsed="0"/>
+    <w:lsdException w:name="Medium Grid 2 Accent 2" w:semiHidden="0" w:uiPriority="68" w:unhideWhenUsed="0"/>
+    <w:lsdException w:name="Medium Grid 3 Accent 2" w:semiHidden="0" w:uiPriority="69" w:unhideWhenUsed="0"/>
+    <w:lsdException w:name="Dark List Accent 2" w:semiHidden="0" w:uiPriority="70" w:unhideWhenUsed="0"/>
+    <w:lsdException w:name="Colorful Shading Accent 2" w:semiHidden="0" w:uiPriority="71" w:unhideWhenUsed="0"/>
+    <w:lsdException w:name="Colorful List Accent 2" w:semiHidden="0" w:uiPriority="72" w:unhideWhenUsed="0"/>
+    <w:lsdException w:name="Colorful Grid Accent 2" w:semiHidden="0" w:uiPriority="73" w:unhideWhenUsed="0"/>
+    <w:lsdException w:name="Light Shading Accent 3" w:semiHidden="0" w:uiPriority="60" w:unhideWhenUsed="0"/>
+    <w:lsdException w:name="Light List Accent 3" w:semiHidden="0" w:uiPriority="61" w:unhideWhenUsed="0"/>
+    <w:lsdException w:name="Light Grid Accent 3" w:semiHidden="0" w:uiPriority="62" w:unhideWhenUsed="0"/>
+    <w:lsdException w:name="Medium Shading 1 Accent 3" w:semiHidden="0" w:uiPriority="63" w:unhideWhenUsed="0"/>
+    <w:lsdException w:name="Medium Shading 2 Accent 3" w:semiHidden="0" w:uiPriority="64" w:unhideWhenUsed="0"/>
+    <w:lsdException w:name="Medium List 1 Accent 3" w:semiHidden="0" w:uiPriority="65" w:unhideWhenUsed="0"/>
+    <w:lsdException w:name="Medium List 2 Accent 3" w:semiHidden="0" w:uiPriority="66" w:unhideWhenUsed="0"/>
+    <w:lsdException w:name="Medium Grid 1 Accent 3" w:semiHidden="0" w:uiPriority="67" w:unhideWhenUsed="0"/>
+    <w:lsdException w:name="Medium Grid 2 Accent 3" w:semiHidden="0" w:uiPriority="68" w:unhideWhenUsed="0"/>
+    <w:lsdException w:name="Medium Grid 3 Accent 3" w:semiHidden="0" w:uiPriority="69" w:unhideWhenUsed="0"/>
+    <w:lsdException w:name="Dark List Accent 3" w:semiHidden="0" w:uiPriority="70" w:unhideWhenUsed="0"/>
+    <w:lsdException w:name="Colorful Shading Accent 3" w:semiHidden="0" w:uiPriority="71" w:unhideWhenUsed="0"/>
+    <w:lsdException w:name="Colorful List Accent 3" w:semiHidden="0" w:uiPriority="72" w:unhideWhenUsed="0"/>
+    <w:lsdException w:name="Colorful Grid Accent 3" w:semiHidden="0" w:uiPriority="73" w:unhideWhenUsed="0"/>
+    <w:lsdException w:name="Light Shading Accent 4" w:semiHidden="0" w:uiPriority="60" w:unhideWhenUsed="0"/>
+    <w:lsdException w:name="Light List Accent 4" w:semiHidden="0" w:uiPriority="61" w:unhideWhenUsed="0"/>
+    <w:lsdException w:name="Light Grid Accent 4" w:semiHidden="0" w:uiPriority="62" w:unhideWhenUsed="0"/>
+    <w:lsdException w:name="Medium Shading 1 Accent 4" w:semiHidden="0" w:uiPriority="63" w:unhideWhenUsed="0"/>
+    <w:lsdException w:name="Medium Shading 2 Accent 4" w:semiHidden="0" w:uiPriority="64" w:unhideWhenUsed="0"/>
+    <w:lsdException w:name="Medium List 1 Accent 4" w:semiHidden="0" w:uiPriority="65" w:unhideWhenUsed="0"/>
+    <w:lsdException w:name="Medium List 2 Accent 4" w:semiHidden="0" w:uiPriority="66" w:unhideWhenUsed="0"/>
+    <w:lsdException w:name="Medium Grid 1 Accent 4" w:semiHidden="0" w:uiPriority="67" w:unhideWhenUsed="0"/>
+    <w:lsdException w:name="Medium Grid 2 Accent 4" w:semiHidden="0" w:uiPriority="68" w:unhideWhenUsed="0"/>
+    <w:lsdException w:name="Medium Grid 3 Accent 4" w:semiHidden="0" w:uiPriority="69" w:unhideWhenUsed="0"/>
+    <w:lsdException w:name="Dark List Accent 4" w:semiHidden="0" w:uiPriority="70" w:unhideWhenUsed="0"/>
+    <w:lsdException w:name="Colorful Shading Accent 4" w:semiHidden="0" w:uiPriority="71" w:unhideWhenUsed="0"/>
+    <w:lsdException w:name="Colorful List Accent 4" w:semiHidden="0" w:uiPriority="72" w:unhideWhenUsed="0"/>
+    <w:lsdException w:name="Colorful Grid Accent 4" w:semiHidden="0" w:uiPriority="73" w:unhideWhenUsed="0"/>
+    <w:lsdException w:name="Light Shading Accent 5" w:semiHidden="0" w:uiPriority="60" w:unhideWhenUsed="0"/>
+    <w:lsdException w:name="Light List Accent 5" w:semiHidden="0" w:uiPriority="61" w:unhideWhenUsed="0"/>
+    <w:lsdException w:name="Light Grid Accent 5" w:semiHidden="0" w:uiPriority="62" w:unhideWhenUsed="0"/>
+    <w:lsdException w:name="Medium Shading 1 Accent 5" w:semiHidden="0" w:uiPriority="63" w:unhideWhenUsed="0"/>
+    <w:lsdException w:name="Medium Shading 2 Accent 5" w:semiHidden="0" w:uiPriority="64" w:unhideWhenUsed="0"/>
+    <w:lsdException w:name="Medium List 1 Accent 5" w:semiHidden="0" w:uiPriority="65" w:unhideWhenUsed="0"/>
+    <w:lsdException w:name="Medium List 2 Accent 5" w:semiHidden="0" w:uiPriority="66" w:unhideWhenUsed="0"/>
+    <w:lsdException w:name="Medium Grid 1 Accent 5" w:semiHidden="0" w:uiPriority="67" w:unhideWhenUsed="0"/>
+    <w:lsdException w:name="Medium Grid 2 Accent 5" w:semiHidden="0" w:uiPriority="68" w:unhideWhenUsed="0"/>
+    <w:lsdException w:name="Medium Grid 3 Accent 5" w:semiHidden="0" w:uiPriority="69" w:unhideWhenUsed="0"/>
+    <w:lsdException w:name="Dark List Accent 5" w:semiHidden="0" w:uiPriority="70" w:unhideWhenUsed="0"/>
+    <w:lsdException w:name="Colorful Shading Accent 5" w:semiHidden="0" w:uiPriority="71" w:unhideWhenUsed="0"/>
+    <w:lsdException w:name="Colorful List Accent 5" w:semiHidden="0" w:uiPriority="72" w:unhideWhenUsed="0"/>
+    <w:lsdException w:name="Colorful Grid Accent 5" w:semiHidden="0" w:uiPriority="73" w:unhideWhenUsed="0"/>
+    <w:lsdException w:name="Light Shading Accent 6" w:semiHidden="0" w:uiPriority="60" w:unhideWhenUsed="0"/>
+    <w:lsdException w:name="Light List Accent 6" w:semiHidden="0" w:uiPriority="61" w:unhideWhenUsed="0"/>
+    <w:lsdException w:name="Light Grid Accent 6" w:semiHidden="0" w:uiPriority="62" w:unhideWhenUsed="0"/>
+    <w:lsdException w:name="Medium Shading 1 Accent 6" w:semiHidden="0" w:uiPriority="63" w:unhideWhenUsed="0"/>
+    <w:lsdException w:name="Medium Shading 2 Accent 6" w:semiHidden="0" w:uiPriority="64" w:unhideWhenUsed="0"/>
+    <w:lsdException w:name="Medium List 1 Accent 6" w:semiHidden="0" w:uiPriority="65" w:unhideWhenUsed="0"/>
+    <w:lsdException w:name="Medium List 2 Accent 6" w:semiHidden="0" w:uiPriority="66" w:unhideWhenUsed="0"/>
+    <w:lsdException w:name="Medium Grid 1 Accent 6" w:semiHidden="0" w:uiPriority="67" w:unhideWhenUsed="0"/>
+    <w:lsdException w:name="Medium Grid 2 Accent 6" w:semiHidden="0" w:uiPriority="68" w:unhideWhenUsed="0"/>
+    <w:lsdException w:name="Medium Grid 3 Accent 6" w:semiHidden="0" w:uiPriority="69" w:unhideWhenUsed="0"/>
+    <w:lsdException w:name="Dark List Accent 6" w:semiHidden="0" w:uiPriority="70" w:unhideWhenUsed="0"/>
+    <w:lsdException w:name="Colorful Shading Accent 6" w:semiHidden="0" w:uiPriority="71" w:unhideWhenUsed="0"/>
+    <w:lsdException w:name="Colorful List Accent 6" w:semiHidden="0" w:uiPriority="72" w:unhideWhenUsed="0"/>
+    <w:lsdException w:name="Colorful Grid Accent 6" w:semiHidden="0" w:uiPriority="73" w:unhideWhenUsed="0"/>
+    <w:lsdException w:name="Subtle Emphasis" w:semiHidden="0" w:uiPriority="19" w:unhideWhenUsed="0" w:qFormat="1"/>
+    <w:lsdException w:name="Intense Emphasis" w:semiHidden="0" w:uiPriority="21" w:unhideWhenUsed="0" w:qFormat="1"/>
+    <w:lsdException w:name="Subtle Reference" w:semiHidden="0" w:uiPriority="31" w:unhideWhenUsed="0" w:qFormat="1"/>
+    <w:lsdException w:name="Intense Reference" w:semiHidden="0" w:uiPriority="32" w:unhideWhenUsed="0" w:qFormat="1"/>
+    <w:lsdException w:name="Book Title" w:semiHidden="0" w:uiPriority="33" w:unhideWhenUsed="0" w:qFormat="1"/>
+    <w:lsdException w:name="Bibliography" w:uiPriority="37"/>
+    <w:lsdException w:name="TOC Heading" w:uiPriority="39" w:qFormat="1"/>
+  </w:latentStyles>
+  <w:style w:type="paragraph" w:default="1" w:styleId="Normal">
+    <w:name w:val="Normal"/>
+    <w:qFormat/>
+    <w:rsid w:val="00553C8D"/>
+    <w:rPr>
+      <w:lang w:val="da-DK"/>
+    </w:rPr>
+  </w:style>
+  <w:style w:type="paragraph" w:styleId="Overskrift1">
+    <w:name w:val="heading 1"/>
+    <w:basedOn w:val="Normal"/>
+    <w:next w:val="Normal"/>
+    <w:link w:val="Overskrift1Tegn"/>
+    <w:uiPriority w:val="9"/>
+    <w:qFormat/>
+    <w:rsid w:val="00553C8D"/>
+    <w:pPr>
+      <w:keepNext/>
+      <w:keepLines/>
+      <w:spacing w:before="480" w:after="0"/>
+      <w:outlineLvl w:val="0"/>
+    </w:pPr>
+    <w:rPr>
+      <w:rFonts w:asciiTheme="majorHAnsi" w:eastAsiaTheme="majorEastAsia" w:hAnsiTheme="majorHAnsi" w:cstheme="majorBidi"/>
+      <w:b/>
+      <w:bCs/>
+      <w:color w:val="2E74B5" w:themeColor="accent1" w:themeShade="BF"/>
+      <w:sz w:val="28"/>
+      <w:szCs w:val="28"/>
+    </w:rPr>
+  </w:style>
+  <w:style w:type="paragraph" w:styleId="Overskrift2">
+    <w:name w:val="heading 2"/>
+    <w:basedOn w:val="Normal"/>
+    <w:next w:val="Normal"/>
+    <w:link w:val="Overskrift2Tegn"/>
+    <w:uiPriority w:val="9"/>
+    <w:unhideWhenUsed/>
+    <w:qFormat/>
+    <w:rsid w:val="00553C8D"/>
+    <w:pPr>
+      <w:keepNext/>
+      <w:keepLines/>
+      <w:spacing w:before="40" w:after="0"/>
+      <w:outlineLvl w:val="1"/>
+    </w:pPr>
+    <w:rPr>
+      <w:rFonts w:asciiTheme="majorHAnsi" w:eastAsiaTheme="majorEastAsia" w:hAnsiTheme="majorHAnsi" w:cstheme="majorBidi"/>
+      <w:color w:val="2E74B5" w:themeColor="accent1" w:themeShade="BF"/>
+      <w:sz w:val="26"/>
+      <w:szCs w:val="26"/>
+    </w:rPr>
+  </w:style>
+  <w:style w:type="paragraph" w:styleId="Overskrift3">
+    <w:name w:val="heading 3"/>
+    <w:basedOn w:val="Normal"/>
+    <w:next w:val="Normal"/>
+    <w:link w:val="Overskrift3Tegn"/>
+    <w:uiPriority w:val="9"/>
+    <w:unhideWhenUsed/>
+    <w:qFormat/>
+    <w:rsid w:val="00553C8D"/>
+    <w:pPr>
+      <w:keepNext/>
+      <w:keepLines/>
+      <w:spacing w:before="40" w:after="0"/>
+      <w:outlineLvl w:val="2"/>
+    </w:pPr>
+    <w:rPr>
+      <w:rFonts w:asciiTheme="majorHAnsi" w:eastAsiaTheme="majorEastAsia" w:hAnsiTheme="majorHAnsi" w:cstheme="majorBidi"/>
+      <w:color w:val="1F4D78" w:themeColor="accent1" w:themeShade="7F"/>
+      <w:sz w:val="24"/>
+      <w:szCs w:val="24"/>
+    </w:rPr>
+  </w:style>
+  <w:style w:type="character" w:default="1" w:styleId="Standardskrifttypeiafsnit">
+    <w:name w:val="Default Paragraph Font"/>
+    <w:uiPriority w:val="1"/>
+    <w:semiHidden/>
+    <w:unhideWhenUsed/>
+  </w:style>
+  <w:style w:type="table" w:default="1" w:styleId="Tabel-Normal">
+    <w:name w:val="Normal Table"/>
+    <w:uiPriority w:val="99"/>
+    <w:semiHidden/>
+    <w:unhideWhenUsed/>
+    <w:tblPr>
+      <w:tblInd w:w="0" w:type="dxa"/>
+      <w:tblCellMar>
+        <w:top w:w="0" w:type="dxa"/>
+        <w:left w:w="108" w:type="dxa"/>
+        <w:bottom w:w="0" w:type="dxa"/>
+        <w:right w:w="108" w:type="dxa"/>
+      </w:tblCellMar>
+    </w:tblPr>
+  </w:style>
+  <w:style w:type="numbering" w:default="1" w:styleId="Ingenoversigt">
+    <w:name w:val="No List"/>
+    <w:uiPriority w:val="99"/>
+    <w:semiHidden/>
+    <w:unhideWhenUsed/>
+  </w:style>
+  <w:style w:type="character" w:customStyle="1" w:styleId="Overskrift1Tegn">
+    <w:name w:val="Overskrift 1 Tegn"/>
+    <w:basedOn w:val="Standardskrifttypeiafsnit"/>
+    <w:link w:val="Overskrift1"/>
+    <w:uiPriority w:val="9"/>
+    <w:rsid w:val="00553C8D"/>
+    <w:rPr>
+      <w:rFonts w:asciiTheme="majorHAnsi" w:eastAsiaTheme="majorEastAsia" w:hAnsiTheme="majorHAnsi" w:cstheme="majorBidi"/>
+      <w:b/>
+      <w:bCs/>
+      <w:color w:val="2E74B5" w:themeColor="accent1" w:themeShade="BF"/>
+      <w:sz w:val="28"/>
+      <w:szCs w:val="28"/>
+      <w:lang w:val="da-DK"/>
+    </w:rPr>
+  </w:style>
+  <w:style w:type="character" w:customStyle="1" w:styleId="Overskrift2Tegn">
+    <w:name w:val="Overskrift 2 Tegn"/>
+    <w:basedOn w:val="Standardskrifttypeiafsnit"/>
+    <w:link w:val="Overskrift2"/>
+    <w:uiPriority w:val="9"/>
+    <w:rsid w:val="00553C8D"/>
+    <w:rPr>
+      <w:rFonts w:asciiTheme="majorHAnsi" w:eastAsiaTheme="majorEastAsia" w:hAnsiTheme="majorHAnsi" w:cstheme="majorBidi"/>
+      <w:color w:val="2E74B5" w:themeColor="accent1" w:themeShade="BF"/>
+      <w:sz w:val="26"/>
+      <w:szCs w:val="26"/>
+      <w:lang w:val="da-DK"/>
+    </w:rPr>
+  </w:style>
+  <w:style w:type="character" w:customStyle="1" w:styleId="Overskrift3Tegn">
+    <w:name w:val="Overskrift 3 Tegn"/>
+    <w:basedOn w:val="Standardskrifttypeiafsnit"/>
+    <w:link w:val="Overskrift3"/>
+    <w:uiPriority w:val="9"/>
+    <w:rsid w:val="00553C8D"/>
+    <w:rPr>
+      <w:rFonts w:asciiTheme="majorHAnsi" w:eastAsiaTheme="majorEastAsia" w:hAnsiTheme="majorHAnsi" w:cstheme="majorBidi"/>
+      <w:color w:val="1F4D78" w:themeColor="accent1" w:themeShade="7F"/>
+      <w:sz w:val="24"/>
+      <w:szCs w:val="24"/>
+      <w:lang w:val="da-DK"/>
+    </w:rPr>
+  </w:style>
+  <w:style w:type="paragraph" w:styleId="Listeafsnit">
     <w:name w:val="List Paragraph"/>
     <w:basedOn w:val="Normal"/>
     <w:uiPriority w:val="34"/>
@@ -1809,7 +2203,7 @@
   <a:extraClrSchemeLst/>
   <a:extLst>
     <a:ext uri="{05A4C25C-085E-4340-85A3-A5531E510DB2}">
-      <thm15:themeFamily xmlns:thm15="http://schemas.microsoft.com/office/thememl/2012/main" name="Office Theme" id="{62F939B6-93AF-4DB8-9C6B-D6C7DFDC589F}" vid="{4A3C46E8-61CC-4603-A589-7422A47A8E4A}"/>
+      <thm15:themeFamily xmlns="" xmlns:thm15="http://schemas.microsoft.com/office/thememl/2012/main" name="Office Theme" id="{62F939B6-93AF-4DB8-9C6B-D6C7DFDC589F}" vid="{4A3C46E8-61CC-4603-A589-7422A47A8E4A}"/>
     </a:ext>
   </a:extLst>
 </a:theme>

</xml_diff>